<commit_message>
18.04 principal connections todo
</commit_message>
<xml_diff>
--- a/kursach/пояснительная записка_0.3.docx
+++ b/kursach/пояснительная записка_0.3.docx
@@ -1497,10 +1497,10 @@
         <w:br w:type="page"/>
       </w:r>
     </w:p>
-    <w:bookmarkStart w:id="0" w:name="_Toc72443464" w:displacedByCustomXml="next"/>
-    <w:bookmarkStart w:id="1" w:name="_Toc37108443" w:displacedByCustomXml="next"/>
-    <w:bookmarkStart w:id="2" w:name="_Toc72419068" w:displacedByCustomXml="next"/>
-    <w:bookmarkStart w:id="3" w:name="_Toc72419251" w:displacedByCustomXml="next"/>
+    <w:bookmarkStart w:id="0" w:name="_Toc72419251" w:displacedByCustomXml="next"/>
+    <w:bookmarkStart w:id="1" w:name="_Toc72419068" w:displacedByCustomXml="next"/>
+    <w:bookmarkStart w:id="2" w:name="_Toc37108443" w:displacedByCustomXml="next"/>
+    <w:bookmarkStart w:id="3" w:name="_Toc72443464" w:displacedByCustomXml="next"/>
     <w:sdt>
       <w:sdtPr>
         <w:rPr>
@@ -5437,7 +5437,16 @@
           <w:kern w:val="32"/>
           <w:szCs w:val="32"/>
         </w:rPr>
-        <w:t>Растровые изображения состоят из пикселей или крошечных точек, которые используют цвет и тон для создания изображения. Пиксели выглядят как маленькие квадраты на миллиметровой бумаге, когда изображение увеличивается или увеличивается. Эти изображения создаются цифровыми камерами, путем сканирования изображений в компьютер или с помощью растрового программного обеспечения. Каждое изображение может содержать только фиксированное количество пикселей; количество пикселей определяет качество изображения. Это известно как разрешение. Чем больше пикселей, тем лучше качество при том же или большем размере оригинала, но это также увеличивает размер файла и количество места, которое требуется для хранения файла. Чем меньше количество пикселей, тем ниже разрешение. Разрешение ограничивает размер изображения, которое может быть увеличено без возможности видеть пиксели. Однако изображение с высоким разрешением, напечатанное в маленьком размере, приведет к тому, что пиксели «втиснуты» друг в друга</w:t>
+        <w:t xml:space="preserve">Растровые изображения состоят из пикселей или крошечных точек, которые используют цвет и тон для создания изображения. Пиксели выглядят как маленькие квадраты на миллиметровой бумаге, когда изображение увеличивается или увеличивается. Эти изображения создаются цифровыми камерами, путем сканирования изображений в компьютер или с помощью </w:t>
+      </w:r>
+      <w:r>
+        <w:rPr>
+          <w:rFonts w:cs="Arial"/>
+          <w:kern w:val="32"/>
+          <w:szCs w:val="32"/>
+        </w:rPr>
+        <w:lastRenderedPageBreak/>
+        <w:t>растрового программного обеспечения. Каждое изображение может содержать только фиксированное количество пикселей; количество пикселей определяет качество изображения. Это известно как разрешение. Чем больше пикселей, тем лучше качество при том же или большем размере оригинала, но это также увеличивает размер файла и количество места, которое требуется для хранения файла. Чем меньше количество пикселей, тем ниже разрешение. Разрешение ограничивает размер изображения, которое может быть увеличено без возможности видеть пиксели. Однако изображение с высоким разрешением, напечатанное в маленьком размере, приведет к тому, что пиксели «втиснуты» друг в друга</w:t>
       </w:r>
       <w:r>
         <w:rPr>
@@ -6259,7 +6268,16 @@
           <w:kern w:val="32"/>
           <w:szCs w:val="32"/>
         </w:rPr>
-        <w:t xml:space="preserve"> это распространенный формат для обмена растровыми графическими (растровыми) изображениями между прикладными программами, включая те, которые используются для изображений сканера. Файл </w:t>
+        <w:t xml:space="preserve"> это распространенный формат для обмена растровыми графическими (растровыми) изображениями между прикладными программами, включая те, которые используются для </w:t>
+      </w:r>
+      <w:r>
+        <w:rPr>
+          <w:rFonts w:cs="Arial"/>
+          <w:kern w:val="32"/>
+          <w:szCs w:val="32"/>
+        </w:rPr>
+        <w:lastRenderedPageBreak/>
+        <w:t xml:space="preserve">изображений сканера. Файл </w:t>
       </w:r>
       <w:r>
         <w:rPr>
@@ -6577,7 +6595,11 @@
     </w:p>
     <w:p>
       <w:r>
-        <w:t>Объем информации, описывающий цвет пикселя, определяет глубину цвета. Чем больше информации определяет цвет каждой точки в рисунке, тем больше вариантов цвета существует. Понятно, что для рисунков в естественном цвете требуется больший объем памяти. Чтобы представить более шестнадцати миллионов цветов, информация о каждой точке рисунка должна занимать четыре байта, что в тридцать два раза больше, чем для монохромного рисунка.</w:t>
+        <w:t xml:space="preserve">Объем информации, описывающий цвет пикселя, определяет глубину цвета. Чем больше информации определяет цвет каждой точки в рисунке, тем больше вариантов цвета существует. Понятно, что для рисунков в естественном цвете требуется больший объем памяти. Чтобы представить </w:t>
+      </w:r>
+      <w:r>
+        <w:lastRenderedPageBreak/>
+        <w:t>более шестнадцати миллионов цветов, информация о каждой точке рисунка должна занимать четыре байта, что в тридцать два раза больше, чем для монохромного рисунка.</w:t>
       </w:r>
     </w:p>
     <w:p>
@@ -6858,7 +6880,11 @@
         <w:t>RGB</w:t>
       </w:r>
       <w:r>
-        <w:t xml:space="preserve"> способна воспроизводить только определенный диапазон (или гамму) цветов, некоторые цвета не могут быть точно воспроизведены монитором компьютера. Количество цветов, видимых на мониторе, еще больше уменьшается из-за ограничений видеооборудования компьютера, которое может отображать любое изображение, от черно-белого до 16,7 миллионов цветов. </w:t>
+        <w:t xml:space="preserve"> способна воспроизводить только определенный диапазон (или гамму) цветов, некоторые цвета не могут быть точно воспроизведены монитором компьютера. Количество цветов, видимых </w:t>
+      </w:r>
+      <w:r>
+        <w:lastRenderedPageBreak/>
+        <w:t xml:space="preserve">на мониторе, еще больше уменьшается из-за ограничений видеооборудования компьютера, которое может отображать любое изображение, от черно-белого до 16,7 миллионов цветов. </w:t>
       </w:r>
     </w:p>
     <w:p>
@@ -8087,6 +8113,7 @@
           <w:iCs/>
           <w:lang w:val="en-US"/>
         </w:rPr>
+        <w:lastRenderedPageBreak/>
         <w:t>S</w:t>
       </w:r>
       <w:r>
@@ -8324,7 +8351,11 @@
         <w:t>HLS</w:t>
       </w:r>
       <w:r>
-        <w:t>, могут быть связанные с ним большие задержки. Под задержкой понимается время, необходимое информации для перемещения от источника к месту назначения и обратно, когда через Интернет передаются большие объемы данных.</w:t>
+        <w:t xml:space="preserve">, могут быть связанные с ним большие задержки. Под задержкой понимается время, </w:t>
+      </w:r>
+      <w:r>
+        <w:lastRenderedPageBreak/>
+        <w:t>необходимое информации для перемещения от источника к месту назначения и обратно, когда через Интернет передаются большие объемы данных.</w:t>
       </w:r>
     </w:p>
     <w:p>
@@ -8535,6 +8566,7 @@
     </w:p>
     <w:p>
       <w:r>
+        <w:lastRenderedPageBreak/>
         <w:t>Объектив проецирует свет, который отражается от объектов, на матрицу. Качество детализации объекта зависит от расстояния до него. Чем большая степень детализации требуется, тем большую часть матрицы должно занимать интересующее нас изображение.</w:t>
       </w:r>
     </w:p>
@@ -8883,7 +8915,11 @@
       </w:r>
       <w:proofErr w:type="spellEnd"/>
       <w:r>
-        <w:t>. Кадр имеет фиксированный формат и наряду с полем данных содержит различную служебную ин</w:t>
+        <w:t xml:space="preserve">. Кадр </w:t>
+      </w:r>
+      <w:r>
+        <w:lastRenderedPageBreak/>
+        <w:t>имеет фиксированный формат и наряду с полем данных содержит различную служебную ин</w:t>
       </w:r>
       <w:r>
         <w:softHyphen/>
@@ -9497,7 +9533,16 @@
           <w:kern w:val="32"/>
           <w:szCs w:val="32"/>
         </w:rPr>
-        <w:t>это протокол без установления соединения, что означает, что каждая единица данных адресуется и маршрутизируется от исходного устройства к целевому устройству индивидуально, а целевое устройство не отправляет подтверждение обратно источнику. Вот тут появляются такие протоколы, как протокол управления передачей (</w:t>
+        <w:t xml:space="preserve">это протокол без установления соединения, что означает, что каждая единица данных адресуется и маршрутизируется от исходного устройства к целевому устройству индивидуально, а целевое устройство не отправляет </w:t>
+      </w:r>
+      <w:r>
+        <w:rPr>
+          <w:rFonts w:cs="Arial"/>
+          <w:kern w:val="32"/>
+          <w:szCs w:val="32"/>
+        </w:rPr>
+        <w:lastRenderedPageBreak/>
+        <w:t>подтверждение обратно источнику. Вот тут появляются такие протоколы, как протокол управления передачей (</w:t>
       </w:r>
       <w:r>
         <w:rPr>
@@ -10063,6 +10108,7 @@
           <w:kern w:val="32"/>
           <w:szCs w:val="32"/>
         </w:rPr>
+        <w:lastRenderedPageBreak/>
         <w:t>Канальный уровень обрабатывает физический обмен электрическими сигналами. Н</w:t>
       </w:r>
       <w:r>
@@ -10578,6 +10624,7 @@
     </w:p>
     <w:p>
       <w:r>
+        <w:lastRenderedPageBreak/>
         <w:t xml:space="preserve">Таким образом, </w:t>
       </w:r>
       <w:r>
@@ -11977,7 +12024,16 @@
           <w:kern w:val="32"/>
           <w:szCs w:val="32"/>
         </w:rPr>
-        <w:t xml:space="preserve"> распределяются по нескольким процессорным ядрам. В асимметричной многопроцессорной обработке у ядер могут быть совершенно разные роли: одни выполняют задачи управления вводом-выводом в реальном времени, а другие выполняют исполнительные функции.</w:t>
+        <w:t xml:space="preserve"> распределяются по нескольким процессорным ядрам. В асимметричной многопроцессорной </w:t>
+      </w:r>
+      <w:r>
+        <w:rPr>
+          <w:rFonts w:cs="Arial"/>
+          <w:kern w:val="32"/>
+          <w:szCs w:val="32"/>
+        </w:rPr>
+        <w:lastRenderedPageBreak/>
+        <w:t>обработке у ядер могут быть совершенно разные роли: одни выполняют задачи управления вводом-выводом в реальном времени, а другие выполняют исполнительные функции.</w:t>
       </w:r>
     </w:p>
     <w:p>
@@ -13065,6 +13121,7 @@
         <w:rPr>
           <w:noProof/>
         </w:rPr>
+        <w:lastRenderedPageBreak/>
         <w:drawing>
           <wp:inline distT="0" distB="0" distL="0" distR="0" wp14:anchorId="0A677B1C" wp14:editId="3748D06A">
             <wp:extent cx="4033082" cy="3681350"/>
@@ -13815,6 +13872,7 @@
           <w:kern w:val="32"/>
           <w:szCs w:val="32"/>
         </w:rPr>
+        <w:lastRenderedPageBreak/>
         <w:t>GPIO</w:t>
       </w:r>
       <w:r>
@@ -15950,6 +16008,7 @@
           <w:kern w:val="32"/>
           <w:szCs w:val="32"/>
         </w:rPr>
+        <w:lastRenderedPageBreak/>
         <w:t xml:space="preserve">Регистр режима </w:t>
       </w:r>
       <w:r>
@@ -16897,6 +16956,7 @@
           <w:kern w:val="32"/>
           <w:szCs w:val="32"/>
         </w:rPr>
+        <w:lastRenderedPageBreak/>
         <w:t>Физический уровень</w:t>
       </w:r>
       <w:r>
@@ -17525,7 +17585,16 @@
           <w:kern w:val="32"/>
           <w:szCs w:val="32"/>
         </w:rPr>
-        <w:t xml:space="preserve"> необходимо дождаться ответного сигнала (</w:t>
+        <w:t xml:space="preserve"> необходимо дождаться ответного сигнала </w:t>
+      </w:r>
+      <w:r>
+        <w:rPr>
+          <w:rFonts w:cs="Arial"/>
+          <w:kern w:val="32"/>
+          <w:szCs w:val="32"/>
+        </w:rPr>
+        <w:lastRenderedPageBreak/>
+        <w:t>(</w:t>
       </w:r>
       <w:r>
         <w:rPr>
@@ -18759,6 +18828,7 @@
     </w:p>
     <w:p>
       <w:r>
+        <w:lastRenderedPageBreak/>
         <w:t>– </w:t>
       </w:r>
       <w:r>
@@ -19460,6 +19530,7 @@
           <w:i/>
           <w:iCs/>
         </w:rPr>
+        <w:lastRenderedPageBreak/>
         <w:t>–</w:t>
       </w:r>
       <w:r>
@@ -21093,6 +21164,7 @@
     </w:p>
     <w:p>
       <w:r>
+        <w:lastRenderedPageBreak/>
         <w:t>–</w:t>
       </w:r>
       <w:r>
@@ -23138,6 +23210,7 @@
     </w:p>
     <w:p>
       <w:r>
+        <w:lastRenderedPageBreak/>
         <w:t>–</w:t>
       </w:r>
       <w:r>
@@ -24305,6 +24378,7 @@
         </w:rPr>
       </w:pPr>
       <w:r>
+        <w:lastRenderedPageBreak/>
         <w:t>–</w:t>
       </w:r>
       <w:r>
@@ -25070,6 +25144,7 @@
           <w:kern w:val="32"/>
           <w:szCs w:val="32"/>
         </w:rPr>
+        <w:lastRenderedPageBreak/>
         <w:t xml:space="preserve">Канал </w:t>
       </w:r>
       <w:r>
@@ -25408,7 +25483,16 @@
           <w:kern w:val="32"/>
           <w:szCs w:val="32"/>
         </w:rPr>
-        <w:t xml:space="preserve"> (предоставление шины), которые аналогичны пакетному режиму. Эти два сигнала управляют интерфейсом между ЦП и контроллером прямого доступа к памяти.</w:t>
+        <w:t xml:space="preserve"> (предоставление шины), которые аналогичны пакетному режиму. Эти два сигнала управляют интерфейсом </w:t>
+      </w:r>
+      <w:r>
+        <w:rPr>
+          <w:rFonts w:cs="Arial"/>
+          <w:kern w:val="32"/>
+          <w:szCs w:val="32"/>
+        </w:rPr>
+        <w:lastRenderedPageBreak/>
+        <w:t>между ЦП и контроллером прямого доступа к памяти.</w:t>
       </w:r>
       <w:r>
         <w:rPr>
@@ -25941,6 +26025,7 @@
           <w:kern w:val="32"/>
           <w:szCs w:val="32"/>
         </w:rPr>
+        <w:lastRenderedPageBreak/>
         <w:t xml:space="preserve">Непосредственно обработка прерываний </w:t>
       </w:r>
       <w:r>
@@ -26643,6 +26728,7 @@
           <w:kern w:val="32"/>
           <w:szCs w:val="32"/>
         </w:rPr>
+        <w:lastRenderedPageBreak/>
         <w:t>– п</w:t>
       </w:r>
       <w:r>
@@ -27386,6 +27472,7 @@
           <w:kern w:val="32"/>
           <w:szCs w:val="32"/>
         </w:rPr>
+        <w:lastRenderedPageBreak/>
         <w:drawing>
           <wp:inline distT="0" distB="0" distL="0" distR="0" wp14:anchorId="7A8DB5AD" wp14:editId="297FA50F">
             <wp:extent cx="5477639" cy="3477110"/>
@@ -27825,6 +27912,7 @@
           <w:kern w:val="32"/>
           <w:szCs w:val="32"/>
         </w:rPr>
+        <w:lastRenderedPageBreak/>
         <w:t>Блок форматирования выхода</w:t>
       </w:r>
       <w:r>
@@ -28983,6 +29071,7 @@
     </w:p>
     <w:p>
       <w:r>
+        <w:lastRenderedPageBreak/>
         <w:t xml:space="preserve">Что касается </w:t>
       </w:r>
       <w:r>
@@ -29625,6 +29714,7 @@
           <w:kern w:val="32"/>
           <w:szCs w:val="32"/>
         </w:rPr>
+        <w:lastRenderedPageBreak/>
         <w:t xml:space="preserve">Структура </w:t>
       </w:r>
       <w:r>
@@ -30423,6 +30513,7 @@
           <w:kern w:val="32"/>
           <w:szCs w:val="32"/>
         </w:rPr>
+        <w:lastRenderedPageBreak/>
         <w:t>– </w:t>
       </w:r>
       <w:r>
@@ -31993,6 +32084,7 @@
           <w:kern w:val="32"/>
           <w:szCs w:val="32"/>
         </w:rPr>
+        <w:lastRenderedPageBreak/>
         <w:t>–</w:t>
       </w:r>
       <w:r>
@@ -33487,6 +33579,7 @@
           <w:kern w:val="32"/>
           <w:szCs w:val="32"/>
         </w:rPr>
+        <w:lastRenderedPageBreak/>
         <w:t>2</w:t>
       </w:r>
       <w:r>
@@ -34050,6 +34143,7 @@
     </w:p>
     <w:p>
       <w:r>
+        <w:lastRenderedPageBreak/>
         <w:t>При настройке кодирования в системах видеонаблюдения встречаются</w:t>
       </w:r>
       <w:r>
@@ -34342,6 +34436,7 @@
     </w:p>
     <w:p>
       <w:r>
+        <w:lastRenderedPageBreak/>
         <w:t>Кодирование с предсказанием</w:t>
       </w:r>
       <w:r>
@@ -35368,7 +35463,16 @@
           <w:kern w:val="32"/>
           <w:szCs w:val="32"/>
         </w:rPr>
-        <w:t xml:space="preserve"> не оставляет неиспользованными пары выводов данных. Пары контактов 1-2 и 3-6 отправляют данные. Пара контактов 4</w:t>
+        <w:t xml:space="preserve"> не оставляет неиспользованными пары выводов данных. Пары контактов 1-2 и 3-6 отправляют данные. Пара </w:t>
+      </w:r>
+      <w:r>
+        <w:rPr>
+          <w:rFonts w:cs="Arial"/>
+          <w:kern w:val="32"/>
+          <w:szCs w:val="32"/>
+        </w:rPr>
+        <w:lastRenderedPageBreak/>
+        <w:t>контактов 4</w:t>
       </w:r>
       <w:r>
         <w:rPr>
@@ -35961,7 +36065,16 @@
           <w:kern w:val="32"/>
           <w:szCs w:val="32"/>
         </w:rPr>
-        <w:t>Двумя наиболее распространенными понятиями, связанными с батареями, являются плотность энергии и плотность мощности. Плотность энергии измеряется в ватт-часах на килограмм (</w:t>
+        <w:t xml:space="preserve">Двумя наиболее распространенными понятиями, связанными с батареями, являются плотность энергии и плотность мощности. Плотность </w:t>
+      </w:r>
+      <w:r>
+        <w:rPr>
+          <w:rFonts w:cs="Arial"/>
+          <w:kern w:val="32"/>
+          <w:szCs w:val="32"/>
+        </w:rPr>
+        <w:lastRenderedPageBreak/>
+        <w:t>энергии измеряется в ватт-часах на килограмм (</w:t>
       </w:r>
       <w:proofErr w:type="spellStart"/>
       <w:r>
@@ -36294,6 +36407,7 @@
     </w:p>
     <w:p>
       <w:r>
+        <w:lastRenderedPageBreak/>
         <w:t>На первом</w:t>
       </w:r>
       <w:r>
@@ -36924,6 +37038,7 @@
           <w:kern w:val="32"/>
           <w:szCs w:val="32"/>
         </w:rPr>
+        <w:lastRenderedPageBreak/>
         <w:t xml:space="preserve">Схема </w:t>
       </w:r>
       <w:r>
@@ -37377,6 +37492,7 @@
         <w:rPr>
           <w:noProof/>
         </w:rPr>
+        <w:lastRenderedPageBreak/>
         <w:drawing>
           <wp:inline distT="0" distB="0" distL="0" distR="0" wp14:anchorId="31C08EA4" wp14:editId="432D07B0">
             <wp:extent cx="5553850" cy="3362794"/>
@@ -37541,6 +37657,7 @@
       </w:pPr>
       <w:bookmarkStart w:id="22" w:name="_Toc90225445"/>
       <w:r>
+        <w:lastRenderedPageBreak/>
         <w:t>2 </w:t>
       </w:r>
       <w:bookmarkEnd w:id="22"/>
@@ -37740,6 +37857,7 @@
       </w:pPr>
       <w:bookmarkStart w:id="24" w:name="_Toc90225446"/>
       <w:r>
+        <w:lastRenderedPageBreak/>
         <w:t>2.1 </w:t>
       </w:r>
       <w:bookmarkEnd w:id="24"/>
@@ -37773,11 +37891,6 @@
       </w:r>
     </w:p>
     <w:p>
-      <w:pPr>
-        <w:rPr>
-          <w:lang w:val="en-US"/>
-        </w:rPr>
-      </w:pPr>
       <w:r>
         <w:t xml:space="preserve">1 Микроконтроллер с ядром </w:t>
       </w:r>
@@ -38087,50 +38200,47 @@
         <w:t xml:space="preserve">. </w:t>
       </w:r>
       <w:r>
-        <w:t xml:space="preserve">Может быть </w:t>
-      </w:r>
+        <w:t xml:space="preserve">Может быть представлена в виде микросхем </w:t>
+      </w:r>
+      <w:r>
+        <w:rPr>
+          <w:i/>
+          <w:iCs/>
+          <w:lang w:val="en-US"/>
+        </w:rPr>
+        <w:t>LTC</w:t>
+      </w:r>
+      <w:r>
+        <w:rPr>
+          <w:i/>
+          <w:iCs/>
+        </w:rPr>
+        <w:t xml:space="preserve">4058 </w:t>
+      </w:r>
+      <w:r>
+        <w:t xml:space="preserve">или </w:t>
+      </w:r>
+      <w:r>
+        <w:rPr>
+          <w:i/>
+          <w:iCs/>
+        </w:rPr>
+        <w:t>Bq24295</w:t>
+      </w:r>
+      <w:r>
+        <w:rPr>
+          <w:i/>
+          <w:iCs/>
+        </w:rPr>
+        <w:t xml:space="preserve">, </w:t>
+      </w:r>
+      <w:r>
+        <w:t>описание которых представлено выше.</w:t>
+      </w:r>
+    </w:p>
+    <w:p>
       <w:r>
         <w:lastRenderedPageBreak/>
-        <w:t xml:space="preserve">представлена в виде микросхем </w:t>
-      </w:r>
-      <w:r>
-        <w:rPr>
-          <w:i/>
-          <w:iCs/>
-          <w:lang w:val="en-US"/>
-        </w:rPr>
-        <w:t>LTC</w:t>
-      </w:r>
-      <w:r>
-        <w:rPr>
-          <w:i/>
-          <w:iCs/>
-        </w:rPr>
-        <w:t xml:space="preserve">4058 </w:t>
-      </w:r>
-      <w:r>
-        <w:t xml:space="preserve">или </w:t>
-      </w:r>
-      <w:r>
-        <w:rPr>
-          <w:i/>
-          <w:iCs/>
-        </w:rPr>
-        <w:t>Bq24295</w:t>
-      </w:r>
-      <w:r>
-        <w:rPr>
-          <w:i/>
-          <w:iCs/>
-        </w:rPr>
-        <w:t xml:space="preserve">, </w:t>
-      </w:r>
-      <w:r>
-        <w:t>описание которых представлено выше.</w:t>
-      </w:r>
-    </w:p>
-    <w:p>
-      <w:r>
         <w:t xml:space="preserve">В следующей главе будут описаны связи (линии подключения), через которые происходит взаимодействие элементов проектируемого устройства. </w:t>
       </w:r>
     </w:p>
@@ -39732,6 +39842,9 @@
         <w:jc w:val="center"/>
       </w:pPr>
       <w:r>
+        <w:rPr>
+          <w:noProof/>
+        </w:rPr>
         <w:lastRenderedPageBreak/>
         <w:drawing>
           <wp:inline distT="0" distB="0" distL="0" distR="0" wp14:anchorId="6F4700EF" wp14:editId="1EB40D52">
@@ -39787,6 +39900,9 @@
       </w:r>
       <w:fldSimple w:instr=" SEQ Рисунок \* ARABIC ">
         <w:r>
+          <w:rPr>
+            <w:noProof/>
+          </w:rPr>
           <w:t>16</w:t>
         </w:r>
       </w:fldSimple>
@@ -39976,13 +40092,7 @@
         <w:t>р</w:t>
       </w:r>
       <w:r>
-        <w:t>исуно</w:t>
-      </w:r>
-      <w:r>
-        <w:t>к</w:t>
-      </w:r>
-      <w:r>
-        <w:t xml:space="preserve"> 1</w:t>
+        <w:t>исунок 1</w:t>
       </w:r>
       <w:r>
         <w:fldChar w:fldCharType="end"/>
@@ -40203,8 +40313,6 @@
       <w:r>
         <w:t xml:space="preserve"> </w:t>
       </w:r>
-      <w:bookmarkStart w:id="32" w:name="_GoBack"/>
-      <w:bookmarkEnd w:id="32"/>
     </w:p>
     <w:p>
       <w:pPr>
@@ -40216,38 +40324,1005 @@
         <w:pStyle w:val="1"/>
         <w:ind w:left="1134" w:hanging="425"/>
       </w:pPr>
-      <w:bookmarkStart w:id="33" w:name="_Toc90225453"/>
+      <w:bookmarkStart w:id="32" w:name="_Toc90225453"/>
       <w:r>
         <w:t>3.3 </w:t>
       </w:r>
+      <w:bookmarkEnd w:id="32"/>
+      <w:r>
+        <w:t xml:space="preserve">Обоснование выбора базовых компонентов принципиальной схемы </w:t>
+      </w:r>
+      <w:r>
+        <w:rPr>
+          <w:i/>
+          <w:iCs/>
+          <w:lang w:val="en-US"/>
+        </w:rPr>
+        <w:t>IP</w:t>
+      </w:r>
+      <w:r>
+        <w:t>–</w:t>
+      </w:r>
+      <w:r>
+        <w:t>видеокамеры</w:t>
+      </w:r>
+    </w:p>
+    <w:p>
+      <w:pPr>
+        <w:rPr>
+          <w:b/>
+        </w:rPr>
+      </w:pPr>
+    </w:p>
+    <w:p>
+      <w:pPr>
+        <w:rPr>
+          <w:i/>
+          <w:iCs/>
+        </w:rPr>
+      </w:pPr>
+      <w:r>
+        <w:t>Что касается выбора компонентов, выбор был произведён согласно заданию</w:t>
+      </w:r>
+      <w:r>
+        <w:t xml:space="preserve">. Среди микроконтроллеров с ядром </w:t>
+      </w:r>
+      <w:r>
+        <w:rPr>
+          <w:i/>
+          <w:iCs/>
+          <w:lang w:val="en-US"/>
+        </w:rPr>
+        <w:t>ARM</w:t>
+      </w:r>
+      <w:r>
+        <w:rPr>
+          <w:i/>
+          <w:iCs/>
+        </w:rPr>
+        <w:t xml:space="preserve"> </w:t>
+      </w:r>
+      <w:r>
+        <w:rPr>
+          <w:i/>
+          <w:iCs/>
+          <w:lang w:val="en-US"/>
+        </w:rPr>
+        <w:t>Cortex</w:t>
+      </w:r>
+      <w:r>
+        <w:rPr>
+          <w:i/>
+          <w:iCs/>
+        </w:rPr>
+        <w:t>-</w:t>
+      </w:r>
+      <w:r>
+        <w:rPr>
+          <w:i/>
+          <w:iCs/>
+          <w:lang w:val="en-US"/>
+        </w:rPr>
+        <w:t>M</w:t>
+      </w:r>
+      <w:r>
+        <w:rPr>
+          <w:i/>
+          <w:iCs/>
+        </w:rPr>
+        <w:t xml:space="preserve">4 </w:t>
+      </w:r>
+      <w:r>
+        <w:t xml:space="preserve">компания </w:t>
+      </w:r>
+      <w:r>
+        <w:rPr>
+          <w:i/>
+          <w:iCs/>
+          <w:lang w:val="en-US"/>
+        </w:rPr>
+        <w:t>STM</w:t>
+      </w:r>
+      <w:r>
+        <w:t xml:space="preserve"> </w:t>
+      </w:r>
+      <w:r>
+        <w:t xml:space="preserve">предлагает микроконтроллеры серии </w:t>
+      </w:r>
+      <w:r>
+        <w:rPr>
+          <w:i/>
+          <w:iCs/>
+          <w:lang w:val="en-US"/>
+        </w:rPr>
+        <w:t>STM</w:t>
+      </w:r>
+      <w:r>
+        <w:rPr>
+          <w:i/>
+          <w:iCs/>
+        </w:rPr>
+        <w:t>32</w:t>
+      </w:r>
+      <w:r>
+        <w:rPr>
+          <w:i/>
+          <w:iCs/>
+          <w:lang w:val="en-US"/>
+        </w:rPr>
+        <w:t>F</w:t>
+      </w:r>
+      <w:r>
+        <w:rPr>
+          <w:i/>
+          <w:iCs/>
+        </w:rPr>
+        <w:t xml:space="preserve">407/417. </w:t>
+      </w:r>
+      <w:r>
+        <w:t xml:space="preserve">Серия 417 отличается наличием шифрующих модулей, в остальном – от рабочей частоты до рабочей температуры одинаково. </w:t>
+      </w:r>
+      <w:r>
+        <w:t>Таким образом, была выбрана 407 серия. Что касается модели</w:t>
+      </w:r>
+      <w:r>
+        <w:t xml:space="preserve"> (</w:t>
+      </w:r>
+      <w:r>
+        <w:fldChar w:fldCharType="begin"/>
+      </w:r>
+      <w:r>
+        <w:instrText xml:space="preserve"> REF _Ref101117625 \h </w:instrText>
+      </w:r>
+      <w:r>
+        <w:fldChar w:fldCharType="separate"/>
+      </w:r>
+      <w:r>
+        <w:t>р</w:t>
+      </w:r>
+      <w:r>
+        <w:t xml:space="preserve">исунок 19 </w:t>
+      </w:r>
+      <w:r>
+        <w:fldChar w:fldCharType="end"/>
+      </w:r>
+      <w:r>
+        <w:t>)</w:t>
+      </w:r>
+      <w:r>
+        <w:t xml:space="preserve">, то их отличают 2 буквы в конце названия: первая </w:t>
+      </w:r>
+      <w:r>
+        <w:rPr>
+          <w:i/>
+          <w:iCs/>
+          <w:lang w:val="en-US"/>
+        </w:rPr>
+        <w:t>V</w:t>
+      </w:r>
+      <w:r>
+        <w:t xml:space="preserve"> </w:t>
+      </w:r>
+      <w:r>
+        <w:t xml:space="preserve">означает, что микроконтроллер имеет 100 </w:t>
+      </w:r>
+      <w:proofErr w:type="spellStart"/>
+      <w:r>
+        <w:t>пинов</w:t>
+      </w:r>
+      <w:proofErr w:type="spellEnd"/>
+      <w:r>
+        <w:t xml:space="preserve">, </w:t>
+      </w:r>
+      <w:r>
+        <w:rPr>
+          <w:i/>
+          <w:iCs/>
+          <w:lang w:val="en-US"/>
+        </w:rPr>
+        <w:t>Z</w:t>
+      </w:r>
+      <w:r>
+        <w:rPr>
+          <w:i/>
+          <w:iCs/>
+        </w:rPr>
+        <w:t xml:space="preserve"> </w:t>
+      </w:r>
+      <w:r>
+        <w:rPr>
+          <w:i/>
+          <w:iCs/>
+        </w:rPr>
+        <w:t>–</w:t>
+      </w:r>
+      <w:r>
+        <w:rPr>
+          <w:i/>
+          <w:iCs/>
+        </w:rPr>
+        <w:t xml:space="preserve"> </w:t>
+      </w:r>
+      <w:r>
+        <w:t>144</w:t>
+      </w:r>
+      <w:r>
+        <w:rPr>
+          <w:i/>
+          <w:iCs/>
+        </w:rPr>
+        <w:t xml:space="preserve">, </w:t>
+      </w:r>
+      <w:r>
+        <w:rPr>
+          <w:i/>
+          <w:iCs/>
+          <w:lang w:val="en-US"/>
+        </w:rPr>
+        <w:t>I</w:t>
+      </w:r>
+      <w:r>
+        <w:rPr>
+          <w:i/>
+          <w:iCs/>
+        </w:rPr>
+        <w:t xml:space="preserve"> </w:t>
+      </w:r>
+      <w:r>
+        <w:rPr>
+          <w:i/>
+          <w:iCs/>
+        </w:rPr>
+        <w:t>–</w:t>
+      </w:r>
+      <w:r>
+        <w:rPr>
+          <w:i/>
+          <w:iCs/>
+        </w:rPr>
+        <w:t xml:space="preserve"> </w:t>
+      </w:r>
+      <w:r>
+        <w:t>176</w:t>
+      </w:r>
+      <w:r>
+        <w:t>, а вторая – объём оперативной памяти</w:t>
+      </w:r>
+      <w:r>
+        <w:t xml:space="preserve">: </w:t>
+      </w:r>
+      <w:r>
+        <w:rPr>
+          <w:i/>
+          <w:iCs/>
+          <w:lang w:val="en-US"/>
+        </w:rPr>
+        <w:t>E</w:t>
+      </w:r>
+      <w:r>
+        <w:t xml:space="preserve"> </w:t>
+      </w:r>
+      <w:r>
+        <w:t>–</w:t>
+      </w:r>
+      <w:r>
+        <w:t xml:space="preserve"> </w:t>
+      </w:r>
+      <w:r>
+        <w:t>512 КБ</w:t>
+      </w:r>
+      <w:r>
+        <w:t xml:space="preserve">, </w:t>
+      </w:r>
+      <w:r>
+        <w:rPr>
+          <w:i/>
+          <w:iCs/>
+          <w:lang w:val="en-US"/>
+        </w:rPr>
+        <w:t>G</w:t>
+      </w:r>
+      <w:r>
+        <w:t xml:space="preserve"> – </w:t>
+      </w:r>
+      <w:r>
+        <w:t>1 МБ</w:t>
+      </w:r>
+      <w:r>
+        <w:t>.</w:t>
+      </w:r>
+      <w:r>
+        <w:t xml:space="preserve"> Исходя из всего этого, был выбран микроконтроллер </w:t>
+      </w:r>
+      <w:r>
+        <w:rPr>
+          <w:i/>
+          <w:iCs/>
+          <w:lang w:val="en-US"/>
+        </w:rPr>
+        <w:t>STM</w:t>
+      </w:r>
+      <w:r>
+        <w:rPr>
+          <w:i/>
+          <w:iCs/>
+        </w:rPr>
+        <w:t>32</w:t>
+      </w:r>
+      <w:r>
+        <w:rPr>
+          <w:i/>
+          <w:iCs/>
+          <w:lang w:val="en-US"/>
+        </w:rPr>
+        <w:t>F</w:t>
+      </w:r>
+      <w:r>
+        <w:rPr>
+          <w:i/>
+          <w:iCs/>
+        </w:rPr>
+        <w:t>407</w:t>
+      </w:r>
+      <w:r>
+        <w:rPr>
+          <w:i/>
+          <w:iCs/>
+          <w:lang w:val="en-US"/>
+        </w:rPr>
+        <w:t>VG</w:t>
+      </w:r>
+      <w:r>
+        <w:rPr>
+          <w:i/>
+          <w:iCs/>
+        </w:rPr>
+        <w:t>.</w:t>
+      </w:r>
+    </w:p>
+    <w:p>
+      <w:pPr>
+        <w:rPr>
+          <w:i/>
+          <w:iCs/>
+        </w:rPr>
+      </w:pPr>
+    </w:p>
+    <w:p>
+      <w:pPr>
+        <w:ind w:firstLine="0"/>
+        <w:jc w:val="center"/>
+      </w:pPr>
+      <w:r>
+        <w:lastRenderedPageBreak/>
+        <w:drawing>
+          <wp:inline distT="0" distB="0" distL="0" distR="0" wp14:anchorId="56D7264B" wp14:editId="11C7C246">
+            <wp:extent cx="5939790" cy="2498725"/>
+            <wp:effectExtent l="0" t="0" r="3810" b="0"/>
+            <wp:docPr id="22" name="Рисунок 22"/>
+            <wp:cNvGraphicFramePr>
+              <a:graphicFrameLocks xmlns:a="http://schemas.openxmlformats.org/drawingml/2006/main" noChangeAspect="1"/>
+            </wp:cNvGraphicFramePr>
+            <a:graphic xmlns:a="http://schemas.openxmlformats.org/drawingml/2006/main">
+              <a:graphicData uri="http://schemas.openxmlformats.org/drawingml/2006/picture">
+                <pic:pic xmlns:pic="http://schemas.openxmlformats.org/drawingml/2006/picture">
+                  <pic:nvPicPr>
+                    <pic:cNvPr id="0" name="Picture 1"/>
+                    <pic:cNvPicPr>
+                      <a:picLocks noChangeAspect="1" noChangeArrowheads="1"/>
+                    </pic:cNvPicPr>
+                  </pic:nvPicPr>
+                  <pic:blipFill>
+                    <a:blip r:embed="rId28">
+                      <a:extLst>
+                        <a:ext uri="{28A0092B-C50C-407E-A947-70E740481C1C}">
+                          <a14:useLocalDpi xmlns:a14="http://schemas.microsoft.com/office/drawing/2010/main" val="0"/>
+                        </a:ext>
+                      </a:extLst>
+                    </a:blip>
+                    <a:srcRect/>
+                    <a:stretch>
+                      <a:fillRect/>
+                    </a:stretch>
+                  </pic:blipFill>
+                  <pic:spPr bwMode="auto">
+                    <a:xfrm>
+                      <a:off x="0" y="0"/>
+                      <a:ext cx="5939790" cy="2498725"/>
+                    </a:xfrm>
+                    <a:prstGeom prst="rect">
+                      <a:avLst/>
+                    </a:prstGeom>
+                    <a:noFill/>
+                    <a:ln>
+                      <a:noFill/>
+                    </a:ln>
+                  </pic:spPr>
+                </pic:pic>
+              </a:graphicData>
+            </a:graphic>
+          </wp:inline>
+        </w:drawing>
+      </w:r>
+    </w:p>
+    <w:p>
+      <w:pPr>
+        <w:ind w:firstLine="0"/>
+        <w:jc w:val="center"/>
+      </w:pPr>
+    </w:p>
+    <w:p>
+      <w:pPr>
+        <w:ind w:firstLine="0"/>
+        <w:jc w:val="center"/>
+      </w:pPr>
+      <w:bookmarkStart w:id="33" w:name="_Ref101117625"/>
+      <w:r>
+        <w:t xml:space="preserve">Рисунок </w:t>
+      </w:r>
+      <w:fldSimple w:instr=" SEQ Рисунок \* ARABIC ">
+        <w:r>
+          <w:rPr>
+            <w:noProof/>
+          </w:rPr>
+          <w:t>19</w:t>
+        </w:r>
+      </w:fldSimple>
+      <w:r>
+        <w:t xml:space="preserve"> – </w:t>
+      </w:r>
+      <w:r>
+        <w:rPr>
+          <w:i/>
+          <w:iCs/>
+        </w:rPr>
+        <w:t>STM32F407/417</w:t>
+      </w:r>
       <w:bookmarkEnd w:id="33"/>
-      <w:r>
-        <w:t xml:space="preserve">Обоснование выбора базовых компонентов принципиальной схемы </w:t>
-      </w:r>
-      <w:r>
-        <w:rPr>
-          <w:lang w:val="en-US"/>
-        </w:rPr>
-        <w:t>IP</w:t>
-      </w:r>
-      <w:r>
-        <w:t>–</w:t>
-      </w:r>
-      <w:r>
-        <w:t>видеокамеры</w:t>
-      </w:r>
-    </w:p>
-    <w:p>
-      <w:pPr>
-        <w:rPr>
-          <w:b/>
-        </w:rPr>
-      </w:pPr>
-    </w:p>
-    <w:p>
-      <w:r>
-        <w:t>//TODO</w:t>
-      </w:r>
+    </w:p>
+    <w:p>
+      <w:pPr>
+        <w:ind w:firstLine="0"/>
+        <w:jc w:val="center"/>
+      </w:pPr>
+    </w:p>
+    <w:p>
+      <w:pPr>
+        <w:ind w:left="709" w:firstLine="0"/>
+      </w:pPr>
+    </w:p>
+    <w:p>
+      <w:r>
+        <w:t xml:space="preserve">Далее по списку – модуль </w:t>
+      </w:r>
+      <w:r>
+        <w:rPr>
+          <w:i/>
+          <w:iCs/>
+          <w:lang w:val="en-US"/>
+        </w:rPr>
+        <w:t>PHY</w:t>
+      </w:r>
+      <w:r>
+        <w:rPr>
+          <w:i/>
+          <w:iCs/>
+        </w:rPr>
+        <w:t xml:space="preserve"> </w:t>
+      </w:r>
+      <w:r>
+        <w:rPr>
+          <w:i/>
+          <w:iCs/>
+          <w:lang w:val="en-US"/>
+        </w:rPr>
+        <w:t>Ethernet</w:t>
+      </w:r>
+      <w:r>
+        <w:t xml:space="preserve">. В качестве данного модуля была выбрана уже описанная ранее микросхема </w:t>
+      </w:r>
+      <w:r>
+        <w:rPr>
+          <w:i/>
+          <w:iCs/>
+          <w:lang w:val="en-US"/>
+        </w:rPr>
+        <w:t>LAN</w:t>
+      </w:r>
+      <w:r>
+        <w:rPr>
+          <w:i/>
+          <w:iCs/>
+        </w:rPr>
+        <w:t>8720</w:t>
+      </w:r>
+      <w:r>
+        <w:rPr>
+          <w:i/>
+          <w:iCs/>
+          <w:lang w:val="en-US"/>
+        </w:rPr>
+        <w:t>A</w:t>
+      </w:r>
+      <w:r>
+        <w:t xml:space="preserve">. В дополнение к ней идёт частотный генератор </w:t>
+      </w:r>
+      <w:r>
+        <w:rPr>
+          <w:i/>
+          <w:iCs/>
+        </w:rPr>
+        <w:t>405C11A25M00000</w:t>
+      </w:r>
+      <w:r>
+        <w:rPr>
+          <w:i/>
+          <w:iCs/>
+        </w:rPr>
+        <w:t>,</w:t>
+      </w:r>
+      <w:r>
+        <w:t xml:space="preserve"> который должен генерировать</w:t>
+      </w:r>
+      <w:r>
+        <w:t xml:space="preserve"> частоту 25 МГц. Также необходимо было добавить непосредственно порт </w:t>
+      </w:r>
+      <w:r>
+        <w:rPr>
+          <w:i/>
+          <w:iCs/>
+          <w:lang w:val="en-US"/>
+        </w:rPr>
+        <w:t>RJ</w:t>
+      </w:r>
+      <w:r>
+        <w:t>-45</w:t>
+      </w:r>
+      <w:r>
+        <w:t xml:space="preserve"> в виде компонента </w:t>
+      </w:r>
+      <w:r>
+        <w:rPr>
+          <w:i/>
+          <w:iCs/>
+        </w:rPr>
+        <w:t>0821-1X1T-36-F</w:t>
+      </w:r>
+      <w:r>
+        <w:rPr>
+          <w:i/>
+          <w:iCs/>
+        </w:rPr>
+        <w:t xml:space="preserve">, </w:t>
+      </w:r>
+      <w:r>
+        <w:t xml:space="preserve">а именно модульного коннектора с интерфейсом </w:t>
+      </w:r>
+      <w:r>
+        <w:rPr>
+          <w:i/>
+          <w:iCs/>
+          <w:lang w:val="en-US"/>
+        </w:rPr>
+        <w:t>RJ</w:t>
+      </w:r>
+      <w:r>
+        <w:rPr>
+          <w:i/>
+          <w:iCs/>
+        </w:rPr>
+        <w:t>-45</w:t>
+      </w:r>
+      <w:r>
+        <w:t>.</w:t>
+      </w:r>
+    </w:p>
+    <w:p>
+      <w:r>
+        <w:t xml:space="preserve">Модуль видеокамеры был выбран также согласно заданию – </w:t>
+      </w:r>
+      <w:r>
+        <w:rPr>
+          <w:i/>
+          <w:iCs/>
+          <w:lang w:val="en-US"/>
+        </w:rPr>
+        <w:t>OV</w:t>
+      </w:r>
+      <w:r>
+        <w:rPr>
+          <w:i/>
+          <w:iCs/>
+        </w:rPr>
+        <w:t>9655(2640).</w:t>
+      </w:r>
+      <w:r>
+        <w:t xml:space="preserve"> Модель 9655 и 2640 идентичны</w:t>
+      </w:r>
+      <w:r>
+        <w:t xml:space="preserve"> по своей сути (</w:t>
+      </w:r>
+      <w:r>
+        <w:fldChar w:fldCharType="begin"/>
+      </w:r>
+      <w:r>
+        <w:instrText xml:space="preserve"> REF _Ref101120904 \h </w:instrText>
+      </w:r>
+      <w:r>
+        <w:fldChar w:fldCharType="separate"/>
+      </w:r>
+      <w:r>
+        <w:t>р</w:t>
+      </w:r>
+      <w:r>
+        <w:t xml:space="preserve">исунок </w:t>
+      </w:r>
+      <w:r>
+        <w:t>2</w:t>
+      </w:r>
+      <w:r>
+        <w:t>4</w:t>
+      </w:r>
+      <w:r>
+        <w:fldChar w:fldCharType="end"/>
+      </w:r>
+      <w:r>
+        <w:t>)</w:t>
+      </w:r>
+      <w:r>
+        <w:t xml:space="preserve"> и имеют одинаковые принципиальные схемы на сайте производителя, поэтому не имеет разницы, какой модуль использовать на принципиальной схеме проектируемого устройства.</w:t>
+      </w:r>
+    </w:p>
+    <w:p>
+      <w:pPr>
+        <w:rPr>
+          <w:noProof/>
+        </w:rPr>
+      </w:pPr>
+    </w:p>
+    <w:p>
+      <w:pPr>
+        <w:ind w:firstLine="0"/>
+        <w:jc w:val="center"/>
+      </w:pPr>
+      <w:r>
+        <w:drawing>
+          <wp:inline distT="0" distB="0" distL="0" distR="0" wp14:anchorId="0365607C" wp14:editId="7D2FD0D5">
+            <wp:extent cx="2344365" cy="1609590"/>
+            <wp:effectExtent l="0" t="0" r="0" b="0"/>
+            <wp:docPr id="23" name="Рисунок 23" descr="OV9655 Camera Board Digital camera based on OV9655, 1.3 Megapixel"/>
+            <wp:cNvGraphicFramePr>
+              <a:graphicFrameLocks xmlns:a="http://schemas.openxmlformats.org/drawingml/2006/main" noChangeAspect="1"/>
+            </wp:cNvGraphicFramePr>
+            <a:graphic xmlns:a="http://schemas.openxmlformats.org/drawingml/2006/main">
+              <a:graphicData uri="http://schemas.openxmlformats.org/drawingml/2006/picture">
+                <pic:pic xmlns:pic="http://schemas.openxmlformats.org/drawingml/2006/picture">
+                  <pic:nvPicPr>
+                    <pic:cNvPr id="0" name="Picture 3" descr="OV9655 Camera Board Digital camera based on OV9655, 1.3 Megapixel"/>
+                    <pic:cNvPicPr>
+                      <a:picLocks noChangeAspect="1" noChangeArrowheads="1"/>
+                    </pic:cNvPicPr>
+                  </pic:nvPicPr>
+                  <pic:blipFill rotWithShape="1">
+                    <a:blip r:embed="rId29">
+                      <a:extLst>
+                        <a:ext uri="{28A0092B-C50C-407E-A947-70E740481C1C}">
+                          <a14:useLocalDpi xmlns:a14="http://schemas.microsoft.com/office/drawing/2010/main" val="0"/>
+                        </a:ext>
+                      </a:extLst>
+                    </a:blip>
+                    <a:srcRect l="15560" t="29154" r="15984" b="23847"/>
+                    <a:stretch/>
+                  </pic:blipFill>
+                  <pic:spPr bwMode="auto">
+                    <a:xfrm>
+                      <a:off x="0" y="0"/>
+                      <a:ext cx="2350780" cy="1613994"/>
+                    </a:xfrm>
+                    <a:prstGeom prst="rect">
+                      <a:avLst/>
+                    </a:prstGeom>
+                    <a:noFill/>
+                    <a:ln>
+                      <a:noFill/>
+                    </a:ln>
+                    <a:extLst>
+                      <a:ext uri="{53640926-AAD7-44D8-BBD7-CCE9431645EC}">
+                        <a14:shadowObscured xmlns:a14="http://schemas.microsoft.com/office/drawing/2010/main"/>
+                      </a:ext>
+                    </a:extLst>
+                  </pic:spPr>
+                </pic:pic>
+              </a:graphicData>
+            </a:graphic>
+          </wp:inline>
+        </w:drawing>
+      </w:r>
+    </w:p>
+    <w:p>
+      <w:pPr>
+        <w:ind w:firstLine="0"/>
+        <w:jc w:val="center"/>
+        <w:rPr>
+          <w:i/>
+          <w:iCs/>
+        </w:rPr>
+      </w:pPr>
+      <w:bookmarkStart w:id="34" w:name="_Ref101120904"/>
+      <w:r>
+        <w:t xml:space="preserve">Рисунок </w:t>
+      </w:r>
+      <w:fldSimple w:instr=" SEQ Рисунок \* ARABIC ">
+        <w:r>
+          <w:t>20</w:t>
+        </w:r>
+      </w:fldSimple>
+      <w:r>
+        <w:t xml:space="preserve"> – </w:t>
+      </w:r>
+      <w:r>
+        <w:rPr>
+          <w:i/>
+          <w:iCs/>
+        </w:rPr>
+        <w:t>OV9655(2640)</w:t>
+      </w:r>
+      <w:bookmarkEnd w:id="34"/>
+    </w:p>
+    <w:p/>
+    <w:p>
+      <w:r>
+        <w:t xml:space="preserve">Как и в случае с </w:t>
+      </w:r>
+      <w:r>
+        <w:rPr>
+          <w:i/>
+          <w:iCs/>
+          <w:lang w:val="en-US"/>
+        </w:rPr>
+        <w:t>Ethernet</w:t>
+      </w:r>
+      <w:r>
+        <w:rPr>
+          <w:i/>
+          <w:iCs/>
+        </w:rPr>
+        <w:t xml:space="preserve"> </w:t>
+      </w:r>
+      <w:r>
+        <w:t xml:space="preserve">модулем, модулю видеокамеры также нужен генератор частот. В качестве такового был выбран </w:t>
+      </w:r>
+      <w:r>
+        <w:rPr>
+          <w:i/>
+          <w:iCs/>
+        </w:rPr>
+        <w:t>405C11A2</w:t>
+      </w:r>
+      <w:r>
+        <w:rPr>
+          <w:i/>
+          <w:iCs/>
+        </w:rPr>
+        <w:t>4</w:t>
+      </w:r>
+      <w:r>
+        <w:rPr>
+          <w:i/>
+          <w:iCs/>
+        </w:rPr>
+        <w:t>M00000</w:t>
+      </w:r>
+      <w:r>
+        <w:rPr>
+          <w:i/>
+          <w:iCs/>
+        </w:rPr>
+        <w:t xml:space="preserve"> </w:t>
+      </w:r>
+      <w:r>
+        <w:t>с частотой 24 МГц.</w:t>
+      </w:r>
+    </w:p>
+    <w:p>
+      <w:r>
+        <w:lastRenderedPageBreak/>
+        <w:t xml:space="preserve">Интерфейс отладки нужен для прошивки контроллера и его дальнейшей отладки, и в качестве такого интерфейса был выбран </w:t>
+      </w:r>
+      <w:r>
+        <w:rPr>
+          <w:i/>
+          <w:iCs/>
+          <w:lang w:val="en-US"/>
+        </w:rPr>
+        <w:t>ARM</w:t>
+      </w:r>
+      <w:r>
+        <w:rPr>
+          <w:i/>
+          <w:iCs/>
+        </w:rPr>
+        <w:t>-</w:t>
+      </w:r>
+      <w:r>
+        <w:rPr>
+          <w:i/>
+          <w:iCs/>
+          <w:lang w:val="en-US"/>
+        </w:rPr>
+        <w:t>JTAG</w:t>
+      </w:r>
+      <w:r>
+        <w:rPr>
+          <w:i/>
+          <w:iCs/>
+        </w:rPr>
+        <w:t>-</w:t>
+      </w:r>
+      <w:r>
+        <w:rPr>
+          <w:i/>
+          <w:iCs/>
+          <w:lang w:val="en-US"/>
+        </w:rPr>
+        <w:t>SWD</w:t>
+      </w:r>
+      <w:r>
+        <w:rPr>
+          <w:i/>
+          <w:iCs/>
+        </w:rPr>
+        <w:t xml:space="preserve"> </w:t>
+      </w:r>
+      <w:r>
+        <w:t>коннектор.</w:t>
+      </w:r>
+    </w:p>
+    <w:p>
+      <w:r>
+        <w:t>Следующие компоненты относятся к питанию устройства.</w:t>
+      </w:r>
+    </w:p>
+    <w:p>
+      <w:r>
+        <w:t xml:space="preserve">В качестве контроллера заряда аккумулятора и стабилизации питания была выбрана описанная ранее схема </w:t>
+      </w:r>
+      <w:r>
+        <w:rPr>
+          <w:i/>
+          <w:iCs/>
+          <w:lang w:val="en-US"/>
+        </w:rPr>
+        <w:t>BQ</w:t>
+      </w:r>
+      <w:r>
+        <w:rPr>
+          <w:i/>
+          <w:iCs/>
+        </w:rPr>
+        <w:t xml:space="preserve">24295. </w:t>
+      </w:r>
+      <w:r>
+        <w:t xml:space="preserve">Питание будет распределяться данной микросхемой и поступать через </w:t>
+      </w:r>
+      <w:r>
+        <w:rPr>
+          <w:i/>
+          <w:iCs/>
+          <w:lang w:val="en-US"/>
+        </w:rPr>
+        <w:t>PoE</w:t>
+      </w:r>
+      <w:r>
+        <w:rPr>
+          <w:i/>
+          <w:iCs/>
+        </w:rPr>
+        <w:t xml:space="preserve"> </w:t>
+      </w:r>
+      <w:r>
+        <w:t xml:space="preserve">или через </w:t>
+      </w:r>
+      <w:r>
+        <w:rPr>
+          <w:i/>
+          <w:iCs/>
+          <w:lang w:val="en-US"/>
+        </w:rPr>
+        <w:t>Micro</w:t>
+      </w:r>
+      <w:r>
+        <w:rPr>
+          <w:i/>
+          <w:iCs/>
+        </w:rPr>
+        <w:t>-</w:t>
+      </w:r>
+      <w:r>
+        <w:rPr>
+          <w:i/>
+          <w:iCs/>
+          <w:lang w:val="en-US"/>
+        </w:rPr>
+        <w:t>USB</w:t>
+      </w:r>
+      <w:r>
+        <w:rPr>
+          <w:i/>
+          <w:iCs/>
+        </w:rPr>
+        <w:t xml:space="preserve">. </w:t>
+      </w:r>
+      <w:r>
+        <w:t xml:space="preserve">В первом случае поступающее напряжение может быть нестабильно, что можно нанести вред устройству, поэтому нужно было добавить стабилизатор питания – таким стал </w:t>
+      </w:r>
+      <w:r>
+        <w:rPr>
+          <w:i/>
+          <w:iCs/>
+        </w:rPr>
+        <w:t>AP2202K-ADJTRG1</w:t>
+      </w:r>
+      <w:r>
+        <w:rPr>
+          <w:i/>
+          <w:iCs/>
+        </w:rPr>
+        <w:t xml:space="preserve">. </w:t>
+      </w:r>
+      <w:r>
+        <w:t xml:space="preserve">Что касается </w:t>
+      </w:r>
+      <w:r>
+        <w:rPr>
+          <w:i/>
+          <w:iCs/>
+          <w:lang w:val="en-US"/>
+        </w:rPr>
+        <w:t>Micro-USB</w:t>
+      </w:r>
+      <w:r>
+        <w:rPr>
+          <w:i/>
+          <w:iCs/>
+        </w:rPr>
+        <w:t xml:space="preserve">, </w:t>
+      </w:r>
+      <w:r>
+        <w:t xml:space="preserve">то используется модуль </w:t>
+      </w:r>
+      <w:r>
+        <w:rPr>
+          <w:i/>
+          <w:iCs/>
+        </w:rPr>
+        <w:t>(</w:t>
+      </w:r>
+      <w:proofErr w:type="spellStart"/>
+      <w:r>
+        <w:rPr>
+          <w:i/>
+          <w:iCs/>
+        </w:rPr>
+        <w:t>micro</w:t>
+      </w:r>
+      <w:proofErr w:type="spellEnd"/>
+      <w:r>
+        <w:rPr>
+          <w:i/>
+          <w:iCs/>
+        </w:rPr>
+        <w:t>-USB)0473461001</w:t>
+      </w:r>
+      <w:r>
+        <w:rPr>
+          <w:i/>
+          <w:iCs/>
+        </w:rPr>
+        <w:t>.</w:t>
+      </w:r>
+      <w:bookmarkStart w:id="35" w:name="_GoBack"/>
+      <w:bookmarkEnd w:id="35"/>
     </w:p>
     <w:p/>
     <w:p>
@@ -40255,16 +41330,18 @@
         <w:pStyle w:val="1"/>
         <w:ind w:left="1134" w:hanging="425"/>
       </w:pPr>
-      <w:bookmarkStart w:id="34" w:name="_Toc90225454"/>
+      <w:bookmarkStart w:id="36" w:name="_Toc90225454"/>
       <w:r>
         <w:t>3.4 </w:t>
       </w:r>
-      <w:bookmarkEnd w:id="34"/>
+      <w:bookmarkEnd w:id="36"/>
       <w:r>
         <w:t xml:space="preserve">Обоснование связей принципиальной электрической схемы </w:t>
       </w:r>
       <w:r>
         <w:rPr>
+          <w:i/>
+          <w:iCs/>
           <w:lang w:val="en-US"/>
         </w:rPr>
         <w:t>IP</w:t>
@@ -40931,12 +42008,12 @@
         <w:pStyle w:val="1"/>
         <w:jc w:val="center"/>
       </w:pPr>
-      <w:bookmarkStart w:id="35" w:name="_Toc90225455"/>
+      <w:bookmarkStart w:id="37" w:name="_Toc90225455"/>
       <w:r>
         <w:lastRenderedPageBreak/>
         <w:t>ЗАКЛЮЧЕНИЕ</w:t>
       </w:r>
-      <w:bookmarkEnd w:id="35"/>
+      <w:bookmarkEnd w:id="37"/>
     </w:p>
     <w:p/>
     <w:p>
@@ -41263,7 +42340,7 @@
           <w:szCs w:val="28"/>
         </w:rPr>
       </w:pPr>
-      <w:bookmarkStart w:id="36" w:name="_Toc90225456"/>
+      <w:bookmarkStart w:id="38" w:name="_Toc90225456"/>
       <w:r>
         <w:rPr>
           <w:rFonts w:cs="Times New Roman"/>
@@ -41283,7 +42360,7 @@
         <w:lastRenderedPageBreak/>
         <w:t>СПИСОК ИСПОЛЬЗУЕМЫХ ИСТОЧНИКОВ</w:t>
       </w:r>
-      <w:bookmarkEnd w:id="36"/>
+      <w:bookmarkEnd w:id="38"/>
     </w:p>
     <w:p/>
     <w:p>
@@ -41292,7 +42369,7 @@
       </w:r>
     </w:p>
     <w:p>
-      <w:hyperlink r:id="rId28" w:history="1">
+      <w:hyperlink r:id="rId30" w:history="1">
         <w:r>
           <w:rPr>
             <w:rStyle w:val="a9"/>
@@ -41334,7 +42411,7 @@
       </w:r>
     </w:p>
     <w:p>
-      <w:hyperlink r:id="rId29" w:history="1">
+      <w:hyperlink r:id="rId31" w:history="1">
         <w:r>
           <w:rPr>
             <w:rStyle w:val="a9"/>
@@ -41473,7 +42550,7 @@
       <w:proofErr w:type="spellEnd"/>
     </w:p>
     <w:p>
-      <w:hyperlink r:id="rId30" w:history="1">
+      <w:hyperlink r:id="rId32" w:history="1">
         <w:r>
           <w:rPr>
             <w:rStyle w:val="a9"/>
@@ -41525,7 +42602,7 @@
       </w:r>
     </w:p>
     <w:p>
-      <w:hyperlink r:id="rId31" w:history="1">
+      <w:hyperlink r:id="rId33" w:history="1">
         <w:r>
           <w:rPr>
             <w:rStyle w:val="a9"/>
@@ -41594,7 +42671,7 @@
           <w:rStyle w:val="a9"/>
         </w:rPr>
       </w:pPr>
-      <w:hyperlink r:id="rId32" w:history="1">
+      <w:hyperlink r:id="rId34" w:history="1">
         <w:r>
           <w:rPr>
             <w:rStyle w:val="a9"/>
@@ -41747,7 +42824,7 @@
       <w:proofErr w:type="spellEnd"/>
     </w:p>
     <w:p>
-      <w:hyperlink r:id="rId33" w:history="1">
+      <w:hyperlink r:id="rId35" w:history="1">
         <w:r>
           <w:rPr>
             <w:rStyle w:val="a9"/>
@@ -42341,7 +43418,7 @@
           <w:lang w:val="en-US"/>
         </w:rPr>
       </w:pPr>
-      <w:hyperlink r:id="rId34" w:history="1">
+      <w:hyperlink r:id="rId36" w:history="1">
         <w:r>
           <w:rPr>
             <w:rStyle w:val="a9"/>
@@ -42358,7 +43435,7 @@
           <w:lang w:val="en-US"/>
         </w:rPr>
       </w:pPr>
-      <w:hyperlink r:id="rId35" w:history="1">
+      <w:hyperlink r:id="rId37" w:history="1">
         <w:r>
           <w:rPr>
             <w:rStyle w:val="a9"/>
@@ -42382,7 +43459,7 @@
       </w:r>
     </w:p>
     <w:p>
-      <w:hyperlink r:id="rId36" w:history="1">
+      <w:hyperlink r:id="rId38" w:history="1">
         <w:r>
           <w:rPr>
             <w:rStyle w:val="a9"/>
@@ -42415,7 +43492,7 @@
       </w:r>
     </w:p>
     <w:p>
-      <w:hyperlink r:id="rId37" w:history="1">
+      <w:hyperlink r:id="rId39" w:history="1">
         <w:r>
           <w:rPr>
             <w:rStyle w:val="a9"/>
@@ -42791,7 +43868,7 @@
       </w:r>
     </w:p>
     <w:p>
-      <w:hyperlink r:id="rId38" w:history="1">
+      <w:hyperlink r:id="rId40" w:history="1">
         <w:r>
           <w:rPr>
             <w:rStyle w:val="a9"/>
@@ -42895,7 +43972,7 @@
           <w:lang w:val="en-US"/>
         </w:rPr>
       </w:pPr>
-      <w:hyperlink r:id="rId39" w:history="1">
+      <w:hyperlink r:id="rId41" w:history="1">
         <w:r>
           <w:rPr>
             <w:rStyle w:val="a9"/>
@@ -42953,7 +44030,7 @@
           <w:lang w:val="en-US"/>
         </w:rPr>
       </w:pPr>
-      <w:hyperlink r:id="rId40" w:history="1">
+      <w:hyperlink r:id="rId42" w:history="1">
         <w:r>
           <w:rPr>
             <w:rStyle w:val="a9"/>
@@ -42992,7 +44069,7 @@
           <w:lang w:val="en-US"/>
         </w:rPr>
       </w:pPr>
-      <w:hyperlink r:id="rId41" w:history="1">
+      <w:hyperlink r:id="rId43" w:history="1">
         <w:r>
           <w:rPr>
             <w:rStyle w:val="a9"/>
@@ -43041,7 +44118,7 @@
       <w:pPr>
         <w:ind w:left="709" w:firstLine="0"/>
       </w:pPr>
-      <w:hyperlink r:id="rId42" w:history="1">
+      <w:hyperlink r:id="rId44" w:history="1">
         <w:r>
           <w:rPr>
             <w:rStyle w:val="a9"/>
@@ -43230,7 +44307,7 @@
       </w:r>
     </w:p>
     <w:p>
-      <w:hyperlink r:id="rId43" w:history="1">
+      <w:hyperlink r:id="rId45" w:history="1">
         <w:r>
           <w:rPr>
             <w:rStyle w:val="a9"/>
@@ -43362,7 +44439,7 @@
       <w:proofErr w:type="spellEnd"/>
     </w:p>
     <w:p>
-      <w:hyperlink r:id="rId44" w:history="1">
+      <w:hyperlink r:id="rId46" w:history="1">
         <w:r>
           <w:rPr>
             <w:rStyle w:val="a9"/>
@@ -43744,7 +44821,7 @@
       </w:r>
     </w:p>
     <w:p>
-      <w:hyperlink r:id="rId45" w:history="1">
+      <w:hyperlink r:id="rId47" w:history="1">
         <w:r>
           <w:rPr>
             <w:rStyle w:val="a9"/>
@@ -43763,7 +44840,7 @@
       </w:r>
     </w:p>
     <w:p>
-      <w:hyperlink r:id="rId46" w:history="1">
+      <w:hyperlink r:id="rId48" w:history="1">
         <w:r>
           <w:rPr>
             <w:rStyle w:val="a9"/>
@@ -43886,7 +44963,7 @@
       </w:hyperlink>
     </w:p>
     <w:p>
-      <w:hyperlink r:id="rId47" w:history="1">
+      <w:hyperlink r:id="rId49" w:history="1">
         <w:r>
           <w:rPr>
             <w:rStyle w:val="a9"/>
@@ -44018,7 +45095,7 @@
           <w:rStyle w:val="a9"/>
         </w:rPr>
       </w:pPr>
-      <w:hyperlink r:id="rId48" w:history="1">
+      <w:hyperlink r:id="rId50" w:history="1">
         <w:r>
           <w:rPr>
             <w:rStyle w:val="a9"/>
@@ -44057,7 +45134,7 @@
       </w:r>
     </w:p>
     <w:p>
-      <w:hyperlink r:id="rId49" w:history="1">
+      <w:hyperlink r:id="rId51" w:history="1">
         <w:r>
           <w:rPr>
             <w:rStyle w:val="a9"/>
@@ -44171,7 +45248,7 @@
       </w:r>
     </w:p>
     <w:p>
-      <w:hyperlink r:id="rId50" w:history="1">
+      <w:hyperlink r:id="rId52" w:history="1">
         <w:r>
           <w:rPr>
             <w:rStyle w:val="a9"/>
@@ -45363,7 +46440,7 @@
           <w:szCs w:val="32"/>
         </w:rPr>
       </w:pPr>
-      <w:bookmarkStart w:id="37" w:name="_Toc90225457"/>
+      <w:bookmarkStart w:id="39" w:name="_Toc90225457"/>
       <w:r>
         <w:br w:type="page"/>
       </w:r>
@@ -45377,7 +46454,7 @@
         <w:lastRenderedPageBreak/>
         <w:t>ПРИЛОЖЕНИЕ А</w:t>
       </w:r>
-      <w:bookmarkEnd w:id="37"/>
+      <w:bookmarkEnd w:id="39"/>
     </w:p>
     <w:p>
       <w:pPr>
@@ -45387,16 +46464,16 @@
           <w:b/>
         </w:rPr>
       </w:pPr>
-      <w:bookmarkStart w:id="38" w:name="_Toc72443479"/>
-      <w:bookmarkStart w:id="39" w:name="_Toc90225458"/>
+      <w:bookmarkStart w:id="40" w:name="_Toc72443479"/>
+      <w:bookmarkStart w:id="41" w:name="_Toc90225458"/>
       <w:r>
         <w:rPr>
           <w:b/>
         </w:rPr>
         <w:t>(обязательное)</w:t>
       </w:r>
-      <w:bookmarkEnd w:id="38"/>
-      <w:bookmarkEnd w:id="39"/>
+      <w:bookmarkEnd w:id="40"/>
+      <w:bookmarkEnd w:id="41"/>
     </w:p>
     <w:p>
       <w:pPr>
@@ -45406,16 +46483,16 @@
           <w:b/>
         </w:rPr>
       </w:pPr>
-      <w:bookmarkStart w:id="40" w:name="_Toc72443480"/>
-      <w:bookmarkStart w:id="41" w:name="_Toc90225459"/>
+      <w:bookmarkStart w:id="42" w:name="_Toc72443480"/>
+      <w:bookmarkStart w:id="43" w:name="_Toc90225459"/>
       <w:r>
         <w:rPr>
           <w:b/>
         </w:rPr>
         <w:t>Проверка на оригинальность</w:t>
       </w:r>
-      <w:bookmarkEnd w:id="40"/>
-      <w:bookmarkEnd w:id="41"/>
+      <w:bookmarkEnd w:id="42"/>
+      <w:bookmarkEnd w:id="43"/>
     </w:p>
     <w:p>
       <w:pPr>
@@ -45486,7 +46563,7 @@
         <w:pStyle w:val="1"/>
         <w:jc w:val="center"/>
       </w:pPr>
-      <w:bookmarkStart w:id="42" w:name="_Toc90225460"/>
+      <w:bookmarkStart w:id="44" w:name="_Toc90225460"/>
       <w:r>
         <w:lastRenderedPageBreak/>
         <w:t xml:space="preserve">ПРИЛОЖЕНИЕ </w:t>
@@ -45494,7 +46571,7 @@
       <w:r>
         <w:t>Б</w:t>
       </w:r>
-      <w:bookmarkEnd w:id="42"/>
+      <w:bookmarkEnd w:id="44"/>
     </w:p>
     <w:p>
       <w:pPr>
@@ -45504,14 +46581,14 @@
           <w:b/>
         </w:rPr>
       </w:pPr>
-      <w:bookmarkStart w:id="43" w:name="_Toc90225461"/>
+      <w:bookmarkStart w:id="45" w:name="_Toc90225461"/>
       <w:r>
         <w:rPr>
           <w:b/>
         </w:rPr>
         <w:t>(обязательное)</w:t>
       </w:r>
-      <w:bookmarkEnd w:id="43"/>
+      <w:bookmarkEnd w:id="45"/>
     </w:p>
     <w:p>
       <w:pPr>
@@ -45535,11 +46612,11 @@
         <w:pStyle w:val="1"/>
         <w:jc w:val="center"/>
       </w:pPr>
-      <w:bookmarkStart w:id="44" w:name="_Toc90225466"/>
+      <w:bookmarkStart w:id="46" w:name="_Toc90225466"/>
       <w:r>
         <w:t xml:space="preserve">ПРИЛОЖЕНИЕ </w:t>
       </w:r>
-      <w:bookmarkEnd w:id="44"/>
+      <w:bookmarkEnd w:id="46"/>
       <w:r>
         <w:t>В</w:t>
       </w:r>
@@ -45552,16 +46629,16 @@
           <w:b/>
         </w:rPr>
       </w:pPr>
-      <w:bookmarkStart w:id="45" w:name="_Toc72443482"/>
-      <w:bookmarkStart w:id="46" w:name="_Toc90225467"/>
+      <w:bookmarkStart w:id="47" w:name="_Toc72443482"/>
+      <w:bookmarkStart w:id="48" w:name="_Toc90225467"/>
       <w:r>
         <w:rPr>
           <w:b/>
         </w:rPr>
         <w:t>(обязательное)</w:t>
       </w:r>
-      <w:bookmarkEnd w:id="45"/>
-      <w:bookmarkEnd w:id="46"/>
+      <w:bookmarkEnd w:id="47"/>
+      <w:bookmarkEnd w:id="48"/>
     </w:p>
     <w:p>
       <w:pPr>
@@ -45717,7 +46794,7 @@
     </w:p>
     <w:p/>
     <w:sectPr>
-      <w:footerReference w:type="default" r:id="rId51"/>
+      <w:footerReference w:type="default" r:id="rId53"/>
       <w:pgSz w:w="11906" w:h="16838"/>
       <w:pgMar w:top="1134" w:right="851" w:bottom="1531" w:left="1701" w:header="720" w:footer="964" w:gutter="0"/>
       <w:pgNumType w:start="3"/>
@@ -50602,7 +51679,7 @@
 </file>
 
 <file path=customXml/itemProps2.xml><?xml version="1.0" encoding="utf-8"?>
-<ds:datastoreItem xmlns:ds="http://schemas.openxmlformats.org/officeDocument/2006/customXml" ds:itemID="{975BD5C6-7F32-4CB0-A4CE-22BA8FE01781}">
+<ds:datastoreItem xmlns:ds="http://schemas.openxmlformats.org/officeDocument/2006/customXml" ds:itemID="{2CDAED06-D56D-424B-B506-C05829ABA208}">
   <ds:schemaRefs>
     <ds:schemaRef ds:uri="http://schemas.openxmlformats.org/officeDocument/2006/bibliography"/>
   </ds:schemaRefs>

</xml_diff>

<commit_message>
principal done (fixes todo)
</commit_message>
<xml_diff>
--- a/kursach/пояснительная записка_0.3.docx
+++ b/kursach/пояснительная записка_0.3.docx
@@ -1543,10 +1543,10 @@
         <w:br w:type="page"/>
       </w:r>
     </w:p>
-    <w:bookmarkStart w:id="0" w:name="_Toc72419251" w:displacedByCustomXml="next"/>
-    <w:bookmarkStart w:id="1" w:name="_Toc72419068" w:displacedByCustomXml="next"/>
-    <w:bookmarkStart w:id="2" w:name="_Toc37108443" w:displacedByCustomXml="next"/>
-    <w:bookmarkStart w:id="3" w:name="_Toc72443464" w:displacedByCustomXml="next"/>
+    <w:bookmarkStart w:id="0" w:name="_Toc72443464" w:displacedByCustomXml="next"/>
+    <w:bookmarkStart w:id="1" w:name="_Toc37108443" w:displacedByCustomXml="next"/>
+    <w:bookmarkStart w:id="2" w:name="_Toc72419068" w:displacedByCustomXml="next"/>
+    <w:bookmarkStart w:id="3" w:name="_Toc72419251" w:displacedByCustomXml="next"/>
     <w:sdt>
       <w:sdtPr>
         <w:rPr>
@@ -39130,7 +39130,6 @@
     </w:p>
     <w:p>
       <w:r>
-        <w:lastRenderedPageBreak/>
         <w:t>11 Контроллер заряда и стабилизатор питания – микросхема, которая осуществляет питание микроконтроллера, контроль заряда аккумулятора и функцию</w:t>
       </w:r>
       <w:r>
@@ -39644,7 +39643,6 @@
       </w:pPr>
       <w:bookmarkStart w:id="26" w:name="_Toc90225450"/>
       <w:r>
-        <w:lastRenderedPageBreak/>
         <w:t>3 </w:t>
       </w:r>
       <w:bookmarkEnd w:id="26"/>
@@ -40017,11 +40015,7 @@
         <w:t>5 </w:t>
       </w:r>
       <w:r>
-        <w:t xml:space="preserve">Экспорт и импорт файлов из других САПР. Программа позволяет открывать проекты, созданные в любой популярной САПР. Например, </w:t>
-      </w:r>
-      <w:r>
-        <w:lastRenderedPageBreak/>
-        <w:t xml:space="preserve">проекты платы из </w:t>
+        <w:t xml:space="preserve">Экспорт и импорт файлов из других САПР. Программа позволяет открывать проекты, созданные в любой популярной САПР. Например, проекты платы из </w:t>
       </w:r>
       <w:r>
         <w:rPr>
@@ -40355,7 +40349,6 @@
         </w:rPr>
         <w:t xml:space="preserve"> </w:t>
       </w:r>
-      <w:proofErr w:type="gramStart"/>
       <w:r>
         <w:rPr>
           <w:i/>
@@ -40365,9 +40358,15 @@
         <w:t>Loader</w:t>
       </w:r>
       <w:r>
+        <w:rPr>
+          <w:i/>
+          <w:iCs/>
+        </w:rPr>
+        <w:t xml:space="preserve"> </w:t>
+      </w:r>
+      <w:r>
         <w:t>(</w:t>
       </w:r>
-      <w:proofErr w:type="gramEnd"/>
       <w:r>
         <w:fldChar w:fldCharType="begin"/>
       </w:r>
@@ -40403,7 +40402,6 @@
         <w:rPr>
           <w:noProof/>
         </w:rPr>
-        <w:lastRenderedPageBreak/>
         <w:drawing>
           <wp:inline distT="0" distB="0" distL="0" distR="0" wp14:anchorId="6F4700EF" wp14:editId="1EB40D52">
             <wp:extent cx="2134466" cy="3090466"/>
@@ -41294,7 +41292,6 @@
         <w:rPr>
           <w:noProof/>
         </w:rPr>
-        <w:lastRenderedPageBreak/>
         <w:drawing>
           <wp:inline distT="0" distB="0" distL="0" distR="0" wp14:anchorId="56D7264B" wp14:editId="11C7C246">
             <wp:extent cx="5939790" cy="2498725"/>
@@ -41788,7 +41785,6 @@
     </w:p>
     <w:p>
       <w:r>
-        <w:lastRenderedPageBreak/>
         <w:t xml:space="preserve">Интерфейс отладки нужен для прошивки контроллера и его дальнейшей отладки, и в качестве такого интерфейса был выбран </w:t>
       </w:r>
       <w:r>
@@ -44258,7 +44254,562 @@
         <w:t xml:space="preserve">, </w:t>
       </w:r>
       <w:r>
-        <w:t xml:space="preserve">используется для генерации опорного тактового сигнала </w:t>
+        <w:t xml:space="preserve">используется для генерации опорного тактового сигнала и подключается к выходу </w:t>
+      </w:r>
+      <w:r>
+        <w:rPr>
+          <w:i/>
+          <w:lang w:val="en-US"/>
+        </w:rPr>
+        <w:t>P</w:t>
+      </w:r>
+      <w:r>
+        <w:rPr>
+          <w:i/>
+          <w:lang w:val="en-US"/>
+        </w:rPr>
+        <w:t>A</w:t>
+      </w:r>
+      <w:r>
+        <w:rPr>
+          <w:i/>
+        </w:rPr>
+        <w:t>1</w:t>
+      </w:r>
+      <w:r>
+        <w:rPr>
+          <w:i/>
+        </w:rPr>
+        <w:t>(</w:t>
+      </w:r>
+      <w:r>
+        <w:rPr>
+          <w:i/>
+          <w:lang w:val="en-US"/>
+        </w:rPr>
+        <w:t>ETH</w:t>
+      </w:r>
+      <w:r>
+        <w:rPr>
+          <w:i/>
+        </w:rPr>
+        <w:t>_</w:t>
+      </w:r>
+      <w:r>
+        <w:rPr>
+          <w:i/>
+          <w:lang w:val="en-US"/>
+        </w:rPr>
+        <w:t>RMII</w:t>
+      </w:r>
+      <w:r>
+        <w:rPr>
+          <w:i/>
+        </w:rPr>
+        <w:t>_</w:t>
+      </w:r>
+      <w:r>
+        <w:rPr>
+          <w:i/>
+          <w:lang w:val="en-US"/>
+        </w:rPr>
+        <w:t>REF</w:t>
+      </w:r>
+      <w:r>
+        <w:rPr>
+          <w:i/>
+        </w:rPr>
+        <w:t>_</w:t>
+      </w:r>
+      <w:r>
+        <w:rPr>
+          <w:i/>
+          <w:lang w:val="en-US"/>
+        </w:rPr>
+        <w:t>CLK</w:t>
+      </w:r>
+      <w:r>
+        <w:rPr>
+          <w:i/>
+        </w:rPr>
+        <w:t>)</w:t>
+      </w:r>
+      <w:r>
+        <w:t xml:space="preserve"> микроконтроллера, а также к генератору частоты 25 МГц; </w:t>
+      </w:r>
+    </w:p>
+    <w:p>
+      <w:r>
+        <w:t>–</w:t>
+      </w:r>
+      <w:r>
+        <w:rPr>
+          <w:lang w:val="en-US"/>
+        </w:rPr>
+        <w:t> </w:t>
+      </w:r>
+      <w:r>
+        <w:rPr>
+          <w:i/>
+          <w:lang w:val="en-US"/>
+        </w:rPr>
+        <w:t>NRST</w:t>
+      </w:r>
+      <w:r>
+        <w:rPr>
+          <w:i/>
+        </w:rPr>
+        <w:t xml:space="preserve">, </w:t>
+      </w:r>
+      <w:r>
+        <w:t xml:space="preserve">отвечает за сброс микросхемы, </w:t>
+      </w:r>
+      <w:r>
+        <w:t xml:space="preserve">подключается к выходу </w:t>
+      </w:r>
+      <w:r>
+        <w:rPr>
+          <w:i/>
+          <w:lang w:val="en-US"/>
+        </w:rPr>
+        <w:t>PD</w:t>
+      </w:r>
+      <w:r>
+        <w:rPr>
+          <w:i/>
+        </w:rPr>
+        <w:t>3</w:t>
+      </w:r>
+      <w:r>
+        <w:t xml:space="preserve"> микроконтроллера;</w:t>
+      </w:r>
+    </w:p>
+    <w:p>
+      <w:r>
+        <w:t>–</w:t>
+      </w:r>
+      <w:r>
+        <w:rPr>
+          <w:lang w:val="en-US"/>
+        </w:rPr>
+        <w:t> </w:t>
+      </w:r>
+      <w:r>
+        <w:rPr>
+          <w:i/>
+          <w:lang w:val="en-US"/>
+        </w:rPr>
+        <w:t>TXEN</w:t>
+      </w:r>
+      <w:r>
+        <w:rPr>
+          <w:i/>
+        </w:rPr>
+        <w:t>,</w:t>
+      </w:r>
+      <w:r>
+        <w:t xml:space="preserve"> </w:t>
+      </w:r>
+      <w:r>
+        <w:t>определяет</w:t>
+      </w:r>
+      <w:r>
+        <w:t xml:space="preserve"> </w:t>
+      </w:r>
+      <w:r>
+        <w:t>процесс</w:t>
+      </w:r>
+      <w:r>
+        <w:t xml:space="preserve"> </w:t>
+      </w:r>
+      <w:r>
+        <w:t>передачи</w:t>
+      </w:r>
+      <w:r>
+        <w:t xml:space="preserve"> </w:t>
+      </w:r>
+      <w:r>
+        <w:t>данных</w:t>
+      </w:r>
+      <w:r>
+        <w:t xml:space="preserve">, </w:t>
+      </w:r>
+      <w:r>
+        <w:t xml:space="preserve">подключается к выходу </w:t>
+      </w:r>
+      <w:r>
+        <w:rPr>
+          <w:i/>
+          <w:lang w:val="en-US"/>
+        </w:rPr>
+        <w:t>PB</w:t>
+      </w:r>
+      <w:r>
+        <w:rPr>
+          <w:i/>
+        </w:rPr>
+        <w:t>11(</w:t>
+      </w:r>
+      <w:r>
+        <w:rPr>
+          <w:i/>
+          <w:lang w:val="en-US"/>
+        </w:rPr>
+        <w:t>ETH</w:t>
+      </w:r>
+      <w:r>
+        <w:rPr>
+          <w:i/>
+        </w:rPr>
+        <w:t>_</w:t>
+      </w:r>
+      <w:r>
+        <w:rPr>
+          <w:i/>
+          <w:lang w:val="en-US"/>
+        </w:rPr>
+        <w:t>RMII</w:t>
+      </w:r>
+      <w:r>
+        <w:rPr>
+          <w:i/>
+        </w:rPr>
+        <w:t>_</w:t>
+      </w:r>
+      <w:r>
+        <w:rPr>
+          <w:i/>
+          <w:lang w:val="en-US"/>
+        </w:rPr>
+        <w:t>TX</w:t>
+      </w:r>
+      <w:r>
+        <w:rPr>
+          <w:i/>
+        </w:rPr>
+        <w:t>_</w:t>
+      </w:r>
+      <w:r>
+        <w:rPr>
+          <w:i/>
+          <w:lang w:val="en-US"/>
+        </w:rPr>
+        <w:t>EN</w:t>
+      </w:r>
+      <w:r>
+        <w:rPr>
+          <w:i/>
+        </w:rPr>
+        <w:t>)</w:t>
+      </w:r>
+      <w:r>
+        <w:t xml:space="preserve"> микроконтроллера;</w:t>
+      </w:r>
+    </w:p>
+    <w:p>
+      <w:r>
+        <w:t>–</w:t>
+      </w:r>
+      <w:r>
+        <w:rPr>
+          <w:lang w:val="en-US"/>
+        </w:rPr>
+        <w:t> </w:t>
+      </w:r>
+      <w:r>
+        <w:rPr>
+          <w:i/>
+          <w:lang w:val="en-US"/>
+        </w:rPr>
+        <w:t>TXD</w:t>
+      </w:r>
+      <w:r>
+        <w:rPr>
+          <w:i/>
+        </w:rPr>
+        <w:t>0</w:t>
+      </w:r>
+      <w:r>
+        <w:rPr>
+          <w:i/>
+        </w:rPr>
+        <w:t xml:space="preserve">, </w:t>
+      </w:r>
+      <w:r>
+        <w:rPr>
+          <w:i/>
+          <w:lang w:val="en-US"/>
+        </w:rPr>
+        <w:t>TXD</w:t>
+      </w:r>
+      <w:r>
+        <w:rPr>
+          <w:i/>
+        </w:rPr>
+        <w:t xml:space="preserve">1, </w:t>
+      </w:r>
+      <w:r>
+        <w:t>используются</w:t>
+      </w:r>
+      <w:r>
+        <w:t xml:space="preserve"> </w:t>
+      </w:r>
+      <w:r>
+        <w:t>для</w:t>
+      </w:r>
+      <w:r>
+        <w:t xml:space="preserve"> </w:t>
+      </w:r>
+      <w:r>
+        <w:t>передачи</w:t>
+      </w:r>
+      <w:r>
+        <w:t xml:space="preserve"> </w:t>
+      </w:r>
+      <w:r>
+        <w:t>данных</w:t>
+      </w:r>
+      <w:r>
+        <w:t xml:space="preserve"> </w:t>
+      </w:r>
+      <w:r>
+        <w:t>на приёмопередатчик</w:t>
+      </w:r>
+      <w:r>
+        <w:t xml:space="preserve">, </w:t>
+      </w:r>
+      <w:r>
+        <w:t>подключа</w:t>
+      </w:r>
+      <w:r>
+        <w:t>ю</w:t>
+      </w:r>
+      <w:r>
+        <w:t xml:space="preserve">тся к выходам </w:t>
+      </w:r>
+      <w:r>
+        <w:rPr>
+          <w:i/>
+          <w:lang w:val="en-US"/>
+        </w:rPr>
+        <w:t>PB</w:t>
+      </w:r>
+      <w:r>
+        <w:rPr>
+          <w:i/>
+        </w:rPr>
+        <w:t>1</w:t>
+      </w:r>
+      <w:r>
+        <w:rPr>
+          <w:i/>
+        </w:rPr>
+        <w:t>2</w:t>
+      </w:r>
+      <w:r>
+        <w:rPr>
+          <w:i/>
+        </w:rPr>
+        <w:t>(</w:t>
+      </w:r>
+      <w:r>
+        <w:rPr>
+          <w:i/>
+          <w:lang w:val="en-US"/>
+        </w:rPr>
+        <w:t>ETH</w:t>
+      </w:r>
+      <w:r>
+        <w:rPr>
+          <w:i/>
+        </w:rPr>
+        <w:t>_</w:t>
+      </w:r>
+      <w:r>
+        <w:rPr>
+          <w:i/>
+          <w:lang w:val="en-US"/>
+        </w:rPr>
+        <w:t>RMII</w:t>
+      </w:r>
+      <w:r>
+        <w:rPr>
+          <w:i/>
+        </w:rPr>
+        <w:t>_</w:t>
+      </w:r>
+      <w:r>
+        <w:rPr>
+          <w:i/>
+          <w:lang w:val="en-US"/>
+        </w:rPr>
+        <w:t>TXD</w:t>
+      </w:r>
+      <w:r>
+        <w:rPr>
+          <w:i/>
+        </w:rPr>
+        <w:t>0</w:t>
+      </w:r>
+      <w:r>
+        <w:rPr>
+          <w:i/>
+        </w:rPr>
+        <w:t>)</w:t>
+      </w:r>
+      <w:r>
+        <w:t xml:space="preserve"> и </w:t>
+      </w:r>
+      <w:r>
+        <w:rPr>
+          <w:i/>
+          <w:lang w:val="en-US"/>
+        </w:rPr>
+        <w:t>PB</w:t>
+      </w:r>
+      <w:r>
+        <w:rPr>
+          <w:i/>
+        </w:rPr>
+        <w:t>1</w:t>
+      </w:r>
+      <w:r>
+        <w:rPr>
+          <w:i/>
+        </w:rPr>
+        <w:t>3</w:t>
+      </w:r>
+      <w:r>
+        <w:rPr>
+          <w:i/>
+        </w:rPr>
+        <w:t>(</w:t>
+      </w:r>
+      <w:r>
+        <w:rPr>
+          <w:i/>
+          <w:lang w:val="en-US"/>
+        </w:rPr>
+        <w:t>ETH</w:t>
+      </w:r>
+      <w:r>
+        <w:rPr>
+          <w:i/>
+        </w:rPr>
+        <w:t>_</w:t>
+      </w:r>
+      <w:r>
+        <w:rPr>
+          <w:i/>
+          <w:lang w:val="en-US"/>
+        </w:rPr>
+        <w:t>RMII</w:t>
+      </w:r>
+      <w:r>
+        <w:rPr>
+          <w:i/>
+        </w:rPr>
+        <w:t>_</w:t>
+      </w:r>
+      <w:r>
+        <w:rPr>
+          <w:i/>
+          <w:lang w:val="en-US"/>
+        </w:rPr>
+        <w:t>TXD</w:t>
+      </w:r>
+      <w:r>
+        <w:rPr>
+          <w:i/>
+        </w:rPr>
+        <w:t>1</w:t>
+      </w:r>
+      <w:r>
+        <w:rPr>
+          <w:i/>
+        </w:rPr>
+        <w:t>)</w:t>
+      </w:r>
+      <w:r>
+        <w:t xml:space="preserve"> микроконтроллера соответственно;</w:t>
+      </w:r>
+    </w:p>
+    <w:p>
+      <w:r>
+        <w:t>–</w:t>
+      </w:r>
+      <w:r>
+        <w:rPr>
+          <w:lang w:val="en-US"/>
+        </w:rPr>
+        <w:t> </w:t>
+      </w:r>
+      <w:r>
+        <w:rPr>
+          <w:i/>
+          <w:lang w:val="en-US"/>
+        </w:rPr>
+        <w:t>RBIAS</w:t>
+      </w:r>
+      <w:r>
+        <w:rPr>
+          <w:i/>
+        </w:rPr>
+        <w:t>,</w:t>
+      </w:r>
+      <w:r>
+        <w:rPr>
+          <w:i/>
+        </w:rPr>
+        <w:t xml:space="preserve"> </w:t>
+      </w:r>
+      <w:r>
+        <w:t>который выводится на землю через резистор сопротивлением 12.1 кОм;</w:t>
+      </w:r>
+    </w:p>
+    <w:p>
+      <w:pPr>
+        <w:rPr>
+          <w:i/>
+        </w:rPr>
+      </w:pPr>
+      <w:r>
+        <w:t>–</w:t>
+      </w:r>
+      <w:r>
+        <w:rPr>
+          <w:lang w:val="en-US"/>
+        </w:rPr>
+        <w:t> </w:t>
+      </w:r>
+      <w:r>
+        <w:rPr>
+          <w:i/>
+          <w:lang w:val="en-US"/>
+        </w:rPr>
+        <w:t>MDIO</w:t>
+      </w:r>
+      <w:r>
+        <w:rPr>
+          <w:i/>
+        </w:rPr>
+        <w:t>,</w:t>
+      </w:r>
+      <w:r>
+        <w:t xml:space="preserve"> работает в качестве тактирующей линии интерфейса </w:t>
+      </w:r>
+      <w:r>
+        <w:rPr>
+          <w:i/>
+          <w:lang w:val="en-US"/>
+        </w:rPr>
+        <w:t>RMII</w:t>
+      </w:r>
+      <w:r>
+        <w:rPr>
+          <w:i/>
+        </w:rPr>
+        <w:t xml:space="preserve"> </w:t>
       </w:r>
       <w:r>
         <w:t xml:space="preserve">и подключается к выходу </w:t>
@@ -44268,7 +44819,494 @@
           <w:i/>
           <w:lang w:val="en-US"/>
         </w:rPr>
-        <w:t>P</w:t>
+        <w:t>PC</w:t>
+      </w:r>
+      <w:r>
+        <w:rPr>
+          <w:i/>
+        </w:rPr>
+        <w:t>1</w:t>
+      </w:r>
+      <w:r>
+        <w:rPr>
+          <w:i/>
+        </w:rPr>
+        <w:t>(</w:t>
+      </w:r>
+      <w:r>
+        <w:rPr>
+          <w:i/>
+          <w:lang w:val="en-US"/>
+        </w:rPr>
+        <w:t>ETH</w:t>
+      </w:r>
+      <w:r>
+        <w:rPr>
+          <w:i/>
+        </w:rPr>
+        <w:t>_</w:t>
+      </w:r>
+      <w:r>
+        <w:rPr>
+          <w:i/>
+          <w:lang w:val="en-US"/>
+        </w:rPr>
+        <w:t>MDC</w:t>
+      </w:r>
+      <w:r>
+        <w:rPr>
+          <w:i/>
+        </w:rPr>
+        <w:t>)</w:t>
+      </w:r>
+      <w:r>
+        <w:t xml:space="preserve"> микроконтроллера;</w:t>
+      </w:r>
+    </w:p>
+    <w:p>
+      <w:r>
+        <w:t>–</w:t>
+      </w:r>
+      <w:r>
+        <w:rPr>
+          <w:lang w:val="en-US"/>
+        </w:rPr>
+        <w:t> </w:t>
+      </w:r>
+      <w:r>
+        <w:rPr>
+          <w:i/>
+          <w:lang w:val="en-US"/>
+        </w:rPr>
+        <w:t>CRS</w:t>
+      </w:r>
+      <w:r>
+        <w:rPr>
+          <w:i/>
+        </w:rPr>
+        <w:t>_</w:t>
+      </w:r>
+      <w:r>
+        <w:rPr>
+          <w:i/>
+          <w:lang w:val="en-US"/>
+        </w:rPr>
+        <w:t>DV</w:t>
+      </w:r>
+      <w:r>
+        <w:rPr>
+          <w:i/>
+        </w:rPr>
+        <w:t xml:space="preserve">, </w:t>
+      </w:r>
+      <w:r>
+        <w:t xml:space="preserve">используется, </w:t>
+      </w:r>
+      <w:r>
+        <w:t xml:space="preserve">чтобы определять состояние среды передачи (свободна или простаивает), подключается к выходу </w:t>
+      </w:r>
+      <w:r>
+        <w:rPr>
+          <w:i/>
+          <w:lang w:val="en-US"/>
+        </w:rPr>
+        <w:t>PA</w:t>
+      </w:r>
+      <w:r>
+        <w:rPr>
+          <w:i/>
+        </w:rPr>
+        <w:t>7(</w:t>
+      </w:r>
+      <w:r>
+        <w:rPr>
+          <w:i/>
+          <w:lang w:val="en-US"/>
+        </w:rPr>
+        <w:t>ETH</w:t>
+      </w:r>
+      <w:r>
+        <w:rPr>
+          <w:i/>
+        </w:rPr>
+        <w:t>_</w:t>
+      </w:r>
+      <w:r>
+        <w:rPr>
+          <w:i/>
+          <w:lang w:val="en-US"/>
+        </w:rPr>
+        <w:t>RMII</w:t>
+      </w:r>
+      <w:r>
+        <w:rPr>
+          <w:i/>
+        </w:rPr>
+        <w:t>_</w:t>
+      </w:r>
+      <w:r>
+        <w:rPr>
+          <w:i/>
+          <w:lang w:val="en-US"/>
+        </w:rPr>
+        <w:t>CRS</w:t>
+      </w:r>
+      <w:r>
+        <w:rPr>
+          <w:i/>
+        </w:rPr>
+        <w:t>_</w:t>
+      </w:r>
+      <w:r>
+        <w:rPr>
+          <w:i/>
+          <w:lang w:val="en-US"/>
+        </w:rPr>
+        <w:t>DV</w:t>
+      </w:r>
+      <w:r>
+        <w:rPr>
+          <w:i/>
+        </w:rPr>
+        <w:t>)</w:t>
+      </w:r>
+      <w:r>
+        <w:t xml:space="preserve"> микроконтроллера;</w:t>
+      </w:r>
+    </w:p>
+    <w:p>
+      <w:pPr>
+        <w:rPr>
+          <w:i/>
+        </w:rPr>
+      </w:pPr>
+      <w:r>
+        <w:t>–</w:t>
+      </w:r>
+      <w:r>
+        <w:rPr>
+          <w:lang w:val="en-US"/>
+        </w:rPr>
+        <w:t> </w:t>
+      </w:r>
+      <w:r>
+        <w:rPr>
+          <w:i/>
+          <w:lang w:val="en-US"/>
+        </w:rPr>
+        <w:t>RXD</w:t>
+      </w:r>
+      <w:r>
+        <w:rPr>
+          <w:i/>
+        </w:rPr>
+        <w:t>0</w:t>
+      </w:r>
+      <w:r>
+        <w:rPr>
+          <w:i/>
+        </w:rPr>
+        <w:t xml:space="preserve">, </w:t>
+      </w:r>
+      <w:r>
+        <w:rPr>
+          <w:i/>
+          <w:lang w:val="en-US"/>
+        </w:rPr>
+        <w:t>RXD</w:t>
+      </w:r>
+      <w:r>
+        <w:rPr>
+          <w:i/>
+        </w:rPr>
+        <w:t>1</w:t>
+      </w:r>
+      <w:r>
+        <w:rPr>
+          <w:i/>
+        </w:rPr>
+        <w:t xml:space="preserve">, </w:t>
+      </w:r>
+      <w:r>
+        <w:t>используются</w:t>
+      </w:r>
+      <w:r>
+        <w:t xml:space="preserve"> </w:t>
+      </w:r>
+      <w:r>
+        <w:t>для</w:t>
+      </w:r>
+      <w:r>
+        <w:t xml:space="preserve"> </w:t>
+      </w:r>
+      <w:r>
+        <w:t>приёма</w:t>
+      </w:r>
+      <w:r>
+        <w:t xml:space="preserve"> </w:t>
+      </w:r>
+      <w:r>
+        <w:t>данных</w:t>
+      </w:r>
+      <w:r>
+        <w:t xml:space="preserve"> </w:t>
+      </w:r>
+      <w:r>
+        <w:t>приёмопередатчиком</w:t>
+      </w:r>
+      <w:r>
+        <w:t xml:space="preserve">, </w:t>
+      </w:r>
+      <w:r>
+        <w:t>подключа</w:t>
+      </w:r>
+      <w:r>
+        <w:t>ю</w:t>
+      </w:r>
+      <w:r>
+        <w:t xml:space="preserve">тся к выходам </w:t>
+      </w:r>
+      <w:r>
+        <w:rPr>
+          <w:i/>
+          <w:lang w:val="en-US"/>
+        </w:rPr>
+        <w:t>PB</w:t>
+      </w:r>
+      <w:r>
+        <w:rPr>
+          <w:i/>
+        </w:rPr>
+        <w:t>1</w:t>
+      </w:r>
+      <w:r>
+        <w:rPr>
+          <w:i/>
+        </w:rPr>
+        <w:t>2</w:t>
+      </w:r>
+      <w:r>
+        <w:rPr>
+          <w:i/>
+        </w:rPr>
+        <w:t>(</w:t>
+      </w:r>
+      <w:r>
+        <w:rPr>
+          <w:i/>
+          <w:lang w:val="en-US"/>
+        </w:rPr>
+        <w:t>ETH</w:t>
+      </w:r>
+      <w:r>
+        <w:rPr>
+          <w:i/>
+        </w:rPr>
+        <w:t>_</w:t>
+      </w:r>
+      <w:r>
+        <w:rPr>
+          <w:i/>
+          <w:lang w:val="en-US"/>
+        </w:rPr>
+        <w:t>RMII</w:t>
+      </w:r>
+      <w:r>
+        <w:rPr>
+          <w:i/>
+        </w:rPr>
+        <w:t>_</w:t>
+      </w:r>
+      <w:r>
+        <w:rPr>
+          <w:i/>
+          <w:lang w:val="en-US"/>
+        </w:rPr>
+        <w:t>TXD</w:t>
+      </w:r>
+      <w:r>
+        <w:rPr>
+          <w:i/>
+        </w:rPr>
+        <w:t>0</w:t>
+      </w:r>
+      <w:r>
+        <w:rPr>
+          <w:i/>
+        </w:rPr>
+        <w:t>)</w:t>
+      </w:r>
+      <w:r>
+        <w:t xml:space="preserve"> и </w:t>
+      </w:r>
+      <w:r>
+        <w:rPr>
+          <w:i/>
+          <w:lang w:val="en-US"/>
+        </w:rPr>
+        <w:t>PB</w:t>
+      </w:r>
+      <w:r>
+        <w:rPr>
+          <w:i/>
+        </w:rPr>
+        <w:t>1</w:t>
+      </w:r>
+      <w:r>
+        <w:rPr>
+          <w:i/>
+        </w:rPr>
+        <w:t>3</w:t>
+      </w:r>
+      <w:r>
+        <w:rPr>
+          <w:i/>
+        </w:rPr>
+        <w:t>(</w:t>
+      </w:r>
+      <w:r>
+        <w:rPr>
+          <w:i/>
+          <w:lang w:val="en-US"/>
+        </w:rPr>
+        <w:t>ETH</w:t>
+      </w:r>
+      <w:r>
+        <w:rPr>
+          <w:i/>
+        </w:rPr>
+        <w:t>_</w:t>
+      </w:r>
+      <w:r>
+        <w:rPr>
+          <w:i/>
+          <w:lang w:val="en-US"/>
+        </w:rPr>
+        <w:t>RMII</w:t>
+      </w:r>
+      <w:r>
+        <w:rPr>
+          <w:i/>
+        </w:rPr>
+        <w:t>_</w:t>
+      </w:r>
+      <w:r>
+        <w:rPr>
+          <w:i/>
+          <w:lang w:val="en-US"/>
+        </w:rPr>
+        <w:t>TXD</w:t>
+      </w:r>
+      <w:r>
+        <w:rPr>
+          <w:i/>
+        </w:rPr>
+        <w:t>1</w:t>
+      </w:r>
+      <w:r>
+        <w:rPr>
+          <w:i/>
+        </w:rPr>
+        <w:t>)</w:t>
+      </w:r>
+      <w:r>
+        <w:t xml:space="preserve"> микроконтроллера соответственно;</w:t>
+      </w:r>
+    </w:p>
+    <w:p>
+      <w:r>
+        <w:t>–</w:t>
+      </w:r>
+      <w:r>
+        <w:rPr>
+          <w:lang w:val="en-US"/>
+        </w:rPr>
+        <w:t> </w:t>
+      </w:r>
+      <w:r>
+        <w:rPr>
+          <w:i/>
+          <w:lang w:val="en-US"/>
+        </w:rPr>
+        <w:t>XTAL</w:t>
+      </w:r>
+      <w:r>
+        <w:rPr>
+          <w:i/>
+        </w:rPr>
+        <w:t xml:space="preserve">1, </w:t>
+      </w:r>
+      <w:r>
+        <w:rPr>
+          <w:i/>
+          <w:lang w:val="en-US"/>
+        </w:rPr>
+        <w:t>XTAL</w:t>
+      </w:r>
+      <w:r>
+        <w:rPr>
+          <w:i/>
+        </w:rPr>
+        <w:t>2</w:t>
+      </w:r>
+      <w:r>
+        <w:rPr>
+          <w:i/>
+        </w:rPr>
+        <w:t xml:space="preserve">, </w:t>
+      </w:r>
+      <w:r>
+        <w:t xml:space="preserve">являются входом и выходом для внешнего кварцевого резонатора соответственно, подключаются согласно документации; </w:t>
+      </w:r>
+    </w:p>
+    <w:p>
+      <w:r>
+        <w:t>–</w:t>
+      </w:r>
+      <w:r>
+        <w:rPr>
+          <w:lang w:val="en-US"/>
+        </w:rPr>
+        <w:t> </w:t>
+      </w:r>
+      <w:r>
+        <w:rPr>
+          <w:i/>
+          <w:lang w:val="en-US"/>
+        </w:rPr>
+        <w:t>VDDIO</w:t>
+      </w:r>
+      <w:r>
+        <w:rPr>
+          <w:i/>
+        </w:rPr>
+        <w:t xml:space="preserve">, </w:t>
+      </w:r>
+      <w:r>
+        <w:rPr>
+          <w:i/>
+          <w:lang w:val="en-US"/>
+        </w:rPr>
+        <w:t>VDDCR</w:t>
+      </w:r>
+      <w:r>
+        <w:rPr>
+          <w:i/>
+        </w:rPr>
+        <w:t xml:space="preserve">, </w:t>
+      </w:r>
+      <w:r>
+        <w:rPr>
+          <w:i/>
+          <w:lang w:val="en-US"/>
+        </w:rPr>
+        <w:t>VDD</w:t>
+      </w:r>
+      <w:r>
+        <w:rPr>
+          <w:i/>
+        </w:rPr>
+        <w:t>1</w:t>
       </w:r>
       <w:r>
         <w:rPr>
@@ -44281,78 +45319,43 @@
         <w:rPr>
           <w:i/>
         </w:rPr>
-        <w:t>1</w:t>
-      </w:r>
-      <w:r>
-        <w:rPr>
-          <w:i/>
-        </w:rPr>
-        <w:t>(</w:t>
-      </w:r>
-      <w:r>
-        <w:rPr>
-          <w:i/>
-          <w:lang w:val="en-US"/>
-        </w:rPr>
-        <w:t>ETH</w:t>
-      </w:r>
-      <w:r>
-        <w:rPr>
-          <w:i/>
-        </w:rPr>
-        <w:t>_</w:t>
-      </w:r>
-      <w:r>
-        <w:rPr>
-          <w:i/>
-          <w:lang w:val="en-US"/>
-        </w:rPr>
-        <w:t>RMII</w:t>
-      </w:r>
-      <w:r>
-        <w:rPr>
-          <w:i/>
-        </w:rPr>
-        <w:t>_</w:t>
-      </w:r>
-      <w:r>
-        <w:rPr>
-          <w:i/>
-          <w:lang w:val="en-US"/>
-        </w:rPr>
-        <w:t>REF</w:t>
-      </w:r>
-      <w:r>
-        <w:rPr>
-          <w:i/>
-        </w:rPr>
-        <w:t>_</w:t>
-      </w:r>
-      <w:r>
-        <w:rPr>
-          <w:i/>
-          <w:lang w:val="en-US"/>
-        </w:rPr>
-        <w:t>CLK</w:t>
-      </w:r>
-      <w:r>
-        <w:rPr>
-          <w:i/>
-        </w:rPr>
-        <w:t>)</w:t>
-      </w:r>
-      <w:r>
-        <w:t xml:space="preserve"> микроконтроллера</w:t>
-      </w:r>
-      <w:r>
-        <w:t>, а также к генератору частоты 25 МГц</w:t>
-      </w:r>
-      <w:r>
-        <w:t>;</w:t>
+        <w:t xml:space="preserve">, </w:t>
+      </w:r>
+      <w:r>
+        <w:rPr>
+          <w:i/>
+          <w:lang w:val="en-US"/>
+        </w:rPr>
+        <w:t>VDD</w:t>
+      </w:r>
+      <w:r>
+        <w:rPr>
+          <w:i/>
+        </w:rPr>
+        <w:t>2</w:t>
+      </w:r>
+      <w:r>
+        <w:rPr>
+          <w:i/>
+          <w:lang w:val="en-US"/>
+        </w:rPr>
+        <w:t>A</w:t>
+      </w:r>
+      <w:r>
+        <w:rPr>
+          <w:i/>
+        </w:rPr>
+        <w:t xml:space="preserve">, </w:t>
+      </w:r>
+      <w:r>
+        <w:t>отвечают</w:t>
       </w:r>
       <w:r>
         <w:t xml:space="preserve"> </w:t>
       </w:r>
+      <w:r>
+        <w:t>за питание схемы, подключаются согласно документации;</w:t>
+      </w:r>
     </w:p>
     <w:p>
       <w:r>
@@ -44369,56 +45372,26 @@
           <w:i/>
           <w:lang w:val="en-US"/>
         </w:rPr>
-        <w:t>NRST</w:t>
-      </w:r>
-      <w:r>
-        <w:rPr>
-          <w:i/>
-        </w:rPr>
-        <w:t xml:space="preserve">, </w:t>
-      </w:r>
-      <w:r>
-        <w:t xml:space="preserve">отвечает за сброс микросхемы, </w:t>
-      </w:r>
-      <w:r>
-        <w:t xml:space="preserve">подключается к выходу </w:t>
-      </w:r>
-      <w:r>
-        <w:rPr>
-          <w:i/>
-          <w:lang w:val="en-US"/>
-        </w:rPr>
-        <w:t>PD</w:t>
-      </w:r>
-      <w:r>
-        <w:rPr>
-          <w:i/>
-        </w:rPr>
-        <w:t>3</w:t>
-      </w:r>
-      <w:r>
-        <w:t xml:space="preserve"> микроконтроллера</w:t>
-      </w:r>
-      <w:r>
-        <w:t>;</w:t>
-      </w:r>
-    </w:p>
-    <w:p>
-      <w:r>
-        <w:t>–</w:t>
-      </w:r>
-      <w:r>
-        <w:rPr>
-          <w:lang w:val="en-US"/>
-        </w:rPr>
-        <w:t> </w:t>
-      </w:r>
-      <w:r>
-        <w:rPr>
-          <w:i/>
-          <w:lang w:val="en-US"/>
-        </w:rPr>
-        <w:t>TXEN</w:t>
+        <w:t>LED</w:t>
+      </w:r>
+      <w:r>
+        <w:rPr>
+          <w:i/>
+        </w:rPr>
+        <w:t xml:space="preserve">1, </w:t>
+      </w:r>
+      <w:r>
+        <w:rPr>
+          <w:i/>
+          <w:lang w:val="en-US"/>
+        </w:rPr>
+        <w:t>LED</w:t>
+      </w:r>
+      <w:r>
+        <w:rPr>
+          <w:i/>
+        </w:rPr>
+        <w:t>2</w:t>
       </w:r>
       <w:r>
         <w:rPr>
@@ -44430,90 +45403,102 @@
         <w:t xml:space="preserve"> </w:t>
       </w:r>
       <w:r>
-        <w:t>определяет</w:t>
-      </w:r>
-      <w:r>
+        <w:t>служат для определения режима работы схемы, подключаются согласно документации.</w:t>
+      </w:r>
+    </w:p>
+    <w:p>
+      <w:pPr>
+        <w:rPr>
+          <w:lang w:val="en-US"/>
+        </w:rPr>
+      </w:pPr>
+      <w:r>
+        <w:t xml:space="preserve">Связи стабилизатор питания </w:t>
+      </w:r>
+      <w:r>
+        <w:rPr>
+          <w:i/>
+          <w:lang w:val="en-US"/>
+        </w:rPr>
+        <w:t>AP2202K</w:t>
+      </w:r>
+      <w:r>
+        <w:rPr>
+          <w:lang w:val="en-US"/>
+        </w:rPr>
+        <w:t>:</w:t>
+      </w:r>
+    </w:p>
+    <w:p>
+      <w:pPr>
+        <w:rPr>
+          <w:lang w:val="en-US"/>
+        </w:rPr>
+      </w:pPr>
+      <w:r>
+        <w:t xml:space="preserve">– </w:t>
+      </w:r>
+      <w:r>
+        <w:rPr>
+          <w:i/>
+          <w:lang w:val="en-US"/>
+        </w:rPr>
+        <w:t>VIN</w:t>
+      </w:r>
+      <w:r>
+        <w:rPr>
+          <w:lang w:val="en-US"/>
+        </w:rPr>
+        <w:t>,</w:t>
+      </w:r>
+      <w:r>
+        <w:rPr>
+          <w:lang w:val="en-US"/>
+        </w:rPr>
         <w:t xml:space="preserve"> </w:t>
       </w:r>
       <w:r>
-        <w:t>процесс</w:t>
-      </w:r>
-      <w:r>
-        <w:t xml:space="preserve"> </w:t>
-      </w:r>
-      <w:r>
-        <w:t>передачи</w:t>
-      </w:r>
-      <w:r>
-        <w:t xml:space="preserve"> </w:t>
-      </w:r>
-      <w:r>
-        <w:t>данных</w:t>
-      </w:r>
-      <w:r>
-        <w:t xml:space="preserve">, </w:t>
-      </w:r>
-      <w:r>
-        <w:t xml:space="preserve">подключается к выходу </w:t>
-      </w:r>
-      <w:r>
-        <w:rPr>
-          <w:i/>
-          <w:lang w:val="en-US"/>
-        </w:rPr>
-        <w:t>P</w:t>
-      </w:r>
-      <w:r>
-        <w:rPr>
-          <w:i/>
-          <w:lang w:val="en-US"/>
-        </w:rPr>
-        <w:t>B</w:t>
-      </w:r>
-      <w:r>
-        <w:rPr>
-          <w:i/>
-        </w:rPr>
-        <w:t>11(</w:t>
-      </w:r>
-      <w:r>
-        <w:rPr>
-          <w:i/>
-          <w:lang w:val="en-US"/>
-        </w:rPr>
-        <w:t>ETH</w:t>
-      </w:r>
-      <w:r>
-        <w:rPr>
-          <w:i/>
-        </w:rPr>
-        <w:t>_</w:t>
-      </w:r>
-      <w:r>
-        <w:rPr>
-          <w:i/>
-          <w:lang w:val="en-US"/>
-        </w:rPr>
-        <w:t>RMII</w:t>
-      </w:r>
-      <w:r>
-        <w:rPr>
-          <w:i/>
-        </w:rPr>
-        <w:t>_</w:t>
-      </w:r>
-      <w:r>
-        <w:rPr>
-          <w:i/>
-          <w:lang w:val="en-US"/>
-        </w:rPr>
-        <w:t>TX</w:t>
-      </w:r>
-      <w:r>
-        <w:rPr>
-          <w:i/>
-        </w:rPr>
-        <w:t>_</w:t>
+        <w:t>входное напряжение</w:t>
+      </w:r>
+    </w:p>
+    <w:p>
+      <w:pPr>
+        <w:rPr>
+          <w:lang w:val="en-US"/>
+        </w:rPr>
+      </w:pPr>
+      <w:r>
+        <w:rPr>
+          <w:lang w:val="en-US"/>
+        </w:rPr>
+        <w:t xml:space="preserve">– </w:t>
+      </w:r>
+      <w:r>
+        <w:rPr>
+          <w:i/>
+          <w:lang w:val="en-US"/>
+        </w:rPr>
+        <w:t>GND</w:t>
+      </w:r>
+      <w:r>
+        <w:rPr>
+          <w:lang w:val="en-US"/>
+        </w:rPr>
+        <w:t>,</w:t>
+      </w:r>
+    </w:p>
+    <w:p>
+      <w:pPr>
+        <w:rPr>
+          <w:lang w:val="en-US"/>
+        </w:rPr>
+      </w:pPr>
+      <w:r>
+        <w:rPr>
+          <w:lang w:val="en-US"/>
+        </w:rPr>
+        <w:lastRenderedPageBreak/>
+        <w:t xml:space="preserve">– </w:t>
       </w:r>
       <w:r>
         <w:rPr>
@@ -44524,1068 +45509,177 @@
       </w:r>
       <w:r>
         <w:rPr>
-          <w:i/>
-        </w:rPr>
-        <w:t>)</w:t>
-      </w:r>
-      <w:r>
-        <w:t xml:space="preserve"> микроконтроллера;</w:t>
-      </w:r>
-    </w:p>
-    <w:p>
-      <w:r>
-        <w:t>–</w:t>
-      </w:r>
-      <w:r>
-        <w:rPr>
-          <w:lang w:val="en-US"/>
-        </w:rPr>
-        <w:t> </w:t>
-      </w:r>
-      <w:r>
-        <w:rPr>
-          <w:i/>
-          <w:lang w:val="en-US"/>
-        </w:rPr>
-        <w:t>TXD</w:t>
-      </w:r>
-      <w:r>
-        <w:rPr>
-          <w:i/>
-        </w:rPr>
-        <w:t>0</w:t>
-      </w:r>
-      <w:r>
-        <w:rPr>
-          <w:i/>
-        </w:rPr>
-        <w:t xml:space="preserve">, </w:t>
-      </w:r>
-      <w:r>
-        <w:rPr>
-          <w:i/>
-          <w:lang w:val="en-US"/>
-        </w:rPr>
-        <w:t>TXD</w:t>
-      </w:r>
-      <w:r>
-        <w:rPr>
-          <w:i/>
-        </w:rPr>
-        <w:t xml:space="preserve">1, </w:t>
-      </w:r>
-      <w:r>
-        <w:t>используются</w:t>
-      </w:r>
-      <w:r>
-        <w:t xml:space="preserve"> </w:t>
-      </w:r>
-      <w:r>
-        <w:t>для</w:t>
-      </w:r>
-      <w:r>
-        <w:t xml:space="preserve"> </w:t>
-      </w:r>
-      <w:r>
-        <w:t>передачи</w:t>
-      </w:r>
-      <w:r>
-        <w:t xml:space="preserve"> </w:t>
-      </w:r>
-      <w:r>
-        <w:t>данных</w:t>
-      </w:r>
-      <w:r>
-        <w:t xml:space="preserve"> </w:t>
-      </w:r>
-      <w:r>
-        <w:t>на приёмопередатчик</w:t>
-      </w:r>
-      <w:r>
-        <w:t xml:space="preserve">, </w:t>
-      </w:r>
-      <w:r>
-        <w:t>подключа</w:t>
-      </w:r>
-      <w:r>
-        <w:t>ю</w:t>
-      </w:r>
-      <w:r>
-        <w:t>тся к выход</w:t>
-      </w:r>
-      <w:r>
-        <w:t>ам</w:t>
-      </w:r>
-      <w:r>
-        <w:t xml:space="preserve"> </w:t>
-      </w:r>
-      <w:r>
-        <w:rPr>
-          <w:i/>
-          <w:lang w:val="en-US"/>
-        </w:rPr>
-        <w:t>PB</w:t>
-      </w:r>
-      <w:r>
-        <w:rPr>
-          <w:i/>
-        </w:rPr>
-        <w:t>1</w:t>
-      </w:r>
-      <w:r>
-        <w:rPr>
-          <w:i/>
-        </w:rPr>
-        <w:t>2</w:t>
-      </w:r>
-      <w:r>
-        <w:rPr>
-          <w:i/>
-        </w:rPr>
-        <w:t>(</w:t>
-      </w:r>
-      <w:r>
-        <w:rPr>
-          <w:i/>
-          <w:lang w:val="en-US"/>
-        </w:rPr>
-        <w:t>ETH</w:t>
-      </w:r>
-      <w:r>
-        <w:rPr>
-          <w:i/>
-        </w:rPr>
-        <w:t>_</w:t>
-      </w:r>
-      <w:r>
-        <w:rPr>
-          <w:i/>
-          <w:lang w:val="en-US"/>
-        </w:rPr>
-        <w:t>RMII</w:t>
-      </w:r>
-      <w:r>
-        <w:rPr>
-          <w:i/>
-        </w:rPr>
-        <w:t>_</w:t>
-      </w:r>
-      <w:r>
-        <w:rPr>
-          <w:i/>
-          <w:lang w:val="en-US"/>
-        </w:rPr>
-        <w:t>TX</w:t>
-      </w:r>
-      <w:r>
-        <w:rPr>
-          <w:i/>
-          <w:lang w:val="en-US"/>
-        </w:rPr>
-        <w:t>D</w:t>
-      </w:r>
-      <w:r>
-        <w:rPr>
-          <w:i/>
-        </w:rPr>
-        <w:t>0</w:t>
-      </w:r>
-      <w:r>
-        <w:rPr>
-          <w:i/>
-        </w:rPr>
-        <w:t>)</w:t>
-      </w:r>
-      <w:r>
-        <w:t xml:space="preserve"> </w:t>
-      </w:r>
-      <w:r>
-        <w:t xml:space="preserve">и </w:t>
-      </w:r>
-      <w:r>
-        <w:rPr>
-          <w:i/>
-          <w:lang w:val="en-US"/>
-        </w:rPr>
-        <w:t>PB</w:t>
-      </w:r>
-      <w:r>
-        <w:rPr>
-          <w:i/>
-        </w:rPr>
-        <w:t>1</w:t>
-      </w:r>
-      <w:r>
-        <w:rPr>
-          <w:i/>
-        </w:rPr>
-        <w:t>3</w:t>
-      </w:r>
-      <w:r>
-        <w:rPr>
-          <w:i/>
-        </w:rPr>
-        <w:t>(</w:t>
-      </w:r>
-      <w:r>
-        <w:rPr>
-          <w:i/>
-          <w:lang w:val="en-US"/>
-        </w:rPr>
-        <w:t>ETH</w:t>
-      </w:r>
-      <w:r>
-        <w:rPr>
-          <w:i/>
-        </w:rPr>
-        <w:t>_</w:t>
-      </w:r>
-      <w:r>
-        <w:rPr>
-          <w:i/>
-          <w:lang w:val="en-US"/>
-        </w:rPr>
-        <w:t>RMII</w:t>
-      </w:r>
-      <w:r>
-        <w:rPr>
-          <w:i/>
-        </w:rPr>
-        <w:t>_</w:t>
-      </w:r>
-      <w:r>
-        <w:rPr>
-          <w:i/>
-          <w:lang w:val="en-US"/>
-        </w:rPr>
-        <w:t>TXD</w:t>
-      </w:r>
-      <w:r>
-        <w:rPr>
-          <w:i/>
-        </w:rPr>
-        <w:t>1</w:t>
-      </w:r>
-      <w:r>
-        <w:rPr>
-          <w:i/>
-        </w:rPr>
-        <w:t>)</w:t>
-      </w:r>
-      <w:r>
-        <w:t xml:space="preserve"> микроконтроллера соответственно</w:t>
-      </w:r>
-      <w:r>
-        <w:t>;</w:t>
-      </w:r>
-    </w:p>
-    <w:p>
-      <w:pPr>
-        <w:rPr>
-          <w:lang w:val="en-US"/>
-        </w:rPr>
-      </w:pPr>
-      <w:r>
-        <w:t>–</w:t>
-      </w:r>
-      <w:r>
-        <w:rPr>
-          <w:lang w:val="en-US"/>
-        </w:rPr>
-        <w:t> </w:t>
-      </w:r>
-      <w:r>
-        <w:rPr>
-          <w:i/>
-          <w:lang w:val="en-US"/>
-        </w:rPr>
-        <w:t>RBIAS</w:t>
-      </w:r>
-      <w:r>
-        <w:rPr>
-          <w:i/>
+          <w:lang w:val="en-US"/>
         </w:rPr>
         <w:t>,</w:t>
       </w:r>
-      <w:r>
-        <w:rPr>
-          <w:i/>
-        </w:rPr>
-        <w:t xml:space="preserve"> </w:t>
-      </w:r>
-      <w:r>
-        <w:t>который выводится на землю через резистор сопротивлением 12.1 кОм;</w:t>
-      </w:r>
-    </w:p>
-    <w:p>
-      <w:pPr>
-        <w:rPr>
-          <w:i/>
-        </w:rPr>
-      </w:pPr>
-      <w:r>
-        <w:t>–</w:t>
-      </w:r>
-      <w:r>
-        <w:rPr>
-          <w:lang w:val="en-US"/>
-        </w:rPr>
-        <w:t> </w:t>
-      </w:r>
-      <w:r>
-        <w:rPr>
-          <w:i/>
-          <w:lang w:val="en-US"/>
-        </w:rPr>
-        <w:t>MDIO</w:t>
-      </w:r>
-      <w:r>
-        <w:rPr>
-          <w:i/>
+    </w:p>
+    <w:p>
+      <w:pPr>
+        <w:rPr>
+          <w:lang w:val="en-US"/>
+        </w:rPr>
+      </w:pPr>
+      <w:r>
+        <w:rPr>
+          <w:lang w:val="en-US"/>
+        </w:rPr>
+        <w:t xml:space="preserve">– </w:t>
+      </w:r>
+      <w:r>
+        <w:rPr>
+          <w:i/>
+          <w:lang w:val="en-US"/>
+        </w:rPr>
+        <w:t>ADJ/BYP</w:t>
+      </w:r>
+      <w:r>
+        <w:rPr>
+          <w:lang w:val="en-US"/>
         </w:rPr>
         <w:t>,</w:t>
       </w:r>
-      <w:r>
-        <w:t xml:space="preserve"> работает в качестве </w:t>
-      </w:r>
-      <w:r>
-        <w:t xml:space="preserve">тактирующей </w:t>
-      </w:r>
-      <w:r>
-        <w:t xml:space="preserve">линии интерфейса </w:t>
-      </w:r>
-      <w:r>
-        <w:rPr>
-          <w:i/>
-          <w:lang w:val="en-US"/>
-        </w:rPr>
-        <w:t>RMII</w:t>
-      </w:r>
-      <w:r>
-        <w:rPr>
-          <w:i/>
-        </w:rPr>
-        <w:t xml:space="preserve"> </w:t>
-      </w:r>
-      <w:r>
-        <w:t xml:space="preserve">и подключается к выходу </w:t>
-      </w:r>
-      <w:r>
-        <w:rPr>
-          <w:i/>
-          <w:lang w:val="en-US"/>
-        </w:rPr>
-        <w:t>P</w:t>
-      </w:r>
-      <w:r>
-        <w:rPr>
-          <w:i/>
-          <w:lang w:val="en-US"/>
-        </w:rPr>
-        <w:t>C</w:t>
-      </w:r>
-      <w:r>
-        <w:rPr>
-          <w:i/>
-        </w:rPr>
-        <w:t>1</w:t>
-      </w:r>
-      <w:r>
-        <w:rPr>
-          <w:i/>
-        </w:rPr>
-        <w:t>(</w:t>
-      </w:r>
-      <w:r>
-        <w:rPr>
-          <w:i/>
-          <w:lang w:val="en-US"/>
-        </w:rPr>
-        <w:t>ETH</w:t>
-      </w:r>
-      <w:r>
-        <w:rPr>
-          <w:i/>
-        </w:rPr>
-        <w:t>_</w:t>
-      </w:r>
-      <w:r>
-        <w:rPr>
-          <w:i/>
-          <w:lang w:val="en-US"/>
-        </w:rPr>
-        <w:t>MD</w:t>
-      </w:r>
-      <w:r>
-        <w:rPr>
-          <w:i/>
-          <w:lang w:val="en-US"/>
-        </w:rPr>
-        <w:t>C</w:t>
-      </w:r>
-      <w:r>
-        <w:rPr>
-          <w:i/>
-        </w:rPr>
-        <w:t>)</w:t>
-      </w:r>
-      <w:r>
-        <w:t xml:space="preserve"> микроконтроллера;</w:t>
-      </w:r>
-    </w:p>
-    <w:p>
-      <w:r>
-        <w:t>–</w:t>
-      </w:r>
-      <w:r>
-        <w:rPr>
-          <w:lang w:val="en-US"/>
-        </w:rPr>
-        <w:t> </w:t>
-      </w:r>
-      <w:r>
-        <w:rPr>
-          <w:i/>
-          <w:lang w:val="en-US"/>
-        </w:rPr>
-        <w:t>CRS</w:t>
-      </w:r>
-      <w:r>
-        <w:rPr>
-          <w:i/>
-        </w:rPr>
-        <w:t>_</w:t>
-      </w:r>
-      <w:r>
-        <w:rPr>
-          <w:i/>
-          <w:lang w:val="en-US"/>
-        </w:rPr>
-        <w:t>DV</w:t>
-      </w:r>
-      <w:r>
-        <w:rPr>
-          <w:i/>
-        </w:rPr>
-        <w:t xml:space="preserve">, </w:t>
-      </w:r>
-      <w:r>
-        <w:t xml:space="preserve">используется, </w:t>
-      </w:r>
-      <w:r>
-        <w:t xml:space="preserve">чтобы определять состояние среды передачи (свободна или простаивает), </w:t>
-      </w:r>
-      <w:r>
-        <w:t xml:space="preserve">подключается к выходу </w:t>
-      </w:r>
-      <w:r>
-        <w:rPr>
-          <w:i/>
-          <w:lang w:val="en-US"/>
-        </w:rPr>
-        <w:t>P</w:t>
-      </w:r>
-      <w:r>
-        <w:rPr>
-          <w:i/>
-          <w:lang w:val="en-US"/>
-        </w:rPr>
-        <w:t>A</w:t>
-      </w:r>
-      <w:r>
-        <w:rPr>
-          <w:i/>
-        </w:rPr>
-        <w:t>7(</w:t>
-      </w:r>
-      <w:r>
-        <w:rPr>
-          <w:i/>
-          <w:lang w:val="en-US"/>
-        </w:rPr>
-        <w:t>ETH</w:t>
-      </w:r>
-      <w:r>
-        <w:rPr>
-          <w:i/>
-        </w:rPr>
-        <w:t>_</w:t>
-      </w:r>
-      <w:r>
-        <w:rPr>
-          <w:i/>
-          <w:lang w:val="en-US"/>
-        </w:rPr>
-        <w:t>RMII</w:t>
-      </w:r>
-      <w:r>
-        <w:rPr>
-          <w:i/>
-        </w:rPr>
-        <w:t>_</w:t>
-      </w:r>
-      <w:r>
-        <w:rPr>
-          <w:i/>
-          <w:lang w:val="en-US"/>
-        </w:rPr>
-        <w:t>CRS</w:t>
-      </w:r>
-      <w:r>
-        <w:rPr>
-          <w:i/>
-        </w:rPr>
-        <w:t>_</w:t>
-      </w:r>
-      <w:r>
-        <w:rPr>
-          <w:i/>
-          <w:lang w:val="en-US"/>
-        </w:rPr>
-        <w:t>DV</w:t>
-      </w:r>
-      <w:r>
-        <w:rPr>
-          <w:i/>
-        </w:rPr>
-        <w:t>)</w:t>
-      </w:r>
-      <w:r>
-        <w:t xml:space="preserve"> микроконтроллера;</w:t>
-      </w:r>
-    </w:p>
-    <w:p>
-      <w:pPr>
-        <w:rPr>
-          <w:i/>
-        </w:rPr>
-      </w:pPr>
-      <w:r>
-        <w:t>–</w:t>
-      </w:r>
-      <w:r>
-        <w:rPr>
-          <w:lang w:val="en-US"/>
-        </w:rPr>
-        <w:t> </w:t>
-      </w:r>
-      <w:r>
-        <w:rPr>
-          <w:i/>
-          <w:lang w:val="en-US"/>
-        </w:rPr>
-        <w:t>RXD</w:t>
-      </w:r>
-      <w:r>
-        <w:rPr>
-          <w:i/>
-        </w:rPr>
-        <w:t>0</w:t>
-      </w:r>
-      <w:r>
-        <w:rPr>
-          <w:i/>
-        </w:rPr>
-        <w:t xml:space="preserve">, </w:t>
-      </w:r>
-      <w:r>
-        <w:rPr>
-          <w:i/>
-          <w:lang w:val="en-US"/>
-        </w:rPr>
-        <w:t>RXD</w:t>
-      </w:r>
-      <w:r>
-        <w:rPr>
-          <w:i/>
-        </w:rPr>
-        <w:t>1</w:t>
-      </w:r>
-      <w:r>
-        <w:rPr>
-          <w:i/>
-        </w:rPr>
-        <w:t xml:space="preserve">, </w:t>
-      </w:r>
-      <w:r>
-        <w:t>используются</w:t>
-      </w:r>
-      <w:r>
-        <w:t xml:space="preserve"> </w:t>
-      </w:r>
-      <w:r>
-        <w:t>для</w:t>
-      </w:r>
-      <w:r>
-        <w:t xml:space="preserve"> </w:t>
-      </w:r>
-      <w:r>
-        <w:t>приёма</w:t>
-      </w:r>
-      <w:r>
-        <w:t xml:space="preserve"> </w:t>
-      </w:r>
-      <w:r>
-        <w:t>данных</w:t>
-      </w:r>
-      <w:r>
-        <w:t xml:space="preserve"> </w:t>
-      </w:r>
-      <w:r>
-        <w:t>приёмопередатчик</w:t>
-      </w:r>
-      <w:r>
-        <w:t>ом</w:t>
-      </w:r>
-      <w:r>
-        <w:t xml:space="preserve">, </w:t>
-      </w:r>
-      <w:r>
-        <w:t>подключа</w:t>
-      </w:r>
-      <w:r>
-        <w:t>ю</w:t>
-      </w:r>
-      <w:r>
-        <w:t xml:space="preserve">тся к выходам </w:t>
-      </w:r>
-      <w:r>
-        <w:rPr>
-          <w:i/>
-          <w:lang w:val="en-US"/>
-        </w:rPr>
-        <w:t>PB</w:t>
-      </w:r>
-      <w:r>
-        <w:rPr>
-          <w:i/>
-        </w:rPr>
-        <w:t>1</w:t>
-      </w:r>
-      <w:r>
-        <w:rPr>
-          <w:i/>
-        </w:rPr>
-        <w:t>2</w:t>
-      </w:r>
-      <w:r>
-        <w:rPr>
-          <w:i/>
-        </w:rPr>
-        <w:t>(</w:t>
-      </w:r>
-      <w:r>
-        <w:rPr>
-          <w:i/>
-          <w:lang w:val="en-US"/>
-        </w:rPr>
-        <w:t>ETH</w:t>
-      </w:r>
-      <w:r>
-        <w:rPr>
-          <w:i/>
-        </w:rPr>
-        <w:t>_</w:t>
-      </w:r>
-      <w:r>
-        <w:rPr>
-          <w:i/>
-          <w:lang w:val="en-US"/>
-        </w:rPr>
-        <w:t>RMII</w:t>
-      </w:r>
-      <w:r>
-        <w:rPr>
-          <w:i/>
-        </w:rPr>
-        <w:t>_</w:t>
-      </w:r>
-      <w:r>
-        <w:rPr>
-          <w:i/>
-          <w:lang w:val="en-US"/>
-        </w:rPr>
-        <w:t>TXD</w:t>
-      </w:r>
-      <w:r>
-        <w:rPr>
-          <w:i/>
-        </w:rPr>
-        <w:t>0</w:t>
-      </w:r>
-      <w:r>
-        <w:rPr>
-          <w:i/>
-        </w:rPr>
-        <w:t>)</w:t>
-      </w:r>
-      <w:r>
-        <w:t xml:space="preserve"> и </w:t>
-      </w:r>
-      <w:r>
-        <w:rPr>
-          <w:i/>
-          <w:lang w:val="en-US"/>
-        </w:rPr>
-        <w:t>PB</w:t>
-      </w:r>
-      <w:r>
-        <w:rPr>
-          <w:i/>
-        </w:rPr>
-        <w:t>1</w:t>
-      </w:r>
-      <w:r>
-        <w:rPr>
-          <w:i/>
-        </w:rPr>
-        <w:t>3</w:t>
-      </w:r>
-      <w:r>
-        <w:rPr>
-          <w:i/>
-        </w:rPr>
-        <w:t>(</w:t>
-      </w:r>
-      <w:r>
-        <w:rPr>
-          <w:i/>
-          <w:lang w:val="en-US"/>
-        </w:rPr>
-        <w:t>ETH</w:t>
-      </w:r>
-      <w:r>
-        <w:rPr>
-          <w:i/>
-        </w:rPr>
-        <w:t>_</w:t>
-      </w:r>
-      <w:r>
-        <w:rPr>
-          <w:i/>
-          <w:lang w:val="en-US"/>
-        </w:rPr>
-        <w:t>RMII</w:t>
-      </w:r>
-      <w:r>
-        <w:rPr>
-          <w:i/>
-        </w:rPr>
-        <w:t>_</w:t>
-      </w:r>
-      <w:r>
-        <w:rPr>
-          <w:i/>
-          <w:lang w:val="en-US"/>
-        </w:rPr>
-        <w:t>TXD</w:t>
-      </w:r>
-      <w:r>
-        <w:rPr>
-          <w:i/>
-        </w:rPr>
-        <w:t>1</w:t>
-      </w:r>
-      <w:r>
-        <w:rPr>
-          <w:i/>
-        </w:rPr>
-        <w:t>)</w:t>
-      </w:r>
-      <w:r>
-        <w:t xml:space="preserve"> микроконтроллера соответственно;</w:t>
-      </w:r>
-    </w:p>
-    <w:p>
-      <w:r>
-        <w:t>–</w:t>
-      </w:r>
-      <w:r>
-        <w:rPr>
-          <w:lang w:val="en-US"/>
-        </w:rPr>
-        <w:t> </w:t>
-      </w:r>
-      <w:r>
-        <w:rPr>
-          <w:i/>
-          <w:lang w:val="en-US"/>
-        </w:rPr>
-        <w:t>XTAL</w:t>
-      </w:r>
-      <w:r>
-        <w:rPr>
-          <w:i/>
-        </w:rPr>
-        <w:t xml:space="preserve">1, </w:t>
-      </w:r>
-      <w:r>
-        <w:rPr>
-          <w:i/>
-          <w:lang w:val="en-US"/>
-        </w:rPr>
-        <w:t>XTAL</w:t>
-      </w:r>
-      <w:r>
-        <w:rPr>
-          <w:i/>
-        </w:rPr>
-        <w:t>2</w:t>
-      </w:r>
-      <w:r>
-        <w:rPr>
-          <w:i/>
-        </w:rPr>
-        <w:t xml:space="preserve">, </w:t>
-      </w:r>
-      <w:r>
-        <w:t xml:space="preserve">являются входом и выходом для внешнего кварцевого резонатора соответственно, подключаются согласно документации; </w:t>
-      </w:r>
-    </w:p>
-    <w:p>
-      <w:pPr>
-        <w:rPr>
-          <w:lang w:val="en-US"/>
-        </w:rPr>
-      </w:pPr>
-      <w:r>
-        <w:t>–</w:t>
-      </w:r>
-      <w:r>
-        <w:rPr>
-          <w:lang w:val="en-US"/>
-        </w:rPr>
-        <w:t> </w:t>
-      </w:r>
-      <w:r>
-        <w:rPr>
-          <w:i/>
-          <w:lang w:val="en-US"/>
-        </w:rPr>
-        <w:t>VDDIO</w:t>
-      </w:r>
-      <w:r>
-        <w:rPr>
-          <w:i/>
-        </w:rPr>
-        <w:t xml:space="preserve">, </w:t>
-      </w:r>
-      <w:r>
-        <w:rPr>
-          <w:i/>
-          <w:lang w:val="en-US"/>
-        </w:rPr>
-        <w:t>VDDCR</w:t>
-      </w:r>
-      <w:r>
-        <w:rPr>
-          <w:i/>
-        </w:rPr>
-        <w:t xml:space="preserve">, </w:t>
-      </w:r>
-      <w:r>
-        <w:rPr>
-          <w:i/>
-          <w:lang w:val="en-US"/>
-        </w:rPr>
-        <w:t>VDD</w:t>
-      </w:r>
-      <w:r>
-        <w:rPr>
-          <w:i/>
-        </w:rPr>
-        <w:t>1</w:t>
-      </w:r>
-      <w:r>
-        <w:rPr>
-          <w:i/>
-          <w:lang w:val="en-US"/>
-        </w:rPr>
-        <w:t>A</w:t>
-      </w:r>
-      <w:r>
-        <w:rPr>
-          <w:i/>
-        </w:rPr>
-        <w:t xml:space="preserve">, </w:t>
-      </w:r>
-      <w:r>
-        <w:rPr>
-          <w:i/>
-          <w:lang w:val="en-US"/>
-        </w:rPr>
-        <w:t>VDD</w:t>
-      </w:r>
-      <w:r>
-        <w:rPr>
-          <w:i/>
-        </w:rPr>
-        <w:t>2</w:t>
-      </w:r>
-      <w:r>
-        <w:rPr>
-          <w:i/>
-          <w:lang w:val="en-US"/>
-        </w:rPr>
-        <w:t>A</w:t>
-      </w:r>
-      <w:r>
-        <w:rPr>
-          <w:i/>
-        </w:rPr>
-        <w:t xml:space="preserve">, </w:t>
-      </w:r>
-      <w:r>
-        <w:t>отвечают</w:t>
-      </w:r>
-      <w:r>
-        <w:t xml:space="preserve"> </w:t>
-      </w:r>
-      <w:r>
-        <w:t>за питание схемы, подключаются согласно документации;</w:t>
-      </w:r>
-    </w:p>
-    <w:p>
-      <w:r>
-        <w:t>–</w:t>
-      </w:r>
-      <w:r>
-        <w:rPr>
-          <w:lang w:val="en-US"/>
-        </w:rPr>
-        <w:t> </w:t>
-      </w:r>
-      <w:r>
-        <w:rPr>
-          <w:i/>
-          <w:lang w:val="en-US"/>
-        </w:rPr>
-        <w:t>LED</w:t>
-      </w:r>
-      <w:r>
-        <w:rPr>
-          <w:i/>
-        </w:rPr>
-        <w:t xml:space="preserve">1, </w:t>
-      </w:r>
-      <w:r>
-        <w:rPr>
-          <w:i/>
-          <w:lang w:val="en-US"/>
-        </w:rPr>
-        <w:t>LED</w:t>
-      </w:r>
-      <w:r>
-        <w:rPr>
-          <w:i/>
-        </w:rPr>
-        <w:t>2</w:t>
-      </w:r>
-      <w:r>
-        <w:rPr>
-          <w:i/>
-        </w:rPr>
+    </w:p>
+    <w:p>
+      <w:r>
+        <w:t xml:space="preserve">– </w:t>
+      </w:r>
+      <w:r>
+        <w:rPr>
+          <w:i/>
+          <w:lang w:val="en-US"/>
+        </w:rPr>
+        <w:t>VOUT</w:t>
+      </w:r>
+      <w:r>
         <w:t>,</w:t>
       </w:r>
-      <w:r>
-        <w:t xml:space="preserve"> </w:t>
-      </w:r>
-      <w:r>
-        <w:t>служат для определения режима работы схемы, подключаются согласно документации.</w:t>
-      </w:r>
-      <w:bookmarkStart w:id="36" w:name="_GoBack"/>
-      <w:bookmarkEnd w:id="36"/>
-    </w:p>
-    <w:p>
-      <w:pPr>
-        <w:rPr>
-          <w:i/>
-        </w:rPr>
-      </w:pPr>
-    </w:p>
-    <w:p>
-      <w:pPr>
-        <w:rPr>
-          <w:i/>
-        </w:rPr>
-      </w:pPr>
-    </w:p>
-    <w:p>
-      <w:pPr>
-        <w:rPr>
-          <w:i/>
-        </w:rPr>
-      </w:pPr>
-    </w:p>
-    <w:p>
-      <w:pPr>
-        <w:rPr>
-          <w:i/>
-        </w:rPr>
-      </w:pPr>
-    </w:p>
-    <w:p>
-      <w:pPr>
-        <w:rPr>
-          <w:i/>
-        </w:rPr>
-      </w:pPr>
-    </w:p>
-    <w:p>
-      <w:pPr>
-        <w:rPr>
-          <w:i/>
-        </w:rPr>
-      </w:pPr>
-    </w:p>
-    <w:p>
-      <w:pPr>
-        <w:rPr>
-          <w:i/>
-        </w:rPr>
-      </w:pPr>
-    </w:p>
-    <w:p>
-      <w:pPr>
-        <w:rPr>
-          <w:i/>
-        </w:rPr>
-      </w:pPr>
-    </w:p>
-    <w:p>
-      <w:pPr>
-        <w:rPr>
-          <w:i/>
-        </w:rPr>
-      </w:pPr>
-    </w:p>
-    <w:p>
-      <w:pPr>
-        <w:rPr>
-          <w:i/>
-        </w:rPr>
-      </w:pPr>
-    </w:p>
-    <w:p>
-      <w:pPr>
-        <w:rPr>
-          <w:i/>
-        </w:rPr>
-      </w:pPr>
-    </w:p>
-    <w:p>
-      <w:pPr>
-        <w:rPr>
-          <w:i/>
-        </w:rPr>
-      </w:pPr>
-    </w:p>
-    <w:p/>
-    <w:p/>
-    <w:p/>
-    <w:p/>
-    <w:p/>
-    <w:p/>
+    </w:p>
+    <w:p>
+      <w:r>
+        <w:t>Связи</w:t>
+      </w:r>
+      <w:r>
+        <w:t xml:space="preserve"> модуля отладочного интерфейса:</w:t>
+      </w:r>
+    </w:p>
+    <w:p>
+      <w:pPr>
+        <w:rPr>
+          <w:i/>
+          <w:lang w:val="en-US"/>
+        </w:rPr>
+      </w:pPr>
+      <w:r>
+        <w:rPr>
+          <w:lang w:val="en-US"/>
+        </w:rPr>
+        <w:t>– </w:t>
+      </w:r>
+      <w:r>
+        <w:rPr>
+          <w:i/>
+          <w:lang w:val="en-US"/>
+        </w:rPr>
+        <w:t>SWO,</w:t>
+      </w:r>
+    </w:p>
+    <w:p>
+      <w:pPr>
+        <w:rPr>
+          <w:i/>
+          <w:lang w:val="en-US"/>
+        </w:rPr>
+      </w:pPr>
+      <w:r>
+        <w:rPr>
+          <w:lang w:val="en-US"/>
+        </w:rPr>
+        <w:t>– </w:t>
+      </w:r>
+      <w:r>
+        <w:rPr>
+          <w:i/>
+          <w:lang w:val="en-US"/>
+        </w:rPr>
+        <w:t>RESET</w:t>
+      </w:r>
+      <w:r>
+        <w:rPr>
+          <w:i/>
+          <w:lang w:val="en-US"/>
+        </w:rPr>
+        <w:t>,</w:t>
+      </w:r>
+    </w:p>
+    <w:p>
+      <w:pPr>
+        <w:rPr>
+          <w:i/>
+          <w:lang w:val="en-US"/>
+        </w:rPr>
+      </w:pPr>
+      <w:r>
+        <w:rPr>
+          <w:lang w:val="en-US"/>
+        </w:rPr>
+        <w:t>– </w:t>
+      </w:r>
+      <w:r>
+        <w:rPr>
+          <w:i/>
+          <w:lang w:val="en-US"/>
+        </w:rPr>
+        <w:t>SWCLK</w:t>
+      </w:r>
+      <w:r>
+        <w:rPr>
+          <w:i/>
+          <w:lang w:val="en-US"/>
+        </w:rPr>
+        <w:t>,</w:t>
+      </w:r>
+    </w:p>
+    <w:p>
+      <w:pPr>
+        <w:rPr>
+          <w:i/>
+          <w:lang w:val="en-US"/>
+        </w:rPr>
+      </w:pPr>
+      <w:r>
+        <w:rPr>
+          <w:lang w:val="en-US"/>
+        </w:rPr>
+        <w:t>– </w:t>
+      </w:r>
+      <w:r>
+        <w:rPr>
+          <w:i/>
+          <w:lang w:val="en-US"/>
+        </w:rPr>
+        <w:t>SWDIO</w:t>
+      </w:r>
+      <w:r>
+        <w:rPr>
+          <w:i/>
+          <w:lang w:val="en-US"/>
+        </w:rPr>
+        <w:t>,</w:t>
+      </w:r>
+    </w:p>
+    <w:p>
+      <w:r>
+        <w:t>В следующей главе будет описана схема зарядки проектируемого устройства.</w:t>
+      </w:r>
+    </w:p>
+    <w:p>
+      <w:pPr>
+        <w:rPr>
+          <w:i/>
+        </w:rPr>
+      </w:pPr>
+    </w:p>
     <w:p>
       <w:pPr>
         <w:pStyle w:val="1"/>
@@ -45603,8 +45697,13 @@
       </w:pPr>
     </w:p>
     <w:p>
-      <w:r>
-        <w:t>//TODO</w:t>
+      <w:pPr>
+        <w:rPr>
+          <w:lang w:val="en-US"/>
+        </w:rPr>
+      </w:pPr>
+      <w:r>
+        <w:t>В качестве</w:t>
       </w:r>
     </w:p>
     <w:p/>
@@ -46160,12 +46259,12 @@
         <w:pStyle w:val="1"/>
         <w:jc w:val="center"/>
       </w:pPr>
-      <w:bookmarkStart w:id="37" w:name="_Toc90225455"/>
+      <w:bookmarkStart w:id="36" w:name="_Toc90225455"/>
       <w:r>
         <w:lastRenderedPageBreak/>
         <w:t>ЗАКЛЮЧЕНИЕ</w:t>
       </w:r>
-      <w:bookmarkEnd w:id="37"/>
+      <w:bookmarkEnd w:id="36"/>
     </w:p>
     <w:p/>
     <w:p>
@@ -46492,7 +46591,7 @@
           <w:szCs w:val="28"/>
         </w:rPr>
       </w:pPr>
-      <w:bookmarkStart w:id="38" w:name="_Toc90225456"/>
+      <w:bookmarkStart w:id="37" w:name="_Toc90225456"/>
       <w:r>
         <w:rPr>
           <w:rFonts w:cs="Times New Roman"/>
@@ -46512,7 +46611,7 @@
         <w:lastRenderedPageBreak/>
         <w:t>СПИСОК ИСПОЛЬЗУЕМЫХ ИСТОЧНИКОВ</w:t>
       </w:r>
-      <w:bookmarkEnd w:id="38"/>
+      <w:bookmarkEnd w:id="37"/>
     </w:p>
     <w:p/>
     <w:p>
@@ -49602,12 +49701,115 @@
           <w:lang w:val="en-US"/>
         </w:rPr>
       </w:pPr>
-      <w:r>
-        <w:rPr>
-          <w:lang w:val="en-US"/>
-        </w:rPr>
-        <w:t>https://eu.mouser.com/datasheet/2/268/8720a-320902.pdf</w:t>
-      </w:r>
+      <w:hyperlink r:id="rId54" w:history="1">
+        <w:r>
+          <w:rPr>
+            <w:rStyle w:val="a9"/>
+            <w:lang w:val="en-US"/>
+          </w:rPr>
+          <w:t>https://eu.mouser.com/datasheet/2/268/8720a-320902.pdf</w:t>
+        </w:r>
+      </w:hyperlink>
+    </w:p>
+    <w:p>
+      <w:pPr>
+        <w:rPr>
+          <w:lang w:val="en-US"/>
+        </w:rPr>
+      </w:pPr>
+    </w:p>
+    <w:p>
+      <w:pPr>
+        <w:rPr>
+          <w:lang w:val="en-US"/>
+        </w:rPr>
+      </w:pPr>
+      <w:r>
+        <w:rPr>
+          <w:lang w:val="en-US"/>
+        </w:rPr>
+        <w:t>ap2202 datasheet</w:t>
+      </w:r>
+    </w:p>
+    <w:p>
+      <w:pPr>
+        <w:rPr>
+          <w:lang w:val="en-US"/>
+        </w:rPr>
+      </w:pPr>
+      <w:hyperlink r:id="rId55" w:history="1">
+        <w:r>
+          <w:rPr>
+            <w:rStyle w:val="a9"/>
+            <w:lang w:val="en-US"/>
+          </w:rPr>
+          <w:t>https://www.diodes.com/assets/Datasheets/AP2202.pdf</w:t>
+        </w:r>
+      </w:hyperlink>
+    </w:p>
+    <w:p>
+      <w:pPr>
+        <w:rPr>
+          <w:lang w:val="en-US"/>
+        </w:rPr>
+      </w:pPr>
+    </w:p>
+    <w:p>
+      <w:pPr>
+        <w:rPr>
+          <w:lang w:val="en-US"/>
+        </w:rPr>
+      </w:pPr>
+      <w:r>
+        <w:rPr>
+          <w:lang w:val="en-US"/>
+        </w:rPr>
+        <w:t>bq24295 datasheet</w:t>
+      </w:r>
+    </w:p>
+    <w:p>
+      <w:pPr>
+        <w:rPr>
+          <w:lang w:val="en-US"/>
+        </w:rPr>
+      </w:pPr>
+      <w:hyperlink r:id="rId56" w:history="1">
+        <w:r>
+          <w:rPr>
+            <w:rStyle w:val="a9"/>
+            <w:lang w:val="en-US"/>
+          </w:rPr>
+          <w:t>https://www.ti.com/lit/ds/symlink/bq24295.pdf?ts=1650837763571&amp;ref_url=https%253A%252F%252Fwww.google.com%252F</w:t>
+        </w:r>
+      </w:hyperlink>
+    </w:p>
+    <w:p>
+      <w:pPr>
+        <w:rPr>
+          <w:lang w:val="en-US"/>
+        </w:rPr>
+      </w:pPr>
+      <w:r>
+        <w:rPr>
+          <w:lang w:val="en-US"/>
+        </w:rPr>
+        <w:t>bq24295 scheme</w:t>
+      </w:r>
+    </w:p>
+    <w:p>
+      <w:pPr>
+        <w:rPr>
+          <w:lang w:val="en-US"/>
+        </w:rPr>
+      </w:pPr>
+      <w:r>
+        <w:rPr>
+          <w:lang w:val="en-US"/>
+        </w:rPr>
+        <w:t>https://e2e.ti.com/support/power-management-group/power-management/f/power-management-forum/800331/bq24295-schematic-review</w:t>
+      </w:r>
+      <w:bookmarkStart w:id="38" w:name="_GoBack"/>
+      <w:bookmarkEnd w:id="38"/>
     </w:p>
     <w:p>
       <w:pPr>
@@ -49723,6 +49925,7 @@
         <w:rPr>
           <w:color w:val="FF0000"/>
         </w:rPr>
+        <w:lastRenderedPageBreak/>
         <w:t>[4]</w:t>
       </w:r>
       <w:r>
@@ -49773,7 +49976,6 @@
         <w:rPr>
           <w:color w:val="FF0000"/>
         </w:rPr>
-        <w:lastRenderedPageBreak/>
         <w:t>[5]</w:t>
       </w:r>
       <w:r>
@@ -51143,7 +51345,7 @@
     </w:p>
     <w:p/>
     <w:sectPr>
-      <w:footerReference w:type="default" r:id="rId54"/>
+      <w:footerReference w:type="default" r:id="rId57"/>
       <w:pgSz w:w="11906" w:h="16838"/>
       <w:pgMar w:top="1134" w:right="851" w:bottom="1531" w:left="1701" w:header="720" w:footer="964" w:gutter="0"/>
       <w:pgNumType w:start="3"/>
@@ -56026,7 +56228,7 @@
 </file>
 
 <file path=customXml/itemProps2.xml><?xml version="1.0" encoding="utf-8"?>
-<ds:datastoreItem xmlns:ds="http://schemas.openxmlformats.org/officeDocument/2006/customXml" ds:itemID="{7AD0514B-D648-4167-81FD-49C90B8265F9}">
+<ds:datastoreItem xmlns:ds="http://schemas.openxmlformats.org/officeDocument/2006/customXml" ds:itemID="{91C22590-6CD7-4B32-8091-A71AE4F8CCE4}">
   <ds:schemaRefs>
     <ds:schemaRef ds:uri="http://schemas.openxmlformats.org/officeDocument/2006/bibliography"/>
   </ds:schemaRefs>

</xml_diff>

<commit_message>
rework structure, diagram done, algorithm todo
</commit_message>
<xml_diff>
--- a/kursach/пояснительная записка_0.3.docx
+++ b/kursach/пояснительная записка_0.3.docx
@@ -210,7 +210,23 @@
           <w:rFonts w:cs="Times New Roman"/>
           <w:szCs w:val="28"/>
         </w:rPr>
-        <w:t>__.__.2022</w:t>
+        <w:t>_</w:t>
+      </w:r>
+      <w:proofErr w:type="gramStart"/>
+      <w:r>
+        <w:rPr>
+          <w:rFonts w:cs="Times New Roman"/>
+          <w:szCs w:val="28"/>
+        </w:rPr>
+        <w:t>_._</w:t>
+      </w:r>
+      <w:proofErr w:type="gramEnd"/>
+      <w:r>
+        <w:rPr>
+          <w:rFonts w:cs="Times New Roman"/>
+          <w:szCs w:val="28"/>
+        </w:rPr>
+        <w:t>_.2022</w:t>
       </w:r>
     </w:p>
     <w:p>
@@ -252,7 +268,23 @@
           <w:rFonts w:cs="Times New Roman"/>
           <w:szCs w:val="28"/>
         </w:rPr>
-        <w:t>__.__.2022</w:t>
+        <w:t>_</w:t>
+      </w:r>
+      <w:proofErr w:type="gramStart"/>
+      <w:r>
+        <w:rPr>
+          <w:rFonts w:cs="Times New Roman"/>
+          <w:szCs w:val="28"/>
+        </w:rPr>
+        <w:t>_._</w:t>
+      </w:r>
+      <w:proofErr w:type="gramEnd"/>
+      <w:r>
+        <w:rPr>
+          <w:rFonts w:cs="Times New Roman"/>
+          <w:szCs w:val="28"/>
+        </w:rPr>
+        <w:t>_.2022</w:t>
       </w:r>
     </w:p>
     <w:p>
@@ -574,7 +606,21 @@
               <w:rPr>
                 <w:szCs w:val="28"/>
               </w:rPr>
-              <w:t>Курсовой проект представлен на проверку ___.____.202</w:t>
+              <w:t>Курсовой проект представлен на проверку __</w:t>
+            </w:r>
+            <w:proofErr w:type="gramStart"/>
+            <w:r>
+              <w:rPr>
+                <w:szCs w:val="28"/>
+              </w:rPr>
+              <w:t>_._</w:t>
+            </w:r>
+            <w:proofErr w:type="gramEnd"/>
+            <w:r>
+              <w:rPr>
+                <w:szCs w:val="28"/>
+              </w:rPr>
+              <w:t>___.202</w:t>
             </w:r>
             <w:r>
               <w:rPr>
@@ -1211,10 +1257,10 @@
         <w:br w:type="page"/>
       </w:r>
     </w:p>
-    <w:bookmarkStart w:id="0" w:name="_Toc72443464" w:displacedByCustomXml="next"/>
-    <w:bookmarkStart w:id="1" w:name="_Toc37108443" w:displacedByCustomXml="next"/>
-    <w:bookmarkStart w:id="2" w:name="_Toc72419068" w:displacedByCustomXml="next"/>
-    <w:bookmarkStart w:id="3" w:name="_Toc72419251" w:displacedByCustomXml="next"/>
+    <w:bookmarkStart w:id="0" w:name="_Toc72419251" w:displacedByCustomXml="next"/>
+    <w:bookmarkStart w:id="1" w:name="_Toc72419068" w:displacedByCustomXml="next"/>
+    <w:bookmarkStart w:id="2" w:name="_Toc37108443" w:displacedByCustomXml="next"/>
+    <w:bookmarkStart w:id="3" w:name="_Toc72443464" w:displacedByCustomXml="next"/>
     <w:sdt>
       <w:sdtPr>
         <w:rPr>
@@ -7973,7 +8019,7 @@
         <w:t>–</w:t>
       </w:r>
       <w:r>
-        <w:t xml:space="preserve"> это технология, которая позволяет пользователю просматривать онлайн-видеоконтент через Интернет без необходимости предварительной загрузки </w:t>
+        <w:t xml:space="preserve"> это технология, которая позволяет пользователю просматривать онлайн-видеоконтент без необходимости предварительной загрузки </w:t>
       </w:r>
       <w:proofErr w:type="spellStart"/>
       <w:r>
@@ -7986,28 +8032,17 @@
       <w:r>
         <w:t xml:space="preserve">видеонаблюдение. </w:t>
       </w:r>
-      <w:r>
-        <w:t xml:space="preserve">Но потоковая передача также может включать </w:t>
+    </w:p>
+    <w:p>
+      <w:r>
+        <w:t xml:space="preserve">Поскольку пользователю не нужно загружать </w:t>
       </w:r>
       <w:proofErr w:type="spellStart"/>
       <w:r>
-        <w:t>аудиоконтент</w:t>
+        <w:t>медиафайлы</w:t>
       </w:r>
       <w:proofErr w:type="spellEnd"/>
       <w:r>
-        <w:t>, такой как музыка, подкасты и многое другое</w:t>
-      </w:r>
-    </w:p>
-    <w:p>
-      <w:r>
-        <w:t xml:space="preserve">Поскольку пользователю не нужно загружать </w:t>
-      </w:r>
-      <w:proofErr w:type="spellStart"/>
-      <w:r>
-        <w:t>медиафайлы</w:t>
-      </w:r>
-      <w:proofErr w:type="spellEnd"/>
-      <w:r>
         <w:t xml:space="preserve"> для использования контента, потоковая передача помогает экономить ресурсы хранения, время, затрачиваемое на загрузку или буферизацию видео, и обеспечивает удобство просмотра для пользователей.</w:t>
       </w:r>
       <w:r>
@@ -8021,7 +8056,17 @@
     </w:p>
     <w:p>
       <w:r>
-        <w:t>Файлы должны быть сжаты для транспортировки, этот процесс достигается с помощью «кодека», такого как наиболее распространенный H.264. Файлы также должны быть сохранены в «контейнерном формате», таком как .</w:t>
+        <w:t xml:space="preserve">Файлы должны быть сжаты для транспортировки, этот процесс достигается с помощью «кодека», такого как наиболее распространенный </w:t>
+      </w:r>
+      <w:r>
+        <w:rPr>
+          <w:i/>
+          <w:iCs/>
+        </w:rPr>
+        <w:t>H.264</w:t>
+      </w:r>
+      <w:r>
+        <w:t>. Файлы также должны быть сохранены в «контейнерном формате», таком как .</w:t>
       </w:r>
       <w:r>
         <w:rPr>
@@ -18491,6 +18536,7 @@
       <w:r>
         <w:t>– </w:t>
       </w:r>
+      <w:proofErr w:type="gramStart"/>
       <w:r>
         <w:rPr>
           <w:i/>
@@ -18499,6 +18545,7 @@
         <w:t>SWRST(</w:t>
       </w:r>
       <w:proofErr w:type="spellStart"/>
+      <w:proofErr w:type="gramEnd"/>
       <w:r>
         <w:rPr>
           <w:i/>
@@ -18547,6 +18594,7 @@
       <w:r>
         <w:t xml:space="preserve">– </w:t>
       </w:r>
+      <w:proofErr w:type="gramStart"/>
       <w:r>
         <w:rPr>
           <w:i/>
@@ -18555,6 +18603,7 @@
         <w:t>ALERT(</w:t>
       </w:r>
       <w:proofErr w:type="spellStart"/>
+      <w:proofErr w:type="gramEnd"/>
       <w:r>
         <w:rPr>
           <w:i/>
@@ -18621,6 +18670,7 @@
       <w:r>
         <w:t xml:space="preserve">– </w:t>
       </w:r>
+      <w:proofErr w:type="gramStart"/>
       <w:r>
         <w:rPr>
           <w:i/>
@@ -18629,6 +18679,7 @@
         <w:t>PEC(</w:t>
       </w:r>
       <w:proofErr w:type="spellStart"/>
+      <w:proofErr w:type="gramEnd"/>
       <w:r>
         <w:rPr>
           <w:i/>
@@ -18743,6 +18794,7 @@
       <w:r>
         <w:t xml:space="preserve">– </w:t>
       </w:r>
+      <w:proofErr w:type="gramStart"/>
       <w:r>
         <w:rPr>
           <w:i/>
@@ -18751,6 +18803,7 @@
         <w:t>POS(</w:t>
       </w:r>
       <w:proofErr w:type="spellStart"/>
+      <w:proofErr w:type="gramEnd"/>
       <w:r>
         <w:rPr>
           <w:i/>
@@ -18867,6 +18920,7 @@
         </w:rPr>
         <w:t>– </w:t>
       </w:r>
+      <w:proofErr w:type="gramStart"/>
       <w:r>
         <w:rPr>
           <w:i/>
@@ -18875,6 +18929,7 @@
         <w:t>ACK(</w:t>
       </w:r>
       <w:proofErr w:type="spellStart"/>
+      <w:proofErr w:type="gramEnd"/>
       <w:r>
         <w:rPr>
           <w:i/>
@@ -18930,6 +18985,7 @@
       <w:r>
         <w:t>– </w:t>
       </w:r>
+      <w:proofErr w:type="gramStart"/>
       <w:r>
         <w:rPr>
           <w:i/>
@@ -18938,6 +18994,7 @@
         <w:t>STOP(</w:t>
       </w:r>
       <w:proofErr w:type="spellStart"/>
+      <w:proofErr w:type="gramEnd"/>
       <w:r>
         <w:rPr>
           <w:i/>
@@ -19006,6 +19063,7 @@
         </w:rPr>
         <w:t>– </w:t>
       </w:r>
+      <w:proofErr w:type="gramStart"/>
       <w:r>
         <w:rPr>
           <w:i/>
@@ -19014,6 +19072,7 @@
         <w:t>START(</w:t>
       </w:r>
       <w:proofErr w:type="spellStart"/>
+      <w:proofErr w:type="gramEnd"/>
       <w:r>
         <w:rPr>
           <w:i/>
@@ -19078,6 +19137,7 @@
       <w:r>
         <w:t>– </w:t>
       </w:r>
+      <w:proofErr w:type="gramStart"/>
       <w:r>
         <w:rPr>
           <w:i/>
@@ -19086,6 +19146,7 @@
         <w:t>NOSTRETCH(</w:t>
       </w:r>
       <w:proofErr w:type="spellStart"/>
+      <w:proofErr w:type="gramEnd"/>
       <w:r>
         <w:rPr>
           <w:i/>
@@ -19213,6 +19274,7 @@
       <w:r>
         <w:t>– </w:t>
       </w:r>
+      <w:proofErr w:type="gramStart"/>
       <w:r>
         <w:rPr>
           <w:i/>
@@ -19221,6 +19283,7 @@
         <w:t>ENGC(</w:t>
       </w:r>
       <w:proofErr w:type="spellStart"/>
+      <w:proofErr w:type="gramEnd"/>
       <w:r>
         <w:rPr>
           <w:i/>
@@ -19289,12 +19352,21 @@
       <w:r>
         <w:t>– </w:t>
       </w:r>
-      <w:r>
-        <w:rPr>
-          <w:i/>
-          <w:iCs/>
-        </w:rPr>
-        <w:t xml:space="preserve">ENPEC(PEC </w:t>
+      <w:proofErr w:type="gramStart"/>
+      <w:r>
+        <w:rPr>
+          <w:i/>
+          <w:iCs/>
+        </w:rPr>
+        <w:t>ENPEC(</w:t>
+      </w:r>
+      <w:proofErr w:type="gramEnd"/>
+      <w:r>
+        <w:rPr>
+          <w:i/>
+          <w:iCs/>
+        </w:rPr>
+        <w:t xml:space="preserve">PEC </w:t>
       </w:r>
       <w:proofErr w:type="spellStart"/>
       <w:r>
@@ -19333,12 +19405,21 @@
       <w:r>
         <w:t>– </w:t>
       </w:r>
-      <w:r>
-        <w:rPr>
-          <w:i/>
-          <w:iCs/>
-        </w:rPr>
-        <w:t xml:space="preserve">ENARP(ARP </w:t>
+      <w:proofErr w:type="gramStart"/>
+      <w:r>
+        <w:rPr>
+          <w:i/>
+          <w:iCs/>
+        </w:rPr>
+        <w:t>ENARP(</w:t>
+      </w:r>
+      <w:proofErr w:type="gramEnd"/>
+      <w:r>
+        <w:rPr>
+          <w:i/>
+          <w:iCs/>
+        </w:rPr>
+        <w:t xml:space="preserve">ARP </w:t>
       </w:r>
       <w:proofErr w:type="spellStart"/>
       <w:r>
@@ -19377,6 +19458,7 @@
       <w:r>
         <w:t>– </w:t>
       </w:r>
+      <w:proofErr w:type="gramStart"/>
       <w:r>
         <w:rPr>
           <w:i/>
@@ -19385,6 +19467,7 @@
         <w:t>SMBTYPE(</w:t>
       </w:r>
       <w:proofErr w:type="spellStart"/>
+      <w:proofErr w:type="gramEnd"/>
       <w:r>
         <w:rPr>
           <w:i/>
@@ -19457,6 +19540,7 @@
         </w:rPr>
         <w:t> </w:t>
       </w:r>
+      <w:proofErr w:type="gramStart"/>
       <w:r>
         <w:rPr>
           <w:i/>
@@ -19465,6 +19549,7 @@
         <w:t>SMBUS(</w:t>
       </w:r>
       <w:proofErr w:type="spellStart"/>
+      <w:proofErr w:type="gramEnd"/>
       <w:r>
         <w:rPr>
           <w:i/>
@@ -19535,6 +19620,7 @@
         </w:rPr>
         <w:t> </w:t>
       </w:r>
+      <w:proofErr w:type="gramStart"/>
       <w:r>
         <w:rPr>
           <w:i/>
@@ -19543,6 +19629,7 @@
         <w:t>PE(</w:t>
       </w:r>
       <w:proofErr w:type="spellStart"/>
+      <w:proofErr w:type="gramEnd"/>
       <w:r>
         <w:rPr>
           <w:i/>
@@ -19698,12 +19785,21 @@
         </w:rPr>
         <w:t> </w:t>
       </w:r>
-      <w:r>
-        <w:rPr>
-          <w:i/>
-          <w:iCs/>
-        </w:rPr>
-        <w:t xml:space="preserve">LAST(DMA </w:t>
+      <w:proofErr w:type="gramStart"/>
+      <w:r>
+        <w:rPr>
+          <w:i/>
+          <w:iCs/>
+        </w:rPr>
+        <w:t>LAST(</w:t>
+      </w:r>
+      <w:proofErr w:type="gramEnd"/>
+      <w:r>
+        <w:rPr>
+          <w:i/>
+          <w:iCs/>
+        </w:rPr>
+        <w:t xml:space="preserve">DMA </w:t>
       </w:r>
       <w:proofErr w:type="spellStart"/>
       <w:r>
@@ -19826,12 +19922,21 @@
         </w:rPr>
         <w:t> </w:t>
       </w:r>
-      <w:r>
-        <w:rPr>
-          <w:i/>
-          <w:iCs/>
-        </w:rPr>
-        <w:t xml:space="preserve">DMAEN(DMA </w:t>
+      <w:proofErr w:type="gramStart"/>
+      <w:r>
+        <w:rPr>
+          <w:i/>
+          <w:iCs/>
+        </w:rPr>
+        <w:t>DMAEN(</w:t>
+      </w:r>
+      <w:proofErr w:type="gramEnd"/>
+      <w:r>
+        <w:rPr>
+          <w:i/>
+          <w:iCs/>
+        </w:rPr>
+        <w:t xml:space="preserve">DMA </w:t>
       </w:r>
       <w:proofErr w:type="spellStart"/>
       <w:r>
@@ -19922,6 +20027,7 @@
         </w:rPr>
         <w:t> </w:t>
       </w:r>
+      <w:proofErr w:type="gramStart"/>
       <w:r>
         <w:rPr>
           <w:i/>
@@ -19930,6 +20036,7 @@
         <w:t>ITBUFEN(</w:t>
       </w:r>
       <w:proofErr w:type="spellStart"/>
+      <w:proofErr w:type="gramEnd"/>
       <w:r>
         <w:rPr>
           <w:i/>
@@ -19997,6 +20104,7 @@
         </w:rPr>
         <w:t> </w:t>
       </w:r>
+      <w:proofErr w:type="gramStart"/>
       <w:r>
         <w:rPr>
           <w:i/>
@@ -20005,6 +20113,7 @@
         <w:t>ITEVTEN(</w:t>
       </w:r>
       <w:proofErr w:type="spellStart"/>
+      <w:proofErr w:type="gramEnd"/>
       <w:r>
         <w:rPr>
           <w:i/>
@@ -20072,6 +20181,7 @@
         </w:rPr>
         <w:t> </w:t>
       </w:r>
+      <w:proofErr w:type="gramStart"/>
       <w:r>
         <w:rPr>
           <w:i/>
@@ -20080,6 +20190,7 @@
         <w:t>ITERREN(</w:t>
       </w:r>
       <w:proofErr w:type="spellStart"/>
+      <w:proofErr w:type="gramEnd"/>
       <w:r>
         <w:rPr>
           <w:i/>
@@ -20147,12 +20258,21 @@
         </w:rPr>
         <w:t> </w:t>
       </w:r>
-      <w:r>
-        <w:rPr>
-          <w:i/>
-          <w:iCs/>
-        </w:rPr>
-        <w:t>FREQ[5:0](</w:t>
+      <w:proofErr w:type="gramStart"/>
+      <w:r>
+        <w:rPr>
+          <w:i/>
+          <w:iCs/>
+        </w:rPr>
+        <w:t>FREQ[</w:t>
+      </w:r>
+      <w:proofErr w:type="gramEnd"/>
+      <w:r>
+        <w:rPr>
+          <w:i/>
+          <w:iCs/>
+        </w:rPr>
+        <w:t>5:0](</w:t>
       </w:r>
       <w:proofErr w:type="spellStart"/>
       <w:r>
@@ -20239,6 +20359,7 @@
         </w:rPr>
         <w:t>– </w:t>
       </w:r>
+      <w:proofErr w:type="gramStart"/>
       <w:r>
         <w:rPr>
           <w:i/>
@@ -20247,6 +20368,7 @@
         <w:t>ADDMODE(</w:t>
       </w:r>
       <w:proofErr w:type="spellStart"/>
+      <w:proofErr w:type="gramEnd"/>
       <w:r>
         <w:rPr>
           <w:i/>
@@ -20310,12 +20432,21 @@
       <w:r>
         <w:t>– </w:t>
       </w:r>
-      <w:r>
-        <w:rPr>
-          <w:i/>
-          <w:iCs/>
-        </w:rPr>
-        <w:t>ADD[9:8](</w:t>
+      <w:proofErr w:type="gramStart"/>
+      <w:r>
+        <w:rPr>
+          <w:i/>
+          <w:iCs/>
+        </w:rPr>
+        <w:t>ADD[</w:t>
+      </w:r>
+      <w:proofErr w:type="gramEnd"/>
+      <w:r>
+        <w:rPr>
+          <w:i/>
+          <w:iCs/>
+        </w:rPr>
+        <w:t>9:8](</w:t>
       </w:r>
       <w:proofErr w:type="spellStart"/>
       <w:r>
@@ -20377,6 +20508,7 @@
         </w:rPr>
         <w:t> </w:t>
       </w:r>
+      <w:proofErr w:type="gramStart"/>
       <w:r>
         <w:rPr>
           <w:i/>
@@ -20391,7 +20523,16 @@
           <w:iCs/>
           <w:lang w:val="en-US"/>
         </w:rPr>
-        <w:t>[1:7](</w:t>
+        <w:t>[</w:t>
+      </w:r>
+      <w:proofErr w:type="gramEnd"/>
+      <w:r>
+        <w:rPr>
+          <w:i/>
+          <w:iCs/>
+          <w:lang w:val="en-US"/>
+        </w:rPr>
+        <w:t>1:7](</w:t>
       </w:r>
       <w:r>
         <w:rPr>
@@ -20534,8 +20675,13 @@
       <w:r>
         <w:t xml:space="preserve">– </w:t>
       </w:r>
-      <w:r>
-        <w:t xml:space="preserve">альтернативный адрес на который будет отзываться </w:t>
+      <w:proofErr w:type="gramStart"/>
+      <w:r>
+        <w:t>альтернативный адрес</w:t>
+      </w:r>
+      <w:proofErr w:type="gramEnd"/>
+      <w:r>
+        <w:t xml:space="preserve"> на который будет отзываться </w:t>
       </w:r>
       <w:proofErr w:type="spellStart"/>
       <w:r>
@@ -20560,6 +20706,7 @@
         </w:rPr>
         <w:t> </w:t>
       </w:r>
+      <w:proofErr w:type="gramStart"/>
       <w:r>
         <w:rPr>
           <w:i/>
@@ -20568,6 +20715,7 @@
         <w:t>ENDUAL(</w:t>
       </w:r>
       <w:proofErr w:type="spellStart"/>
+      <w:proofErr w:type="gramEnd"/>
       <w:r>
         <w:rPr>
           <w:i/>
@@ -20712,6 +20860,7 @@
         </w:rPr>
         <w:t> </w:t>
       </w:r>
+      <w:proofErr w:type="gramStart"/>
       <w:r>
         <w:rPr>
           <w:i/>
@@ -20720,6 +20869,7 @@
         <w:t>SMBALERT(</w:t>
       </w:r>
       <w:proofErr w:type="spellStart"/>
+      <w:proofErr w:type="gramEnd"/>
       <w:r>
         <w:rPr>
           <w:i/>
@@ -21553,6 +21703,7 @@
         </w:rPr>
         <w:t> </w:t>
       </w:r>
+      <w:proofErr w:type="gramStart"/>
       <w:r>
         <w:rPr>
           <w:i/>
@@ -21561,6 +21712,7 @@
         <w:t>STOPF(</w:t>
       </w:r>
       <w:proofErr w:type="spellStart"/>
+      <w:proofErr w:type="gramEnd"/>
       <w:r>
         <w:rPr>
           <w:i/>
@@ -21869,6 +22021,7 @@
         </w:rPr>
         <w:t> </w:t>
       </w:r>
+      <w:proofErr w:type="gramStart"/>
       <w:r>
         <w:rPr>
           <w:i/>
@@ -21877,6 +22030,7 @@
         <w:t>ADDR(</w:t>
       </w:r>
       <w:proofErr w:type="spellStart"/>
+      <w:proofErr w:type="gramEnd"/>
       <w:r>
         <w:rPr>
           <w:i/>
@@ -22049,6 +22203,7 @@
         </w:rPr>
         <w:t> </w:t>
       </w:r>
+      <w:proofErr w:type="gramStart"/>
       <w:r>
         <w:rPr>
           <w:i/>
@@ -22057,6 +22212,7 @@
         <w:t>SB(</w:t>
       </w:r>
       <w:proofErr w:type="spellStart"/>
+      <w:proofErr w:type="gramEnd"/>
       <w:r>
         <w:rPr>
           <w:i/>
@@ -22146,6 +22302,7 @@
       <w:r>
         <w:t> и записать данные в регистр </w:t>
       </w:r>
+      <w:proofErr w:type="gramStart"/>
       <w:r>
         <w:rPr>
           <w:i/>
@@ -22156,6 +22313,7 @@
       <w:r>
         <w:t> .</w:t>
       </w:r>
+      <w:proofErr w:type="gramEnd"/>
     </w:p>
     <w:p>
       <w:r>
@@ -22182,12 +22340,21 @@
         </w:rPr>
         <w:t> </w:t>
       </w:r>
-      <w:r>
-        <w:rPr>
-          <w:i/>
-          <w:iCs/>
-        </w:rPr>
-        <w:t>PEC[7:0](</w:t>
+      <w:proofErr w:type="gramStart"/>
+      <w:r>
+        <w:rPr>
+          <w:i/>
+          <w:iCs/>
+        </w:rPr>
+        <w:t>PEC[</w:t>
+      </w:r>
+      <w:proofErr w:type="gramEnd"/>
+      <w:r>
+        <w:rPr>
+          <w:i/>
+          <w:iCs/>
+        </w:rPr>
+        <w:t>7:0](</w:t>
       </w:r>
       <w:proofErr w:type="spellStart"/>
       <w:r>
@@ -22273,6 +22440,7 @@
         </w:rPr>
         <w:t> </w:t>
       </w:r>
+      <w:proofErr w:type="gramStart"/>
       <w:r>
         <w:rPr>
           <w:i/>
@@ -22281,6 +22449,7 @@
         <w:t>DUALF(</w:t>
       </w:r>
       <w:proofErr w:type="spellStart"/>
+      <w:proofErr w:type="gramEnd"/>
       <w:r>
         <w:rPr>
           <w:i/>
@@ -22393,6 +22562,7 @@
         </w:rPr>
         <w:t> </w:t>
       </w:r>
+      <w:proofErr w:type="gramStart"/>
       <w:r>
         <w:rPr>
           <w:i/>
@@ -22401,6 +22571,7 @@
         <w:t>SMBHOST(</w:t>
       </w:r>
       <w:proofErr w:type="spellStart"/>
+      <w:proofErr w:type="gramEnd"/>
       <w:r>
         <w:rPr>
           <w:i/>
@@ -22525,6 +22696,7 @@
         </w:rPr>
         <w:t> </w:t>
       </w:r>
+      <w:proofErr w:type="gramStart"/>
       <w:r>
         <w:rPr>
           <w:i/>
@@ -22533,6 +22705,7 @@
         <w:t>SMBDEFAULT(</w:t>
       </w:r>
       <w:proofErr w:type="spellStart"/>
+      <w:proofErr w:type="gramEnd"/>
       <w:r>
         <w:rPr>
           <w:i/>
@@ -22669,6 +22842,7 @@
         </w:rPr>
         <w:t> </w:t>
       </w:r>
+      <w:proofErr w:type="gramStart"/>
       <w:r>
         <w:rPr>
           <w:i/>
@@ -22677,6 +22851,7 @@
         <w:t>GENCALL(</w:t>
       </w:r>
       <w:proofErr w:type="spellStart"/>
+      <w:proofErr w:type="gramEnd"/>
       <w:r>
         <w:rPr>
           <w:i/>
@@ -22835,6 +23010,7 @@
         </w:rPr>
         <w:t> </w:t>
       </w:r>
+      <w:proofErr w:type="gramStart"/>
       <w:r>
         <w:rPr>
           <w:i/>
@@ -22843,6 +23019,7 @@
         <w:t>BUSY(</w:t>
       </w:r>
       <w:proofErr w:type="spellStart"/>
+      <w:proofErr w:type="gramEnd"/>
       <w:r>
         <w:rPr>
           <w:i/>
@@ -22994,7 +23171,23 @@
           <w:i/>
           <w:iCs/>
         </w:rPr>
-        <w:t xml:space="preserve">F/S(I2C </w:t>
+        <w:t>F/</w:t>
+      </w:r>
+      <w:proofErr w:type="gramStart"/>
+      <w:r>
+        <w:rPr>
+          <w:i/>
+          <w:iCs/>
+        </w:rPr>
+        <w:t>S(</w:t>
+      </w:r>
+      <w:proofErr w:type="gramEnd"/>
+      <w:r>
+        <w:rPr>
+          <w:i/>
+          <w:iCs/>
+        </w:rPr>
+        <w:t xml:space="preserve">I2C </w:t>
       </w:r>
       <w:proofErr w:type="spellStart"/>
       <w:r>
@@ -23248,12 +23441,21 @@
         </w:rPr>
         <w:t> </w:t>
       </w:r>
-      <w:r>
-        <w:rPr>
-          <w:i/>
-          <w:iCs/>
-        </w:rPr>
-        <w:t>CCR[11:0](</w:t>
+      <w:proofErr w:type="gramStart"/>
+      <w:r>
+        <w:rPr>
+          <w:i/>
+          <w:iCs/>
+        </w:rPr>
+        <w:t>CCR[</w:t>
+      </w:r>
+      <w:proofErr w:type="gramEnd"/>
+      <w:r>
+        <w:rPr>
+          <w:i/>
+          <w:iCs/>
+        </w:rPr>
+        <w:t>11:0](</w:t>
       </w:r>
       <w:proofErr w:type="spellStart"/>
       <w:r>
@@ -23564,12 +23766,21 @@
         </w:rPr>
         <w:t> </w:t>
       </w:r>
-      <w:r>
-        <w:rPr>
-          <w:i/>
-          <w:iCs/>
-        </w:rPr>
-        <w:t>TRISE[5:0]</w:t>
+      <w:proofErr w:type="gramStart"/>
+      <w:r>
+        <w:rPr>
+          <w:i/>
+          <w:iCs/>
+        </w:rPr>
+        <w:t>TRISE[</w:t>
+      </w:r>
+      <w:proofErr w:type="gramEnd"/>
+      <w:r>
+        <w:rPr>
+          <w:i/>
+          <w:iCs/>
+        </w:rPr>
+        <w:t>5:0]</w:t>
       </w:r>
       <w:r>
         <w:rPr>
@@ -23612,6 +23823,7 @@
         </w:rPr>
         <w:t> </w:t>
       </w:r>
+      <w:proofErr w:type="gramStart"/>
       <w:r>
         <w:rPr>
           <w:i/>
@@ -23620,6 +23832,7 @@
         <w:t>ANOFF(</w:t>
       </w:r>
       <w:proofErr w:type="spellStart"/>
+      <w:proofErr w:type="gramEnd"/>
       <w:r>
         <w:rPr>
           <w:i/>
@@ -23687,12 +23900,21 @@
         </w:rPr>
         <w:t> </w:t>
       </w:r>
-      <w:r>
-        <w:rPr>
-          <w:i/>
-          <w:iCs/>
-        </w:rPr>
-        <w:t>DNF[3:0](</w:t>
+      <w:proofErr w:type="gramStart"/>
+      <w:r>
+        <w:rPr>
+          <w:i/>
+          <w:iCs/>
+        </w:rPr>
+        <w:t>DNF[</w:t>
+      </w:r>
+      <w:proofErr w:type="gramEnd"/>
+      <w:r>
+        <w:rPr>
+          <w:i/>
+          <w:iCs/>
+        </w:rPr>
+        <w:t>3:0](</w:t>
       </w:r>
       <w:proofErr w:type="spellStart"/>
       <w:r>
@@ -31006,6 +31228,7 @@
         </w:rPr>
         <w:t xml:space="preserve"> </w:t>
       </w:r>
+      <w:proofErr w:type="gramStart"/>
       <w:r>
         <w:rPr>
           <w:rFonts w:cs="Arial"/>
@@ -31022,7 +31245,16 @@
           <w:kern w:val="32"/>
           <w:szCs w:val="32"/>
         </w:rPr>
-        <w:t>[1:0]</w:t>
+        <w:t>[</w:t>
+      </w:r>
+      <w:proofErr w:type="gramEnd"/>
+      <w:r>
+        <w:rPr>
+          <w:rFonts w:cs="Arial"/>
+          <w:kern w:val="32"/>
+          <w:szCs w:val="32"/>
+        </w:rPr>
+        <w:t>1:0]</w:t>
       </w:r>
       <w:r>
         <w:rPr>
@@ -31132,6 +31364,7 @@
         </w:rPr>
         <w:t xml:space="preserve"> </w:t>
       </w:r>
+      <w:proofErr w:type="gramStart"/>
       <w:r>
         <w:rPr>
           <w:rFonts w:cs="Arial"/>
@@ -31148,7 +31381,16 @@
           <w:kern w:val="32"/>
           <w:szCs w:val="32"/>
         </w:rPr>
-        <w:t>[1:0]</w:t>
+        <w:t>[</w:t>
+      </w:r>
+      <w:proofErr w:type="gramEnd"/>
+      <w:r>
+        <w:rPr>
+          <w:rFonts w:cs="Arial"/>
+          <w:kern w:val="32"/>
+          <w:szCs w:val="32"/>
+        </w:rPr>
+        <w:t>1:0]</w:t>
       </w:r>
       <w:r>
         <w:rPr>
@@ -31592,6 +31834,7 @@
         </w:rPr>
         <w:t xml:space="preserve"> полубайта на </w:t>
       </w:r>
+      <w:proofErr w:type="gramStart"/>
       <w:r>
         <w:rPr>
           <w:rFonts w:cs="Arial"/>
@@ -31608,7 +31851,16 @@
           <w:kern w:val="32"/>
           <w:szCs w:val="32"/>
         </w:rPr>
-        <w:t>[1:0]</w:t>
+        <w:t>[</w:t>
+      </w:r>
+      <w:proofErr w:type="gramEnd"/>
+      <w:r>
+        <w:rPr>
+          <w:rFonts w:cs="Arial"/>
+          <w:kern w:val="32"/>
+          <w:szCs w:val="32"/>
+        </w:rPr>
+        <w:t>1:0]</w:t>
       </w:r>
       <w:r>
         <w:rPr>
@@ -36416,7 +36668,25 @@
           <w:kern w:val="32"/>
           <w:szCs w:val="32"/>
         </w:rPr>
-        <w:t>В то время как батарея разряжается и обеспечивает электрический ток, анод выпускает ионы лития к катоду, создавая поток электронов с одной стороны на другую. При включении устройства происходит обратное: ионы лития высвобождаются катодом и принимаются анодом.</w:t>
+        <w:t xml:space="preserve">В то время как батарея разряжается и обеспечивает электрический ток, анод выпускает ионы лития к катоду, создавая поток </w:t>
+      </w:r>
+      <w:proofErr w:type="gramStart"/>
+      <w:r>
+        <w:rPr>
+          <w:rFonts w:cs="Arial"/>
+          <w:kern w:val="32"/>
+          <w:szCs w:val="32"/>
+        </w:rPr>
+        <w:t>электронов с одной стороны</w:t>
+      </w:r>
+      <w:proofErr w:type="gramEnd"/>
+      <w:r>
+        <w:rPr>
+          <w:rFonts w:cs="Arial"/>
+          <w:kern w:val="32"/>
+          <w:szCs w:val="32"/>
+        </w:rPr>
+        <w:t xml:space="preserve"> на другую. При включении устройства происходит обратное: ионы лития высвобождаются катодом и принимаются анодом.</w:t>
       </w:r>
     </w:p>
     <w:p>
@@ -38910,10 +39180,22 @@
           <w:i/>
           <w:iCs/>
         </w:rPr>
-        <w:t>DCMI_D</w:t>
-      </w:r>
-      <w:r>
-        <w:t xml:space="preserve">[0…13] и сигнал тактирования </w:t>
+        <w:t>DCMI_</w:t>
+      </w:r>
+      <w:proofErr w:type="gramStart"/>
+      <w:r>
+        <w:rPr>
+          <w:i/>
+          <w:iCs/>
+        </w:rPr>
+        <w:t>D</w:t>
+      </w:r>
+      <w:r>
+        <w:t>[</w:t>
+      </w:r>
+      <w:proofErr w:type="gramEnd"/>
+      <w:r>
+        <w:t xml:space="preserve">0…13] и сигнал тактирования </w:t>
       </w:r>
       <w:r>
         <w:rPr>
@@ -39423,10 +39705,18 @@
         <w:t>3 </w:t>
       </w:r>
       <w:r>
-        <w:t xml:space="preserve">Комфортная работа с библиотеками. Создание компонента </w:t>
-      </w:r>
-      <w:r>
-        <w:t xml:space="preserve">,  как правило, </w:t>
+        <w:t xml:space="preserve">Комфортная работа с библиотеками. Создание </w:t>
+      </w:r>
+      <w:proofErr w:type="gramStart"/>
+      <w:r>
+        <w:t xml:space="preserve">компонента </w:t>
+      </w:r>
+      <w:r>
+        <w:t>,</w:t>
+      </w:r>
+      <w:proofErr w:type="gramEnd"/>
+      <w:r>
+        <w:t xml:space="preserve">  как правило, </w:t>
       </w:r>
       <w:r>
         <w:t xml:space="preserve">трудоемкий процесс, но в </w:t>
@@ -39472,7 +39762,6 @@
     </w:p>
     <w:p>
       <w:r>
-        <w:lastRenderedPageBreak/>
         <w:t>5 </w:t>
       </w:r>
       <w:r>
@@ -39897,7 +40186,6 @@
         <w:rPr>
           <w:noProof/>
         </w:rPr>
-        <w:lastRenderedPageBreak/>
         <w:drawing>
           <wp:inline distT="0" distB="0" distL="0" distR="0" wp14:anchorId="6F4700EF" wp14:editId="1EB40D52">
             <wp:extent cx="2134466" cy="3090466"/>
@@ -40765,7 +41053,6 @@
         <w:rPr>
           <w:noProof/>
         </w:rPr>
-        <w:lastRenderedPageBreak/>
         <w:drawing>
           <wp:inline distT="0" distB="0" distL="0" distR="0" wp14:anchorId="56D7264B" wp14:editId="11C7C246">
             <wp:extent cx="5939790" cy="2498725"/>
@@ -41246,7 +41533,6 @@
     </w:p>
     <w:p>
       <w:r>
-        <w:lastRenderedPageBreak/>
         <w:t xml:space="preserve">Интерфейс отладки нужен для прошивки контроллера и его дальнейшей отладки, и в качестве такого интерфейса был выбран </w:t>
       </w:r>
       <w:r>
@@ -43001,7 +43287,6 @@
     </w:p>
     <w:p>
       <w:r>
-        <w:lastRenderedPageBreak/>
         <w:t xml:space="preserve">Модуль коннектора </w:t>
       </w:r>
       <w:r>
@@ -44956,7 +45241,6 @@
     </w:p>
     <w:p>
       <w:r>
-        <w:lastRenderedPageBreak/>
         <w:t xml:space="preserve">– </w:t>
       </w:r>
       <w:r>
@@ -45867,7 +46151,6 @@
         <w:ind w:left="0" w:firstLine="709"/>
       </w:pPr>
       <w:r>
-        <w:lastRenderedPageBreak/>
         <w:t>р</w:t>
       </w:r>
       <w:r>
@@ -46243,7 +46526,6 @@
         <w:ind w:left="709" w:firstLine="0"/>
       </w:pPr>
       <w:r>
-        <w:lastRenderedPageBreak/>
         <w:t>4</w:t>
       </w:r>
       <w:r>
@@ -46379,23 +46661,23 @@
         <w:t>Д</w:t>
       </w:r>
       <w:r>
-        <w:t>ля того чтобы забрать видео с камеры с минимальной задержкой, нужно использовать n</w:t>
+        <w:t>ля того чтобы забрать видео с камеры с минимальной задержкой, нужно использовать </w:t>
       </w:r>
       <w:proofErr w:type="spellStart"/>
       <w:r>
-        <w:t>on-interleave </w:t>
+        <w:t>non-interleave</w:t>
       </w:r>
       <w:proofErr w:type="spellEnd"/>
       <w:r>
-        <w:t>m</w:t>
+        <w:t> </w:t>
       </w:r>
       <w:proofErr w:type="spellStart"/>
       <w:r>
-        <w:t xml:space="preserve">ode </w:t>
+        <w:t>mode</w:t>
       </w:r>
       <w:proofErr w:type="spellEnd"/>
       <w:r>
-        <w:t xml:space="preserve">и получать </w:t>
+        <w:t xml:space="preserve"> и получать </w:t>
       </w:r>
       <w:proofErr w:type="spellStart"/>
       <w:r>
@@ -46488,13 +46770,15 @@
         <w:t>API</w:t>
       </w:r>
       <w:r>
-        <w:t xml:space="preserve"> для работы с документами, загруженными в браузер</w:t>
-      </w:r>
-      <w:r>
-        <w:t>[]</w:t>
-      </w:r>
-      <w:r>
-        <w:t xml:space="preserve">. Явный пример </w:t>
+        <w:t xml:space="preserve"> для работы с документами, загруженными в </w:t>
+      </w:r>
+      <w:proofErr w:type="gramStart"/>
+      <w:r>
+        <w:t>браузер[</w:t>
+      </w:r>
+      <w:proofErr w:type="gramEnd"/>
+      <w:r>
+        <w:t xml:space="preserve">]. Явный пример </w:t>
       </w:r>
       <w:r>
         <w:t>–</w:t>
@@ -46578,650 +46862,721 @@
         <w:t>CSS</w:t>
       </w:r>
       <w:r>
+        <w:t xml:space="preserve"> – создавать, удалять и изменять </w:t>
+      </w:r>
+      <w:r>
+        <w:rPr>
+          <w:i/>
+          <w:iCs/>
+        </w:rPr>
+        <w:t>HTML</w:t>
+      </w:r>
+      <w:r>
+        <w:t>, динамически изменять вид страницы и т.д. </w:t>
+      </w:r>
+      <w:r>
+        <w:t xml:space="preserve">Другое категорией </w:t>
+      </w:r>
+      <w:r>
+        <w:rPr>
+          <w:i/>
+          <w:iCs/>
+          <w:lang w:val="en-US"/>
+        </w:rPr>
+        <w:t>API</w:t>
+      </w:r>
+      <w:r>
         <w:t xml:space="preserve"> </w:t>
       </w:r>
       <w:r>
+        <w:t>является а</w:t>
+      </w:r>
+      <w:r>
+        <w:t>удио и</w:t>
+      </w:r>
+      <w:r>
+        <w:t xml:space="preserve"> в</w:t>
+      </w:r>
+      <w:r>
+        <w:t xml:space="preserve">идео </w:t>
+      </w:r>
+      <w:r>
+        <w:rPr>
+          <w:i/>
+          <w:iCs/>
+        </w:rPr>
+        <w:t>API</w:t>
+      </w:r>
+      <w:r>
+        <w:t>, такие как</w:t>
+      </w:r>
+      <w:r>
+        <w:t xml:space="preserve"> </w:t>
+      </w:r>
+      <w:proofErr w:type="spellStart"/>
+      <w:r>
+        <w:rPr>
+          <w:i/>
+          <w:iCs/>
+        </w:rPr>
+        <w:t>HTMLMediaElement</w:t>
+      </w:r>
+      <w:proofErr w:type="spellEnd"/>
+      <w:r>
+        <w:rPr>
+          <w:i/>
+          <w:iCs/>
+        </w:rPr>
+        <w:t xml:space="preserve">, </w:t>
+      </w:r>
+      <w:proofErr w:type="spellStart"/>
+      <w:r>
+        <w:rPr>
+          <w:i/>
+          <w:iCs/>
+        </w:rPr>
+        <w:t>Web</w:t>
+      </w:r>
+      <w:proofErr w:type="spellEnd"/>
+      <w:r>
+        <w:rPr>
+          <w:i/>
+          <w:iCs/>
+        </w:rPr>
+        <w:t xml:space="preserve"> </w:t>
+      </w:r>
+      <w:proofErr w:type="spellStart"/>
+      <w:r>
+        <w:rPr>
+          <w:i/>
+          <w:iCs/>
+        </w:rPr>
+        <w:t>Audio</w:t>
+      </w:r>
+      <w:proofErr w:type="spellEnd"/>
+      <w:r>
+        <w:rPr>
+          <w:i/>
+          <w:iCs/>
+        </w:rPr>
+        <w:t xml:space="preserve"> API</w:t>
+      </w:r>
+      <w:r>
+        <w:t xml:space="preserve">, и </w:t>
+      </w:r>
+      <w:proofErr w:type="spellStart"/>
+      <w:r>
+        <w:rPr>
+          <w:i/>
+          <w:iCs/>
+        </w:rPr>
+        <w:t>WebRTC</w:t>
+      </w:r>
+      <w:proofErr w:type="spellEnd"/>
+      <w:r>
+        <w:t>, которые</w:t>
+      </w:r>
+      <w:r>
+        <w:t xml:space="preserve"> позволяют </w:t>
+      </w:r>
+      <w:r>
+        <w:t>проводить различные</w:t>
+      </w:r>
+      <w:r>
+        <w:t xml:space="preserve"> </w:t>
+      </w:r>
+      <w:r>
+        <w:t>операции</w:t>
+      </w:r>
+      <w:r>
+        <w:t xml:space="preserve"> с мультимедиа. Например, создать собственный пользовательский интерфейс для проигрывания аудио/видео, вывод на экран субтитров, записывать видео с веб-камеры для </w:t>
+      </w:r>
+      <w:r>
+        <w:t xml:space="preserve">дальнейшей </w:t>
+      </w:r>
+      <w:r>
+        <w:t xml:space="preserve">обработки или для передачи на другой компьютер </w:t>
+      </w:r>
+      <w:r>
+        <w:t>или сервер</w:t>
+      </w:r>
+      <w:r>
+        <w:t>, применять звуковые эффекты к аудиофайлам</w:t>
+      </w:r>
+      <w:r>
+        <w:t>, видеофайлам</w:t>
+      </w:r>
+      <w:r>
+        <w:t xml:space="preserve"> </w:t>
+      </w:r>
+      <w:r>
+        <w:t>и т.д.</w:t>
+      </w:r>
+    </w:p>
+    <w:p>
+      <w:pPr>
+        <w:rPr>
+          <w:i/>
+          <w:iCs/>
+        </w:rPr>
+      </w:pPr>
+      <w:r>
+        <w:t xml:space="preserve"> </w:t>
+      </w:r>
+      <w:r>
+        <w:t>В</w:t>
+      </w:r>
+      <w:r>
+        <w:t xml:space="preserve"> </w:t>
+      </w:r>
+      <w:r>
+        <w:t>данной</w:t>
+      </w:r>
+      <w:r>
+        <w:t xml:space="preserve"> </w:t>
+      </w:r>
+      <w:r>
+        <w:t>работе</w:t>
+      </w:r>
+      <w:r>
+        <w:t xml:space="preserve"> </w:t>
+      </w:r>
+      <w:r>
+        <w:t>используется</w:t>
+      </w:r>
+      <w:r>
+        <w:t xml:space="preserve"> </w:t>
+      </w:r>
+      <w:proofErr w:type="spellStart"/>
+      <w:r>
+        <w:rPr>
+          <w:i/>
+          <w:iCs/>
+          <w:lang w:val="en-US"/>
+        </w:rPr>
+        <w:t>MediaRecorder</w:t>
+      </w:r>
+      <w:proofErr w:type="spellEnd"/>
+      <w:r>
+        <w:rPr>
+          <w:i/>
+          <w:iCs/>
+        </w:rPr>
+        <w:t xml:space="preserve"> </w:t>
+      </w:r>
+      <w:proofErr w:type="spellStart"/>
+      <w:r>
+        <w:rPr>
+          <w:i/>
+          <w:iCs/>
+          <w:lang w:val="en-US"/>
+        </w:rPr>
+        <w:t>WebAPI</w:t>
+      </w:r>
+      <w:proofErr w:type="spellEnd"/>
+      <w:r>
+        <w:t xml:space="preserve">, </w:t>
+      </w:r>
+      <w:r>
+        <w:t>который</w:t>
+      </w:r>
+      <w:r>
+        <w:t xml:space="preserve"> </w:t>
+      </w:r>
+      <w:r>
+        <w:t>является</w:t>
+      </w:r>
+      <w:r>
+        <w:t xml:space="preserve"> </w:t>
+      </w:r>
+      <w:r>
+        <w:t>интерфейсом</w:t>
+      </w:r>
+      <w:r>
+        <w:t xml:space="preserve"> </w:t>
+      </w:r>
+      <w:proofErr w:type="spellStart"/>
+      <w:r>
+        <w:rPr>
+          <w:i/>
+          <w:iCs/>
+          <w:lang w:val="en-US"/>
+        </w:rPr>
+        <w:t>MediaStream</w:t>
+      </w:r>
+      <w:proofErr w:type="spellEnd"/>
+      <w:r>
+        <w:rPr>
+          <w:i/>
+          <w:iCs/>
+        </w:rPr>
+        <w:t xml:space="preserve"> </w:t>
+      </w:r>
+      <w:r>
+        <w:rPr>
+          <w:i/>
+          <w:iCs/>
+          <w:lang w:val="en-US"/>
+        </w:rPr>
+        <w:t>Recording</w:t>
+      </w:r>
+      <w:r>
+        <w:rPr>
+          <w:i/>
+          <w:iCs/>
+        </w:rPr>
+        <w:t xml:space="preserve"> </w:t>
+      </w:r>
+      <w:r>
+        <w:rPr>
+          <w:i/>
+          <w:iCs/>
+          <w:lang w:val="en-US"/>
+        </w:rPr>
+        <w:t>API</w:t>
+      </w:r>
+      <w:r>
+        <w:t xml:space="preserve">. </w:t>
+      </w:r>
+      <w:r>
+        <w:t xml:space="preserve">В свою очередь </w:t>
+      </w:r>
+      <w:proofErr w:type="spellStart"/>
+      <w:r>
+        <w:rPr>
+          <w:i/>
+          <w:iCs/>
+          <w:lang w:val="en-US"/>
+        </w:rPr>
+        <w:t>MediaStream</w:t>
+      </w:r>
+      <w:proofErr w:type="spellEnd"/>
+      <w:r>
+        <w:rPr>
+          <w:i/>
+          <w:iCs/>
+        </w:rPr>
+        <w:t xml:space="preserve"> </w:t>
+      </w:r>
+      <w:r>
+        <w:rPr>
+          <w:i/>
+          <w:iCs/>
+          <w:lang w:val="en-US"/>
+        </w:rPr>
+        <w:t>Recording</w:t>
+      </w:r>
+      <w:r>
+        <w:rPr>
+          <w:i/>
+          <w:iCs/>
+        </w:rPr>
+        <w:t xml:space="preserve"> </w:t>
+      </w:r>
+      <w:r>
+        <w:rPr>
+          <w:i/>
+          <w:iCs/>
+          <w:lang w:val="en-US"/>
+        </w:rPr>
+        <w:t>API</w:t>
+      </w:r>
+      <w:r>
+        <w:t xml:space="preserve"> делает возможным </w:t>
+      </w:r>
+      <w:r>
+        <w:t>данные</w:t>
+      </w:r>
+      <w:r>
+        <w:t>, сгенерированны</w:t>
+      </w:r>
+      <w:r>
+        <w:t>е в</w:t>
+      </w:r>
+      <w:r>
+        <w:t xml:space="preserve"> </w:t>
+      </w:r>
+      <w:proofErr w:type="spellStart"/>
+      <w:r>
+        <w:rPr>
+          <w:i/>
+          <w:iCs/>
+          <w:lang w:val="en-US"/>
+        </w:rPr>
+        <w:t>MediaStream</w:t>
+      </w:r>
+      <w:proofErr w:type="spellEnd"/>
+      <w:r>
+        <w:t xml:space="preserve"> или </w:t>
+      </w:r>
+      <w:proofErr w:type="spellStart"/>
+      <w:r>
+        <w:rPr>
+          <w:i/>
+          <w:iCs/>
+          <w:lang w:val="en-US"/>
+        </w:rPr>
+        <w:t>HTMLMediaElement</w:t>
+      </w:r>
+      <w:proofErr w:type="spellEnd"/>
+      <w:r>
+        <w:t xml:space="preserve"> объектом для анализа, обработки или </w:t>
+      </w:r>
+      <w:r>
+        <w:lastRenderedPageBreak/>
+        <w:t xml:space="preserve">сохранения </w:t>
+      </w:r>
+      <w:r>
+        <w:t xml:space="preserve">в </w:t>
+      </w:r>
+      <w:r>
+        <w:t>дисковое пространство устройства.</w:t>
+      </w:r>
+      <w:r>
+        <w:t xml:space="preserve"> </w:t>
+      </w:r>
+      <w:proofErr w:type="spellStart"/>
+      <w:r>
+        <w:rPr>
+          <w:i/>
+          <w:iCs/>
+          <w:lang w:val="en-US"/>
+        </w:rPr>
+        <w:t>MediaStream</w:t>
+      </w:r>
+      <w:proofErr w:type="spellEnd"/>
+      <w:r>
+        <w:rPr>
+          <w:i/>
+          <w:iCs/>
+        </w:rPr>
+        <w:t xml:space="preserve"> </w:t>
+      </w:r>
+      <w:r>
+        <w:rPr>
+          <w:i/>
+          <w:iCs/>
+          <w:lang w:val="en-US"/>
+        </w:rPr>
+        <w:t>Recording</w:t>
+      </w:r>
+      <w:r>
+        <w:rPr>
+          <w:i/>
+          <w:iCs/>
+        </w:rPr>
+        <w:t xml:space="preserve"> </w:t>
+      </w:r>
+      <w:r>
+        <w:rPr>
+          <w:i/>
+          <w:iCs/>
+          <w:lang w:val="en-US"/>
+        </w:rPr>
+        <w:t>API</w:t>
+      </w:r>
+      <w:r>
+        <w:t xml:space="preserve"> </w:t>
+      </w:r>
+      <w:r>
+        <w:t>в</w:t>
+      </w:r>
+      <w:r>
+        <w:t xml:space="preserve"> </w:t>
+      </w:r>
+      <w:r>
+        <w:t>свою</w:t>
+      </w:r>
+      <w:r>
+        <w:t xml:space="preserve"> </w:t>
+      </w:r>
+      <w:r>
+        <w:t>очередь</w:t>
+      </w:r>
+      <w:r>
+        <w:t xml:space="preserve"> </w:t>
+      </w:r>
+      <w:r>
+        <w:t xml:space="preserve">связан с интерфейсом </w:t>
+      </w:r>
+      <w:proofErr w:type="gramStart"/>
+      <w:r>
+        <w:rPr>
+          <w:i/>
+          <w:iCs/>
+          <w:lang w:val="en-US"/>
+        </w:rPr>
+        <w:t>WebRTC</w:t>
+      </w:r>
+      <w:r>
+        <w:t>[</w:t>
+      </w:r>
+      <w:proofErr w:type="gramEnd"/>
+      <w:r>
+        <w:t>]</w:t>
+      </w:r>
+      <w:r>
+        <w:rPr>
+          <w:i/>
+          <w:iCs/>
+        </w:rPr>
+        <w:t>.</w:t>
+      </w:r>
+    </w:p>
+    <w:p>
+      <w:proofErr w:type="spellStart"/>
+      <w:r>
+        <w:rPr>
+          <w:i/>
+          <w:iCs/>
+        </w:rPr>
+        <w:t>WebRTC</w:t>
+      </w:r>
+      <w:proofErr w:type="spellEnd"/>
+      <w:r>
+        <w:rPr>
+          <w:i/>
+          <w:iCs/>
+        </w:rPr>
+        <w:t> (</w:t>
+      </w:r>
+      <w:proofErr w:type="spellStart"/>
+      <w:r>
+        <w:rPr>
+          <w:i/>
+          <w:iCs/>
+        </w:rPr>
+        <w:t>Web</w:t>
+      </w:r>
+      <w:proofErr w:type="spellEnd"/>
+      <w:r>
+        <w:rPr>
+          <w:i/>
+          <w:iCs/>
+        </w:rPr>
+        <w:t xml:space="preserve"> </w:t>
+      </w:r>
+      <w:proofErr w:type="spellStart"/>
+      <w:r>
+        <w:rPr>
+          <w:i/>
+          <w:iCs/>
+        </w:rPr>
+        <w:t>Real-Time</w:t>
+      </w:r>
+      <w:proofErr w:type="spellEnd"/>
+      <w:r>
+        <w:rPr>
+          <w:i/>
+          <w:iCs/>
+        </w:rPr>
+        <w:t xml:space="preserve"> </w:t>
+      </w:r>
+      <w:proofErr w:type="spellStart"/>
+      <w:r>
+        <w:rPr>
+          <w:i/>
+          <w:iCs/>
+        </w:rPr>
+        <w:t>Communications</w:t>
+      </w:r>
+      <w:proofErr w:type="spellEnd"/>
+      <w:r>
+        <w:rPr>
+          <w:i/>
+          <w:iCs/>
+        </w:rPr>
+        <w:t>)</w:t>
+      </w:r>
+      <w:r>
+        <w:t xml:space="preserve"> </w:t>
+      </w:r>
+      <w:r>
         <w:t>–</w:t>
       </w:r>
       <w:r>
-        <w:t xml:space="preserve"> создавать, удалять и изменять </w:t>
-      </w:r>
-      <w:r>
-        <w:rPr>
-          <w:i/>
-          <w:iCs/>
-        </w:rPr>
-        <w:t>HTML</w:t>
-      </w:r>
-      <w:r>
-        <w:t>, динамически изменять вид страницы и т.д. </w:t>
-      </w:r>
-      <w:r>
-        <w:t xml:space="preserve">Другое категорией </w:t>
-      </w:r>
-      <w:r>
-        <w:rPr>
-          <w:i/>
-          <w:iCs/>
-          <w:lang w:val="en-US"/>
-        </w:rPr>
-        <w:t>API</w:t>
+        <w:t xml:space="preserve"> это технология, которая позволяет </w:t>
+      </w:r>
+      <w:proofErr w:type="spellStart"/>
+      <w:r>
+        <w:rPr>
+          <w:i/>
+          <w:iCs/>
+        </w:rPr>
+        <w:t>Web</w:t>
+      </w:r>
+      <w:proofErr w:type="spellEnd"/>
+      <w:r>
+        <w:t xml:space="preserve">-приложениям захватывать и выборочно передавать аудио и/или видео медиа-потоки, а также обмениваться произвольными данными между браузерами, без обязательного использования посредников. Набор стандартов, которые включает в себя технология </w:t>
+      </w:r>
+      <w:proofErr w:type="spellStart"/>
+      <w:r>
+        <w:rPr>
+          <w:i/>
+          <w:iCs/>
+        </w:rPr>
+        <w:t>WebRTC</w:t>
+      </w:r>
+      <w:proofErr w:type="spellEnd"/>
+      <w:r>
+        <w:t>, позволяет обмениваться данными и проводить пиринговые телеконференции, без необходимости пользователю устанавливать плагины или любое другое стороннее программное обеспечение.</w:t>
+      </w:r>
+    </w:p>
+    <w:p>
+      <w:r>
+        <w:t>Таким образом</w:t>
+      </w:r>
+      <w:r>
+        <w:t>, данное веб приложение предоставляет сервис, который использует любое встроенное или подключаемое устройство генерации мультимедиа.</w:t>
+      </w:r>
+    </w:p>
+    <w:p/>
+    <w:p>
+      <w:pPr>
+        <w:pStyle w:val="2"/>
+      </w:pPr>
+      <w:r>
+        <w:t>4</w:t>
+      </w:r>
+      <w:r>
+        <w:t>.2 </w:t>
+      </w:r>
+      <w:r>
+        <w:t xml:space="preserve">Разработка диаграммы состояний </w:t>
+      </w:r>
+      <w:r>
+        <w:rPr>
+          <w:lang w:val="en-US"/>
+        </w:rPr>
+        <w:t>IP</w:t>
+      </w:r>
+      <w:r>
+        <w:t>–</w:t>
+      </w:r>
+      <w:r>
+        <w:t>видеокамеры</w:t>
+      </w:r>
+    </w:p>
+    <w:p/>
+    <w:p>
+      <w:r>
+        <w:t>Описать поведение отдельно взятого объекта помогает диаграмма состояний.</w:t>
       </w:r>
       <w:r>
         <w:t xml:space="preserve"> </w:t>
       </w:r>
       <w:r>
-        <w:t>является а</w:t>
-      </w:r>
-      <w:r>
-        <w:t>удио и</w:t>
-      </w:r>
-      <w:r>
-        <w:t xml:space="preserve"> в</w:t>
-      </w:r>
-      <w:r>
-        <w:t xml:space="preserve">идео </w:t>
-      </w:r>
-      <w:r>
-        <w:rPr>
-          <w:i/>
-          <w:iCs/>
-        </w:rPr>
-        <w:t>API</w:t>
-      </w:r>
-      <w:r>
-        <w:t>, такие как</w:t>
-      </w:r>
-      <w:r>
-        <w:t xml:space="preserve"> </w:t>
-      </w:r>
-      <w:proofErr w:type="spellStart"/>
-      <w:r>
-        <w:rPr>
-          <w:i/>
-          <w:iCs/>
-        </w:rPr>
-        <w:t>HTMLMediaElement</w:t>
-      </w:r>
-      <w:proofErr w:type="spellEnd"/>
-      <w:r>
-        <w:rPr>
-          <w:i/>
-          <w:iCs/>
-        </w:rPr>
-        <w:t xml:space="preserve">, </w:t>
-      </w:r>
-      <w:proofErr w:type="spellStart"/>
-      <w:r>
-        <w:rPr>
-          <w:i/>
-          <w:iCs/>
-        </w:rPr>
-        <w:t>Web</w:t>
-      </w:r>
-      <w:proofErr w:type="spellEnd"/>
-      <w:r>
-        <w:rPr>
-          <w:i/>
-          <w:iCs/>
-        </w:rPr>
-        <w:t xml:space="preserve"> </w:t>
-      </w:r>
-      <w:proofErr w:type="spellStart"/>
-      <w:r>
-        <w:rPr>
-          <w:i/>
-          <w:iCs/>
-        </w:rPr>
-        <w:t>Audio</w:t>
-      </w:r>
-      <w:proofErr w:type="spellEnd"/>
-      <w:r>
-        <w:rPr>
-          <w:i/>
-          <w:iCs/>
-        </w:rPr>
-        <w:t xml:space="preserve"> API</w:t>
-      </w:r>
-      <w:r>
-        <w:t xml:space="preserve">, и </w:t>
-      </w:r>
-      <w:proofErr w:type="spellStart"/>
-      <w:r>
-        <w:rPr>
-          <w:i/>
-          <w:iCs/>
-        </w:rPr>
-        <w:t>WebRTC</w:t>
-      </w:r>
-      <w:proofErr w:type="spellEnd"/>
-      <w:r>
-        <w:t>, которые</w:t>
-      </w:r>
-      <w:r>
-        <w:t xml:space="preserve"> позволяют </w:t>
-      </w:r>
-      <w:r>
-        <w:t>проводить различные</w:t>
-      </w:r>
-      <w:r>
-        <w:t xml:space="preserve"> </w:t>
-      </w:r>
-      <w:r>
-        <w:t>операции</w:t>
-      </w:r>
-      <w:r>
-        <w:t xml:space="preserve"> с мультимедиа. Например, создать собственный пользовательский интерфейс для проигрывания аудио/видео, вывод на экран субтитров, записывать видео с веб-камеры для </w:t>
-      </w:r>
-      <w:r>
-        <w:t xml:space="preserve">дальнейшей </w:t>
-      </w:r>
-      <w:r>
-        <w:t xml:space="preserve">обработки или для передачи на другой компьютер </w:t>
-      </w:r>
-      <w:r>
-        <w:t>или сервер</w:t>
-      </w:r>
-      <w:r>
-        <w:t>, применять звуковые эффекты к аудиофайлам</w:t>
-      </w:r>
-      <w:r>
-        <w:t>, видеофайлам</w:t>
-      </w:r>
-      <w:r>
-        <w:t xml:space="preserve"> </w:t>
-      </w:r>
-      <w:r>
-        <w:t>и т.д.</w:t>
-      </w:r>
-    </w:p>
-    <w:p>
-      <w:pPr>
-        <w:rPr>
-          <w:i/>
-          <w:iCs/>
-        </w:rPr>
-      </w:pPr>
-      <w:r>
-        <w:t xml:space="preserve"> </w:t>
-      </w:r>
-      <w:r>
-        <w:t>В</w:t>
-      </w:r>
-      <w:r>
-        <w:rPr>
-          <w:lang w:val="en-US"/>
-        </w:rPr>
-        <w:t xml:space="preserve"> </w:t>
-      </w:r>
-      <w:r>
-        <w:t>данной</w:t>
-      </w:r>
-      <w:r>
-        <w:rPr>
-          <w:lang w:val="en-US"/>
-        </w:rPr>
-        <w:t xml:space="preserve"> </w:t>
-      </w:r>
-      <w:r>
-        <w:t>работе</w:t>
-      </w:r>
-      <w:r>
-        <w:rPr>
-          <w:lang w:val="en-US"/>
-        </w:rPr>
-        <w:t xml:space="preserve"> </w:t>
-      </w:r>
-      <w:r>
-        <w:t>используется</w:t>
-      </w:r>
-      <w:r>
-        <w:rPr>
-          <w:lang w:val="en-US"/>
-        </w:rPr>
-        <w:t xml:space="preserve"> </w:t>
-      </w:r>
-      <w:proofErr w:type="spellStart"/>
-      <w:r>
-        <w:rPr>
-          <w:i/>
-          <w:iCs/>
-          <w:lang w:val="en-US"/>
-        </w:rPr>
-        <w:t>MediaRecorder</w:t>
-      </w:r>
-      <w:proofErr w:type="spellEnd"/>
-      <w:r>
-        <w:rPr>
-          <w:i/>
-          <w:iCs/>
-          <w:lang w:val="en-US"/>
-        </w:rPr>
-        <w:t xml:space="preserve"> </w:t>
-      </w:r>
-      <w:proofErr w:type="spellStart"/>
-      <w:r>
-        <w:rPr>
-          <w:i/>
-          <w:iCs/>
-          <w:lang w:val="en-US"/>
-        </w:rPr>
-        <w:t>WebAPI</w:t>
-      </w:r>
-      <w:proofErr w:type="spellEnd"/>
-      <w:r>
-        <w:rPr>
-          <w:lang w:val="en-US"/>
-        </w:rPr>
-        <w:t xml:space="preserve">, </w:t>
-      </w:r>
-      <w:r>
-        <w:t>который</w:t>
-      </w:r>
-      <w:r>
-        <w:rPr>
-          <w:lang w:val="en-US"/>
-        </w:rPr>
-        <w:t xml:space="preserve"> </w:t>
-      </w:r>
-      <w:r>
-        <w:t>является</w:t>
-      </w:r>
-      <w:r>
-        <w:rPr>
-          <w:lang w:val="en-US"/>
-        </w:rPr>
-        <w:t xml:space="preserve"> </w:t>
-      </w:r>
-      <w:r>
-        <w:t>интерфейсом</w:t>
-      </w:r>
-      <w:r>
-        <w:rPr>
-          <w:lang w:val="en-US"/>
-        </w:rPr>
-        <w:t xml:space="preserve"> </w:t>
-      </w:r>
-      <w:proofErr w:type="spellStart"/>
-      <w:r>
-        <w:rPr>
-          <w:i/>
-          <w:iCs/>
-          <w:lang w:val="en-US"/>
-        </w:rPr>
-        <w:t>MediaStream</w:t>
-      </w:r>
-      <w:proofErr w:type="spellEnd"/>
-      <w:r>
-        <w:rPr>
-          <w:i/>
-          <w:iCs/>
-          <w:lang w:val="en-US"/>
-        </w:rPr>
-        <w:t xml:space="preserve"> </w:t>
-      </w:r>
-      <w:r>
-        <w:rPr>
-          <w:i/>
-          <w:iCs/>
-          <w:lang w:val="en-US"/>
-        </w:rPr>
-        <w:t>Recording</w:t>
-      </w:r>
-      <w:r>
-        <w:rPr>
-          <w:i/>
-          <w:iCs/>
-          <w:lang w:val="en-US"/>
-        </w:rPr>
-        <w:t xml:space="preserve"> </w:t>
-      </w:r>
-      <w:r>
-        <w:rPr>
-          <w:i/>
-          <w:iCs/>
-          <w:lang w:val="en-US"/>
-        </w:rPr>
-        <w:t>API</w:t>
-      </w:r>
-      <w:r>
-        <w:rPr>
-          <w:lang w:val="en-US"/>
-        </w:rPr>
-        <w:t xml:space="preserve">. </w:t>
-      </w:r>
-      <w:r>
-        <w:t xml:space="preserve">В свою очередь </w:t>
-      </w:r>
-      <w:proofErr w:type="spellStart"/>
-      <w:r>
-        <w:rPr>
-          <w:i/>
-          <w:iCs/>
-          <w:lang w:val="en-US"/>
-        </w:rPr>
-        <w:t>MediaStream</w:t>
-      </w:r>
-      <w:proofErr w:type="spellEnd"/>
-      <w:r>
-        <w:rPr>
-          <w:i/>
-          <w:iCs/>
-        </w:rPr>
-        <w:t xml:space="preserve"> </w:t>
-      </w:r>
-      <w:r>
-        <w:rPr>
-          <w:i/>
-          <w:iCs/>
-          <w:lang w:val="en-US"/>
-        </w:rPr>
-        <w:t>Recording</w:t>
-      </w:r>
-      <w:r>
-        <w:rPr>
-          <w:i/>
-          <w:iCs/>
-        </w:rPr>
-        <w:t xml:space="preserve"> </w:t>
-      </w:r>
-      <w:r>
-        <w:rPr>
-          <w:i/>
-          <w:iCs/>
-          <w:lang w:val="en-US"/>
-        </w:rPr>
-        <w:t>API</w:t>
-      </w:r>
-      <w:r>
-        <w:t xml:space="preserve"> делает возможным </w:t>
-      </w:r>
-      <w:r>
-        <w:t>данные</w:t>
-      </w:r>
-      <w:r>
-        <w:t>, сгенерированны</w:t>
-      </w:r>
-      <w:r>
-        <w:t>е в</w:t>
-      </w:r>
-      <w:r>
-        <w:t xml:space="preserve"> </w:t>
-      </w:r>
-      <w:proofErr w:type="spellStart"/>
-      <w:r>
-        <w:rPr>
-          <w:i/>
-          <w:iCs/>
-          <w:lang w:val="en-US"/>
-        </w:rPr>
-        <w:t>MediaStream</w:t>
-      </w:r>
-      <w:proofErr w:type="spellEnd"/>
-      <w:r>
-        <w:t xml:space="preserve"> или </w:t>
-      </w:r>
-      <w:proofErr w:type="spellStart"/>
-      <w:r>
-        <w:rPr>
-          <w:i/>
-          <w:iCs/>
-          <w:lang w:val="en-US"/>
-        </w:rPr>
-        <w:t>HTMLMediaElement</w:t>
-      </w:r>
-      <w:proofErr w:type="spellEnd"/>
-      <w:r>
-        <w:t xml:space="preserve"> объектом для анализа, обработки или сохранения </w:t>
-      </w:r>
-      <w:r>
-        <w:t xml:space="preserve">в </w:t>
-      </w:r>
-      <w:r>
-        <w:t>дисковое пространство устройства.</w:t>
-      </w:r>
-      <w:r>
-        <w:t xml:space="preserve"> </w:t>
-      </w:r>
-      <w:proofErr w:type="spellStart"/>
-      <w:r>
-        <w:rPr>
-          <w:i/>
-          <w:iCs/>
-          <w:lang w:val="en-US"/>
-        </w:rPr>
-        <w:t>MediaStream</w:t>
-      </w:r>
-      <w:proofErr w:type="spellEnd"/>
-      <w:r>
-        <w:rPr>
-          <w:i/>
-          <w:iCs/>
-        </w:rPr>
-        <w:t xml:space="preserve"> </w:t>
-      </w:r>
-      <w:r>
-        <w:rPr>
-          <w:i/>
-          <w:iCs/>
-          <w:lang w:val="en-US"/>
-        </w:rPr>
-        <w:t>Recording</w:t>
-      </w:r>
-      <w:r>
-        <w:rPr>
-          <w:i/>
-          <w:iCs/>
-        </w:rPr>
-        <w:t xml:space="preserve"> </w:t>
-      </w:r>
-      <w:r>
-        <w:rPr>
-          <w:i/>
-          <w:iCs/>
-          <w:lang w:val="en-US"/>
-        </w:rPr>
-        <w:t>API</w:t>
-      </w:r>
-      <w:r>
-        <w:t xml:space="preserve"> </w:t>
-      </w:r>
-      <w:r>
-        <w:t>в</w:t>
-      </w:r>
-      <w:r>
-        <w:t xml:space="preserve"> </w:t>
-      </w:r>
-      <w:r>
-        <w:t>свою</w:t>
-      </w:r>
-      <w:r>
-        <w:t xml:space="preserve"> </w:t>
-      </w:r>
-      <w:r>
-        <w:t>очередь</w:t>
-      </w:r>
-      <w:r>
-        <w:t xml:space="preserve"> </w:t>
-      </w:r>
-      <w:r>
-        <w:t xml:space="preserve">связан с интерфейсом </w:t>
-      </w:r>
-      <w:r>
-        <w:rPr>
-          <w:i/>
-          <w:iCs/>
-          <w:lang w:val="en-US"/>
-        </w:rPr>
-        <w:t>WebRTC</w:t>
-      </w:r>
-      <w:r>
-        <w:t>[]</w:t>
-      </w:r>
-      <w:r>
-        <w:rPr>
-          <w:i/>
-          <w:iCs/>
-        </w:rPr>
+        <w:t xml:space="preserve">Диаграмма состояний </w:t>
+      </w:r>
+      <w:r>
+        <w:t>показывает</w:t>
+      </w:r>
+      <w:r>
+        <w:t xml:space="preserve"> все возможные состояния, в которых может находиться объект, а также процесс смены состояний в результате внешнего влияния.</w:t>
+      </w:r>
+    </w:p>
+    <w:p>
+      <w:r>
+        <w:t>На этапе включения происходит инициализация периферийных устройств, которая включает в себя несколько этапов:</w:t>
+      </w:r>
+    </w:p>
+    <w:p>
+      <w:r>
+        <w:t>– определение структуры периферии;</w:t>
+      </w:r>
+    </w:p>
+    <w:p>
+      <w:r>
+        <w:t>– включение тактового генератора для периферии</w:t>
+      </w:r>
+    </w:p>
+    <w:p>
+      <w:r>
+        <w:t>– запрос базовой конфигурации устройств;</w:t>
+      </w:r>
+    </w:p>
+    <w:p>
+      <w:r>
+        <w:t>– запрос дополнительной конфигурации устройств;</w:t>
+      </w:r>
+    </w:p>
+    <w:p>
+      <w:r>
+        <w:t>– включение периферии;</w:t>
+      </w:r>
+    </w:p>
+    <w:p>
+      <w:r>
+        <w:t xml:space="preserve">На этом этапе должна произойти инициализация </w:t>
+      </w:r>
+      <w:r>
+        <w:t xml:space="preserve">основных периферийных модулей, на диаграмме состояний это модуль камеры и модуль </w:t>
+      </w:r>
+      <w:bookmarkStart w:id="36" w:name="_GoBack"/>
+      <w:r>
+        <w:rPr>
+          <w:i/>
+          <w:iCs/>
+          <w:lang w:val="en-US"/>
+        </w:rPr>
+        <w:t>Ethernet</w:t>
+      </w:r>
+      <w:bookmarkEnd w:id="36"/>
+      <w:r>
         <w:t>.</w:t>
       </w:r>
     </w:p>
     <w:p>
-      <w:proofErr w:type="spellStart"/>
-      <w:r>
-        <w:rPr>
-          <w:i/>
-          <w:iCs/>
-        </w:rPr>
-        <w:t>WebRTC</w:t>
-      </w:r>
-      <w:proofErr w:type="spellEnd"/>
-      <w:r>
-        <w:rPr>
-          <w:i/>
-          <w:iCs/>
-        </w:rPr>
-        <w:t> (</w:t>
-      </w:r>
-      <w:proofErr w:type="spellStart"/>
-      <w:r>
-        <w:rPr>
-          <w:i/>
-          <w:iCs/>
-        </w:rPr>
-        <w:t>Web</w:t>
-      </w:r>
-      <w:proofErr w:type="spellEnd"/>
-      <w:r>
-        <w:rPr>
-          <w:i/>
-          <w:iCs/>
-        </w:rPr>
-        <w:t xml:space="preserve"> </w:t>
-      </w:r>
-      <w:proofErr w:type="spellStart"/>
-      <w:r>
-        <w:rPr>
-          <w:i/>
-          <w:iCs/>
-        </w:rPr>
-        <w:t>Real-Time</w:t>
-      </w:r>
-      <w:proofErr w:type="spellEnd"/>
-      <w:r>
-        <w:rPr>
-          <w:i/>
-          <w:iCs/>
-        </w:rPr>
-        <w:t xml:space="preserve"> </w:t>
-      </w:r>
-      <w:proofErr w:type="spellStart"/>
-      <w:r>
-        <w:rPr>
-          <w:i/>
-          <w:iCs/>
-        </w:rPr>
-        <w:t>Communications</w:t>
-      </w:r>
-      <w:proofErr w:type="spellEnd"/>
-      <w:r>
-        <w:rPr>
-          <w:i/>
-          <w:iCs/>
-        </w:rPr>
-        <w:t>)</w:t>
-      </w:r>
-      <w:r>
-        <w:t xml:space="preserve"> </w:t>
-      </w:r>
-      <w:r>
-        <w:t>–</w:t>
-      </w:r>
-      <w:r>
-        <w:t xml:space="preserve"> это технология, которая позволяет </w:t>
-      </w:r>
-      <w:proofErr w:type="spellStart"/>
-      <w:r>
-        <w:rPr>
-          <w:i/>
-          <w:iCs/>
-        </w:rPr>
-        <w:t>Web</w:t>
-      </w:r>
-      <w:proofErr w:type="spellEnd"/>
-      <w:r>
-        <w:t xml:space="preserve">-приложениям захватывать и выборочно передавать аудио и/или видео медиа-потоки, а также обмениваться произвольными данными между браузерами, без обязательного использования посредников. Набор стандартов, которые включает в себя технология </w:t>
-      </w:r>
-      <w:proofErr w:type="spellStart"/>
-      <w:r>
-        <w:rPr>
-          <w:i/>
-          <w:iCs/>
-        </w:rPr>
-        <w:t>WebRTC</w:t>
-      </w:r>
-      <w:proofErr w:type="spellEnd"/>
-      <w:r>
-        <w:t>, позволяет обмениваться данными и проводить пиринговые телеконференции, без необходимости пользователю устанавливать плагины или любое другое стороннее программное обеспечение.</w:t>
-      </w:r>
-    </w:p>
-    <w:p>
-      <w:r>
-        <w:t>Таким образом</w:t>
-      </w:r>
-      <w:r>
-        <w:t>, данное веб приложение предоставляет сервис, который использует любое встроенное или подключаемое устройство генерации мультимедиа.</w:t>
+      <w:r>
+        <w:t xml:space="preserve">Следующий этап – захват изображения с камеры. Данный процесс происходит всё время, пока работает устройство. Одновременно происходит обработка полученных изображений. На диаграмме обработка включает в себя 6 этапов, эти этапы описывают работу кодека </w:t>
+      </w:r>
+      <w:r>
+        <w:rPr>
+          <w:i/>
+          <w:iCs/>
+          <w:lang w:val="en-US"/>
+        </w:rPr>
+        <w:t>H</w:t>
+      </w:r>
+      <w:r>
+        <w:rPr>
+          <w:i/>
+          <w:iCs/>
+        </w:rPr>
+        <w:t>.</w:t>
+      </w:r>
+      <w:r>
+        <w:t>264</w:t>
+      </w:r>
+      <w:r>
+        <w:t>. Более подробное описание процесса обработки изображения будет описано в главе 4.6.</w:t>
+      </w:r>
+    </w:p>
+    <w:p>
+      <w:pPr>
+        <w:rPr>
+          <w:lang w:val="en-US"/>
+        </w:rPr>
+      </w:pPr>
+      <w:r>
+        <w:t xml:space="preserve">После обработки изображения, полученный в результате обработки массив бит выгружается в память. Далее эти данные, уже в сжатом виде, передаются в сеть с помощью </w:t>
+      </w:r>
+      <w:r>
+        <w:rPr>
+          <w:i/>
+          <w:iCs/>
+          <w:lang w:val="en-US"/>
+        </w:rPr>
+        <w:t>Ethernet</w:t>
+      </w:r>
+      <w:r>
+        <w:rPr>
+          <w:lang w:val="en-US"/>
+        </w:rPr>
+        <w:t>.</w:t>
       </w:r>
     </w:p>
     <w:p/>
-    <w:p>
-      <w:pPr>
-        <w:pStyle w:val="2"/>
-      </w:pPr>
-      <w:r>
-        <w:t>4</w:t>
-      </w:r>
-      <w:r>
-        <w:t>.2 </w:t>
-      </w:r>
-      <w:r>
-        <w:t xml:space="preserve">Разработка диаграммы состояний </w:t>
-      </w:r>
-      <w:r>
-        <w:rPr>
-          <w:lang w:val="en-US"/>
-        </w:rPr>
-        <w:t>IP</w:t>
-      </w:r>
-      <w:r>
-        <w:t>–</w:t>
-      </w:r>
-      <w:r>
-        <w:t>видеокамеры</w:t>
-      </w:r>
-    </w:p>
-    <w:p/>
-    <w:p>
-      <w:r>
-        <w:t>Описать поведение отдельно взятого объекта помогает диаграмма состояний.</w:t>
-      </w:r>
-      <w:r>
-        <w:t xml:space="preserve"> </w:t>
-      </w:r>
-      <w:r>
-        <w:t xml:space="preserve">Диаграмма состояний </w:t>
-      </w:r>
-      <w:r>
-        <w:t>показывает</w:t>
-      </w:r>
-      <w:r>
-        <w:t xml:space="preserve"> все возможные состояния, в которых может находиться объект, а также процесс смены состояний в результате внешнего влияния.</w:t>
-      </w:r>
-    </w:p>
-    <w:p>
-      <w:bookmarkStart w:id="36" w:name="_GoBack"/>
-      <w:bookmarkEnd w:id="36"/>
-    </w:p>
     <w:p>
       <w:pPr>
         <w:pStyle w:val="1"/>
@@ -47258,6 +47613,7 @@
     </w:p>
     <w:p>
       <w:r>
+        <w:lastRenderedPageBreak/>
         <w:t>//TODO</w:t>
       </w:r>
     </w:p>
@@ -51314,6 +51670,11 @@
       </w:hyperlink>
     </w:p>
     <w:p>
+      <w:pPr>
+        <w:rPr>
+          <w:lang w:val="en-US"/>
+        </w:rPr>
+      </w:pPr>
       <w:proofErr w:type="spellStart"/>
       <w:r>
         <w:rPr>
@@ -51352,8 +51713,835 @@
         <w:rPr>
           <w:color w:val="FF0000"/>
         </w:rPr>
+        <w:t>[1]</w:t>
+      </w:r>
+      <w:r>
+        <w:rPr>
+          <w:color w:val="FF0000"/>
+          <w:lang w:val="en-US"/>
+        </w:rPr>
+        <w:t> </w:t>
+      </w:r>
+      <w:r>
+        <w:rPr>
+          <w:color w:val="FF0000"/>
+        </w:rPr>
+        <w:t>Проектирование БД [Электронный ресурс]. – Режим доступа: https://www.lucidchart.com/pages/database</w:t>
+      </w:r>
+      <w:r>
+        <w:rPr>
+          <w:color w:val="FF0000"/>
+        </w:rPr>
+        <w:t>–</w:t>
+      </w:r>
+      <w:r>
+        <w:rPr>
+          <w:color w:val="FF0000"/>
+        </w:rPr>
+        <w:t>diagram/database</w:t>
+      </w:r>
+      <w:r>
+        <w:rPr>
+          <w:color w:val="FF0000"/>
+        </w:rPr>
+        <w:t>–</w:t>
+      </w:r>
+      <w:r>
+        <w:rPr>
+          <w:color w:val="FF0000"/>
+        </w:rPr>
+        <w:t>design. – Дата доступа: 15.11.2021.</w:t>
+      </w:r>
+    </w:p>
+    <w:p>
+      <w:pPr>
+        <w:rPr>
+          <w:color w:val="FF0000"/>
+        </w:rPr>
+      </w:pPr>
+      <w:r>
+        <w:rPr>
+          <w:color w:val="FF0000"/>
+        </w:rPr>
+        <w:t>[2]</w:t>
+      </w:r>
+      <w:r>
+        <w:rPr>
+          <w:color w:val="FF0000"/>
+          <w:lang w:val="en-US"/>
+        </w:rPr>
+        <w:t> </w:t>
+      </w:r>
+      <w:r>
+        <w:rPr>
+          <w:color w:val="FF0000"/>
+        </w:rPr>
+        <w:t xml:space="preserve">Типы данных </w:t>
+      </w:r>
+      <w:proofErr w:type="spellStart"/>
+      <w:r>
+        <w:rPr>
+          <w:i/>
+          <w:color w:val="FF0000"/>
+        </w:rPr>
+        <w:t>MySQL</w:t>
+      </w:r>
+      <w:proofErr w:type="spellEnd"/>
+      <w:r>
+        <w:rPr>
+          <w:color w:val="FF0000"/>
+        </w:rPr>
+        <w:t xml:space="preserve"> [Электронный ресурс]. – Режим доступа: https://www.w3schools.com/sql/sql_datatypes.asp. – Дата доступа: 15.11.2021.</w:t>
+      </w:r>
+    </w:p>
+    <w:p>
+      <w:pPr>
+        <w:rPr>
+          <w:color w:val="FF0000"/>
+        </w:rPr>
+      </w:pPr>
+      <w:r>
+        <w:rPr>
+          <w:color w:val="FF0000"/>
+        </w:rPr>
+        <w:t>[3] Нормализация отношений [Электронный ресурс]. – Режим доступа: https://habr.com/ru/post/254773/. – Дата доступа: 21.11.2021.</w:t>
+      </w:r>
+    </w:p>
+    <w:p>
+      <w:pPr>
+        <w:rPr>
+          <w:color w:val="FF0000"/>
+        </w:rPr>
+      </w:pPr>
+      <w:r>
+        <w:rPr>
+          <w:color w:val="FF0000"/>
+        </w:rPr>
+        <w:t>[4]</w:t>
+      </w:r>
+      <w:r>
+        <w:rPr>
+          <w:color w:val="FF0000"/>
+          <w:lang w:val="en-US"/>
+        </w:rPr>
+        <w:t> </w:t>
+      </w:r>
+      <w:r>
+        <w:rPr>
+          <w:color w:val="FF0000"/>
+        </w:rPr>
+        <w:t>Первичный ключ [Электронный ресурс]. – Режим доступа: https://www.techopedia.com/definition/5547/primary</w:t>
+      </w:r>
+      <w:r>
+        <w:rPr>
+          <w:color w:val="FF0000"/>
+        </w:rPr>
+        <w:t>–</w:t>
+      </w:r>
+      <w:r>
+        <w:rPr>
+          <w:color w:val="FF0000"/>
+        </w:rPr>
+        <w:t>key. – Дата доступа: 1</w:t>
+      </w:r>
+      <w:r>
+        <w:rPr>
+          <w:color w:val="FF0000"/>
+        </w:rPr>
+        <w:t>7</w:t>
+      </w:r>
+      <w:r>
+        <w:rPr>
+          <w:color w:val="FF0000"/>
+        </w:rPr>
+        <w:t>.11.2021.</w:t>
+      </w:r>
+    </w:p>
+    <w:p>
+      <w:pPr>
+        <w:rPr>
+          <w:color w:val="FF0000"/>
+        </w:rPr>
+      </w:pPr>
+      <w:r>
+        <w:rPr>
+          <w:color w:val="FF0000"/>
+        </w:rPr>
+        <w:t>[5]</w:t>
+      </w:r>
+      <w:r>
+        <w:rPr>
+          <w:color w:val="FF0000"/>
+          <w:lang w:val="en-US"/>
+        </w:rPr>
+        <w:t> </w:t>
+      </w:r>
+      <w:r>
+        <w:rPr>
+          <w:color w:val="FF0000"/>
+        </w:rPr>
+        <w:t xml:space="preserve">Запросы </w:t>
+      </w:r>
+      <w:proofErr w:type="spellStart"/>
+      <w:r>
+        <w:rPr>
+          <w:i/>
+          <w:color w:val="FF0000"/>
+        </w:rPr>
+        <w:t>MySQL</w:t>
+      </w:r>
+      <w:proofErr w:type="spellEnd"/>
+      <w:r>
+        <w:rPr>
+          <w:color w:val="FF0000"/>
+        </w:rPr>
+        <w:t xml:space="preserve"> [Электронный ресурс]. – Режим доступа: https://www.geeksforgeeks.org/mysql</w:t>
+      </w:r>
+      <w:r>
+        <w:rPr>
+          <w:color w:val="FF0000"/>
+        </w:rPr>
+        <w:t>–</w:t>
+      </w:r>
+      <w:r>
+        <w:rPr>
+          <w:color w:val="FF0000"/>
+        </w:rPr>
+        <w:t>common</w:t>
+      </w:r>
+      <w:r>
+        <w:rPr>
+          <w:color w:val="FF0000"/>
+        </w:rPr>
+        <w:t>–</w:t>
+      </w:r>
+      <w:r>
+        <w:rPr>
+          <w:color w:val="FF0000"/>
+        </w:rPr>
+        <w:t>mysql</w:t>
+      </w:r>
+      <w:r>
+        <w:rPr>
+          <w:color w:val="FF0000"/>
+        </w:rPr>
+        <w:t>–</w:t>
+      </w:r>
+      <w:r>
+        <w:rPr>
+          <w:color w:val="FF0000"/>
+        </w:rPr>
+        <w:t>queries/. – Дата доступа: 20.11.2021.</w:t>
+      </w:r>
+    </w:p>
+    <w:p>
+      <w:pPr>
+        <w:rPr>
+          <w:color w:val="FF0000"/>
+        </w:rPr>
+      </w:pPr>
+      <w:r>
+        <w:rPr>
+          <w:color w:val="FF0000"/>
+        </w:rPr>
+        <w:t>[6]</w:t>
+      </w:r>
+      <w:r>
+        <w:rPr>
+          <w:color w:val="FF0000"/>
+          <w:lang w:val="en-US"/>
+        </w:rPr>
+        <w:t> </w:t>
+      </w:r>
+      <w:proofErr w:type="spellStart"/>
+      <w:r>
+        <w:rPr>
+          <w:i/>
+          <w:color w:val="FF0000"/>
+        </w:rPr>
+        <w:t>JavaScript</w:t>
+      </w:r>
+      <w:proofErr w:type="spellEnd"/>
+      <w:r>
+        <w:rPr>
+          <w:color w:val="FF0000"/>
+        </w:rPr>
+        <w:t xml:space="preserve"> [Электронный ресурс]. – Режим доступа: https://developer.mozilla.org/en</w:t>
+      </w:r>
+      <w:r>
+        <w:rPr>
+          <w:color w:val="FF0000"/>
+        </w:rPr>
+        <w:t>–</w:t>
+      </w:r>
+      <w:r>
+        <w:rPr>
+          <w:color w:val="FF0000"/>
+        </w:rPr>
+        <w:t xml:space="preserve">US/docs/Web/JavaScript/Guide/Introduction. – Дата доступа: </w:t>
+      </w:r>
+      <w:r>
+        <w:rPr>
+          <w:color w:val="FF0000"/>
+        </w:rPr>
+        <w:t>23</w:t>
+      </w:r>
+      <w:r>
+        <w:rPr>
+          <w:color w:val="FF0000"/>
+        </w:rPr>
+        <w:t>.11.2021.</w:t>
+      </w:r>
+    </w:p>
+    <w:p>
+      <w:pPr>
+        <w:rPr>
+          <w:color w:val="FF0000"/>
+        </w:rPr>
+      </w:pPr>
+      <w:r>
+        <w:rPr>
+          <w:color w:val="FF0000"/>
+        </w:rPr>
+        <w:t>[7]</w:t>
+      </w:r>
+      <w:r>
+        <w:rPr>
+          <w:color w:val="FF0000"/>
+          <w:lang w:val="en-US"/>
+        </w:rPr>
+        <w:t> </w:t>
+      </w:r>
+      <w:r>
+        <w:rPr>
+          <w:i/>
+          <w:color w:val="FF0000"/>
+        </w:rPr>
+        <w:t xml:space="preserve">VS </w:t>
+      </w:r>
+      <w:proofErr w:type="spellStart"/>
+      <w:r>
+        <w:rPr>
+          <w:i/>
+          <w:color w:val="FF0000"/>
+        </w:rPr>
+        <w:t>Code</w:t>
+      </w:r>
+      <w:proofErr w:type="spellEnd"/>
+      <w:r>
+        <w:rPr>
+          <w:color w:val="FF0000"/>
+        </w:rPr>
+        <w:t xml:space="preserve"> [Электронный ресурс]. – Режим доступа: https://code.visualstudio.com/docs/editor/whyvscode. – Дата доступа: </w:t>
+      </w:r>
+      <w:r>
+        <w:rPr>
+          <w:color w:val="FF0000"/>
+        </w:rPr>
+        <w:t>25</w:t>
+      </w:r>
+      <w:r>
+        <w:rPr>
+          <w:color w:val="FF0000"/>
+        </w:rPr>
+        <w:t>.11.2021.</w:t>
+      </w:r>
+    </w:p>
+    <w:p>
+      <w:pPr>
+        <w:rPr>
+          <w:color w:val="FF0000"/>
+        </w:rPr>
+      </w:pPr>
+      <w:r>
+        <w:rPr>
+          <w:color w:val="FF0000"/>
+        </w:rPr>
+        <w:t>[8]</w:t>
+      </w:r>
+      <w:r>
+        <w:rPr>
+          <w:color w:val="FF0000"/>
+          <w:lang w:val="en-US"/>
+        </w:rPr>
+        <w:t> </w:t>
+      </w:r>
+      <w:r>
+        <w:rPr>
+          <w:i/>
+          <w:color w:val="FF0000"/>
+        </w:rPr>
+        <w:t xml:space="preserve">DB </w:t>
+      </w:r>
+      <w:proofErr w:type="spellStart"/>
+      <w:r>
+        <w:rPr>
+          <w:i/>
+          <w:color w:val="FF0000"/>
+        </w:rPr>
+        <w:t>documentation</w:t>
+      </w:r>
+      <w:proofErr w:type="spellEnd"/>
+      <w:r>
+        <w:rPr>
+          <w:color w:val="FF0000"/>
+        </w:rPr>
+        <w:t xml:space="preserve"> [Электронный ресурс]. – Режим доступа: https://www.holistics.io/blog/top</w:t>
+      </w:r>
+      <w:r>
+        <w:rPr>
+          <w:color w:val="FF0000"/>
+        </w:rPr>
+        <w:t>–</w:t>
+      </w:r>
+      <w:r>
+        <w:rPr>
+          <w:color w:val="FF0000"/>
+        </w:rPr>
+        <w:t>5</w:t>
+      </w:r>
+      <w:r>
+        <w:rPr>
+          <w:color w:val="FF0000"/>
+        </w:rPr>
+        <w:t>–</w:t>
+      </w:r>
+      <w:r>
+        <w:rPr>
+          <w:color w:val="FF0000"/>
+        </w:rPr>
+        <w:t>database</w:t>
+      </w:r>
+      <w:r>
+        <w:rPr>
+          <w:color w:val="FF0000"/>
+        </w:rPr>
+        <w:t>–</w:t>
+      </w:r>
+      <w:r>
+        <w:rPr>
+          <w:color w:val="FF0000"/>
+        </w:rPr>
+        <w:t>documentation</w:t>
+      </w:r>
+      <w:r>
+        <w:rPr>
+          <w:color w:val="FF0000"/>
+        </w:rPr>
+        <w:t>–</w:t>
+      </w:r>
+      <w:r>
+        <w:rPr>
+          <w:color w:val="FF0000"/>
+        </w:rPr>
+        <w:t>tools</w:t>
+      </w:r>
+      <w:r>
+        <w:rPr>
+          <w:color w:val="FF0000"/>
+        </w:rPr>
+        <w:t>–</w:t>
+      </w:r>
+      <w:r>
+        <w:rPr>
+          <w:color w:val="FF0000"/>
+        </w:rPr>
+        <w:t>for</w:t>
+      </w:r>
+      <w:r>
+        <w:rPr>
+          <w:color w:val="FF0000"/>
+        </w:rPr>
+        <w:t>–</w:t>
+      </w:r>
+      <w:r>
+        <w:rPr>
+          <w:color w:val="FF0000"/>
+        </w:rPr>
+        <w:t>any</w:t>
+      </w:r>
+      <w:r>
+        <w:rPr>
+          <w:color w:val="FF0000"/>
+        </w:rPr>
+        <w:t>–</w:t>
+      </w:r>
+      <w:r>
+        <w:rPr>
+          <w:color w:val="FF0000"/>
+        </w:rPr>
+        <w:t>teams</w:t>
+      </w:r>
+      <w:r>
+        <w:rPr>
+          <w:color w:val="FF0000"/>
+        </w:rPr>
+        <w:t>–</w:t>
+      </w:r>
+      <w:r>
+        <w:rPr>
+          <w:color w:val="FF0000"/>
+        </w:rPr>
+        <w:t>in</w:t>
+      </w:r>
+      <w:r>
+        <w:rPr>
+          <w:color w:val="FF0000"/>
+        </w:rPr>
+        <w:t>–</w:t>
+      </w:r>
+      <w:r>
+        <w:rPr>
+          <w:color w:val="FF0000"/>
+        </w:rPr>
+        <w:t xml:space="preserve">2020/. – Дата доступа: </w:t>
+      </w:r>
+      <w:r>
+        <w:rPr>
+          <w:color w:val="FF0000"/>
+        </w:rPr>
+        <w:t>28</w:t>
+      </w:r>
+      <w:r>
+        <w:rPr>
+          <w:color w:val="FF0000"/>
+        </w:rPr>
+        <w:t>.11.2021.</w:t>
+      </w:r>
+    </w:p>
+    <w:p>
+      <w:pPr>
+        <w:rPr>
+          <w:color w:val="FF0000"/>
+        </w:rPr>
+      </w:pPr>
+      <w:r>
+        <w:rPr>
+          <w:color w:val="FF0000"/>
+        </w:rPr>
+        <w:t>[9]</w:t>
+      </w:r>
+      <w:r>
+        <w:rPr>
+          <w:color w:val="FF0000"/>
+          <w:lang w:val="en-US"/>
+        </w:rPr>
+        <w:t> </w:t>
+      </w:r>
+      <w:r>
+        <w:rPr>
+          <w:color w:val="FF0000"/>
+        </w:rPr>
+        <w:t>Руководство пользователя [Электронный ресурс]. – Режим доступа: https://zenkit.com/en/blog/how</w:t>
+      </w:r>
+      <w:r>
+        <w:rPr>
+          <w:color w:val="FF0000"/>
+        </w:rPr>
+        <w:t>–</w:t>
+      </w:r>
+      <w:r>
+        <w:rPr>
+          <w:color w:val="FF0000"/>
+        </w:rPr>
+        <w:t>to</w:t>
+      </w:r>
+      <w:r>
+        <w:rPr>
+          <w:color w:val="FF0000"/>
+        </w:rPr>
+        <w:t>–</w:t>
+      </w:r>
+      <w:r>
+        <w:rPr>
+          <w:color w:val="FF0000"/>
+        </w:rPr>
+        <w:t>write</w:t>
+      </w:r>
+      <w:r>
+        <w:rPr>
+          <w:color w:val="FF0000"/>
+        </w:rPr>
+        <w:t>–</w:t>
+      </w:r>
+      <w:r>
+        <w:rPr>
+          <w:color w:val="FF0000"/>
+        </w:rPr>
+        <w:t>a</w:t>
+      </w:r>
+      <w:r>
+        <w:rPr>
+          <w:color w:val="FF0000"/>
+        </w:rPr>
+        <w:t>–</w:t>
+      </w:r>
+      <w:r>
+        <w:rPr>
+          <w:color w:val="FF0000"/>
+        </w:rPr>
+        <w:t>user</w:t>
+      </w:r>
+      <w:r>
+        <w:rPr>
+          <w:color w:val="FF0000"/>
+        </w:rPr>
+        <w:t>–</w:t>
+      </w:r>
+      <w:r>
+        <w:rPr>
+          <w:color w:val="FF0000"/>
+        </w:rPr>
+        <w:t>manual/. – Дата доступа: 0</w:t>
+      </w:r>
+      <w:r>
+        <w:rPr>
+          <w:color w:val="FF0000"/>
+        </w:rPr>
+        <w:t>1</w:t>
+      </w:r>
+      <w:r>
+        <w:rPr>
+          <w:color w:val="FF0000"/>
+        </w:rPr>
+        <w:t>.12.2021.</w:t>
+      </w:r>
+    </w:p>
+    <w:p>
+      <w:pPr>
+        <w:rPr>
+          <w:color w:val="FF0000"/>
+        </w:rPr>
+      </w:pPr>
+      <w:r>
+        <w:rPr>
+          <w:color w:val="FF0000"/>
+        </w:rPr>
+        <w:t>[10]</w:t>
+      </w:r>
+      <w:r>
+        <w:rPr>
+          <w:color w:val="FF0000"/>
+          <w:lang w:val="en-US"/>
+        </w:rPr>
+        <w:t> </w:t>
+      </w:r>
+      <w:r>
+        <w:rPr>
+          <w:color w:val="FF0000"/>
+        </w:rPr>
+        <w:t>Администрирование [Электронный ресурс]. – Режим доступа: https://www.techopedia.com/definition/24080/database</w:t>
+      </w:r>
+      <w:r>
+        <w:rPr>
+          <w:color w:val="FF0000"/>
+        </w:rPr>
+        <w:t>–</w:t>
+      </w:r>
+      <w:r>
+        <w:rPr>
+          <w:color w:val="FF0000"/>
+        </w:rPr>
+        <w:t>administration. – Дата доступа: 0</w:t>
+      </w:r>
+      <w:r>
+        <w:rPr>
+          <w:color w:val="FF0000"/>
+        </w:rPr>
+        <w:t>3</w:t>
+      </w:r>
+      <w:r>
+        <w:rPr>
+          <w:color w:val="FF0000"/>
+        </w:rPr>
+        <w:t>.12.2021.</w:t>
+      </w:r>
+    </w:p>
+    <w:p>
+      <w:pPr>
+        <w:rPr>
+          <w:color w:val="FF0000"/>
+        </w:rPr>
+      </w:pPr>
+      <w:r>
+        <w:rPr>
+          <w:color w:val="FF0000"/>
+        </w:rPr>
+        <w:t>[11]</w:t>
+      </w:r>
+      <w:r>
+        <w:rPr>
+          <w:color w:val="FF0000"/>
+          <w:lang w:val="en-US"/>
+        </w:rPr>
+        <w:t> </w:t>
+      </w:r>
+      <w:r>
+        <w:rPr>
+          <w:color w:val="FF0000"/>
+        </w:rPr>
+        <w:t>Пользователи и роли [Электронный ресурс]. – Режим доступа: https://satoricyber.com/sql</w:t>
+      </w:r>
+      <w:r>
+        <w:rPr>
+          <w:color w:val="FF0000"/>
+        </w:rPr>
+        <w:t>–</w:t>
+      </w:r>
+      <w:r>
+        <w:rPr>
+          <w:color w:val="FF0000"/>
+        </w:rPr>
+        <w:t>server</w:t>
+      </w:r>
+      <w:r>
+        <w:rPr>
+          <w:color w:val="FF0000"/>
+        </w:rPr>
+        <w:t>–</w:t>
+      </w:r>
+      <w:r>
+        <w:rPr>
+          <w:color w:val="FF0000"/>
+        </w:rPr>
+        <w:t>security/sql</w:t>
+      </w:r>
+      <w:r>
+        <w:rPr>
+          <w:color w:val="FF0000"/>
+        </w:rPr>
+        <w:t>–</w:t>
+      </w:r>
+      <w:r>
+        <w:rPr>
+          <w:color w:val="FF0000"/>
+        </w:rPr>
+        <w:t>server</w:t>
+      </w:r>
+      <w:r>
+        <w:rPr>
+          <w:color w:val="FF0000"/>
+        </w:rPr>
+        <w:t>–</w:t>
+      </w:r>
+      <w:r>
+        <w:rPr>
+          <w:color w:val="FF0000"/>
+        </w:rPr>
+        <w:t>roles/. – Дата доступа: 07.12.2021.</w:t>
+      </w:r>
+    </w:p>
+    <w:p>
+      <w:pPr>
+        <w:rPr>
+          <w:color w:val="FF0000"/>
+        </w:rPr>
+      </w:pPr>
+      <w:r>
+        <w:rPr>
+          <w:color w:val="FF0000"/>
+        </w:rPr>
+        <w:t>[12]</w:t>
+      </w:r>
+      <w:r>
+        <w:rPr>
+          <w:color w:val="FF0000"/>
+          <w:lang w:val="en-US"/>
+        </w:rPr>
+        <w:t> </w:t>
+      </w:r>
+      <w:proofErr w:type="spellStart"/>
+      <w:r>
+        <w:rPr>
+          <w:i/>
+          <w:color w:val="FF0000"/>
+        </w:rPr>
+        <w:t>MySQL</w:t>
+      </w:r>
+      <w:proofErr w:type="spellEnd"/>
+      <w:r>
+        <w:rPr>
+          <w:i/>
+          <w:color w:val="FF0000"/>
+        </w:rPr>
+        <w:t xml:space="preserve"> </w:t>
+      </w:r>
+      <w:proofErr w:type="spellStart"/>
+      <w:r>
+        <w:rPr>
+          <w:i/>
+          <w:color w:val="FF0000"/>
+        </w:rPr>
+        <w:t>Safety</w:t>
+      </w:r>
+      <w:proofErr w:type="spellEnd"/>
+      <w:r>
+        <w:rPr>
+          <w:color w:val="FF0000"/>
+        </w:rPr>
+        <w:t xml:space="preserve"> [Электронный ресурс]. – Режим доступа: https://www.mysql.com/why</w:t>
+      </w:r>
+      <w:r>
+        <w:rPr>
+          <w:color w:val="FF0000"/>
+        </w:rPr>
+        <w:t>–</w:t>
+      </w:r>
+      <w:r>
+        <w:rPr>
+          <w:color w:val="FF0000"/>
+        </w:rPr>
+        <w:t>mysql/presentations/mysql</w:t>
+      </w:r>
+      <w:r>
+        <w:rPr>
+          <w:color w:val="FF0000"/>
+        </w:rPr>
+        <w:t>–</w:t>
+      </w:r>
+      <w:r>
+        <w:rPr>
+          <w:color w:val="FF0000"/>
+        </w:rPr>
+        <w:t>security</w:t>
+      </w:r>
+      <w:r>
+        <w:rPr>
+          <w:color w:val="FF0000"/>
+        </w:rPr>
+        <w:t>–</w:t>
+      </w:r>
+      <w:r>
+        <w:rPr>
+          <w:color w:val="FF0000"/>
+        </w:rPr>
+        <w:t>best</w:t>
+      </w:r>
+      <w:r>
+        <w:rPr>
+          <w:color w:val="FF0000"/>
+        </w:rPr>
+        <w:t>–</w:t>
+      </w:r>
+      <w:r>
+        <w:rPr>
+          <w:color w:val="FF0000"/>
+        </w:rPr>
+        <w:t>practices/. – Дата доступа: 08.12.2021.</w:t>
+      </w:r>
+    </w:p>
+    <w:p>
+      <w:pPr>
+        <w:rPr>
+          <w:color w:val="FF0000"/>
+        </w:rPr>
+      </w:pPr>
+      <w:r>
+        <w:rPr>
+          <w:color w:val="FF0000"/>
+        </w:rPr>
         <w:lastRenderedPageBreak/>
-        <w:t>[1]</w:t>
+        <w:t>[13]</w:t>
       </w:r>
       <w:r>
         <w:rPr>
@@ -51366,7 +52554,7 @@
         <w:rPr>
           <w:color w:val="FF0000"/>
         </w:rPr>
-        <w:t>Проектирование БД [Электронный ресурс]. – Режим доступа: https://www.lucidchart.com/pages/database</w:t>
+        <w:t>Безопасность БД [Электронный ресурс]. – Режим доступа: https://www.tripwire.com/state</w:t>
       </w:r>
       <w:r>
         <w:rPr>
@@ -51378,7 +52566,7 @@
         <w:rPr>
           <w:color w:val="FF0000"/>
         </w:rPr>
-        <w:t>diagram/database</w:t>
+        <w:t>of</w:t>
       </w:r>
       <w:r>
         <w:rPr>
@@ -51390,33 +52578,206 @@
         <w:rPr>
           <w:color w:val="FF0000"/>
         </w:rPr>
-        <w:t>design. – Дата доступа: 15.11.2021.</w:t>
-      </w:r>
-    </w:p>
-    <w:p>
-      <w:pPr>
+        <w:t>security/featured/database</w:t>
+      </w:r>
+      <w:r>
         <w:rPr>
           <w:color w:val="FF0000"/>
         </w:rPr>
-      </w:pPr>
+        <w:t>–</w:t>
+      </w:r>
       <w:r>
         <w:rPr>
           <w:color w:val="FF0000"/>
         </w:rPr>
-        <w:t>[2]</w:t>
+        <w:t>security</w:t>
       </w:r>
       <w:r>
         <w:rPr>
           <w:color w:val="FF0000"/>
+        </w:rPr>
+        <w:t>–</w:t>
+      </w:r>
+      <w:r>
+        <w:rPr>
+          <w:color w:val="FF0000"/>
+        </w:rPr>
+        <w:t>best</w:t>
+      </w:r>
+      <w:r>
+        <w:rPr>
+          <w:color w:val="FF0000"/>
+        </w:rPr>
+        <w:t>–</w:t>
+      </w:r>
+      <w:r>
+        <w:rPr>
+          <w:color w:val="FF0000"/>
+        </w:rPr>
+        <w:t>practices</w:t>
+      </w:r>
+      <w:r>
+        <w:rPr>
+          <w:color w:val="FF0000"/>
+        </w:rPr>
+        <w:t>–</w:t>
+      </w:r>
+      <w:r>
+        <w:rPr>
+          <w:color w:val="FF0000"/>
+        </w:rPr>
+        <w:t>you</w:t>
+      </w:r>
+      <w:r>
+        <w:rPr>
+          <w:color w:val="FF0000"/>
+        </w:rPr>
+        <w:t>–</w:t>
+      </w:r>
+      <w:r>
+        <w:rPr>
+          <w:color w:val="FF0000"/>
+        </w:rPr>
+        <w:t>should</w:t>
+      </w:r>
+      <w:r>
+        <w:rPr>
+          <w:color w:val="FF0000"/>
+        </w:rPr>
+        <w:t>–</w:t>
+      </w:r>
+      <w:r>
+        <w:rPr>
+          <w:color w:val="FF0000"/>
+        </w:rPr>
+        <w:t xml:space="preserve">know/. – Дата доступа: </w:t>
+      </w:r>
+      <w:r>
+        <w:rPr>
+          <w:color w:val="FF0000"/>
+        </w:rPr>
+        <w:t>09</w:t>
+      </w:r>
+      <w:r>
+        <w:rPr>
+          <w:color w:val="FF0000"/>
+        </w:rPr>
+        <w:t>.12.2021.</w:t>
+      </w:r>
+    </w:p>
+    <w:p>
+      <w:pPr>
+        <w:rPr>
+          <w:color w:val="FF0000"/>
+        </w:rPr>
+      </w:pPr>
+      <w:r>
+        <w:rPr>
+          <w:color w:val="FF0000"/>
+        </w:rPr>
+        <w:t>[14]</w:t>
+      </w:r>
+      <w:r>
+        <w:rPr>
+          <w:color w:val="FF0000"/>
           <w:lang w:val="en-US"/>
         </w:rPr>
         <w:t> </w:t>
       </w:r>
-      <w:r>
-        <w:rPr>
+      <w:proofErr w:type="spellStart"/>
+      <w:r>
+        <w:rPr>
+          <w:i/>
           <w:color w:val="FF0000"/>
         </w:rPr>
-        <w:t xml:space="preserve">Типы данных </w:t>
+        <w:t>Bcrypt</w:t>
+      </w:r>
+      <w:proofErr w:type="spellEnd"/>
+      <w:r>
+        <w:rPr>
+          <w:color w:val="FF0000"/>
+        </w:rPr>
+        <w:t xml:space="preserve"> [Электронный ресурс]. – Режим доступа: https://auth0.com/blog/hashing</w:t>
+      </w:r>
+      <w:r>
+        <w:rPr>
+          <w:color w:val="FF0000"/>
+        </w:rPr>
+        <w:t>–</w:t>
+      </w:r>
+      <w:r>
+        <w:rPr>
+          <w:color w:val="FF0000"/>
+        </w:rPr>
+        <w:t>in</w:t>
+      </w:r>
+      <w:r>
+        <w:rPr>
+          <w:color w:val="FF0000"/>
+        </w:rPr>
+        <w:t>–</w:t>
+      </w:r>
+      <w:r>
+        <w:rPr>
+          <w:color w:val="FF0000"/>
+        </w:rPr>
+        <w:t>action</w:t>
+      </w:r>
+      <w:r>
+        <w:rPr>
+          <w:color w:val="FF0000"/>
+        </w:rPr>
+        <w:t>–</w:t>
+      </w:r>
+      <w:r>
+        <w:rPr>
+          <w:color w:val="FF0000"/>
+        </w:rPr>
+        <w:t>understanding</w:t>
+      </w:r>
+      <w:r>
+        <w:rPr>
+          <w:color w:val="FF0000"/>
+        </w:rPr>
+        <w:t>–</w:t>
+      </w:r>
+      <w:r>
+        <w:rPr>
+          <w:color w:val="FF0000"/>
+        </w:rPr>
+        <w:t xml:space="preserve">bcrypt/. – Дата доступа: </w:t>
+      </w:r>
+      <w:r>
+        <w:rPr>
+          <w:color w:val="FF0000"/>
+        </w:rPr>
+        <w:t>09</w:t>
+      </w:r>
+      <w:r>
+        <w:rPr>
+          <w:color w:val="FF0000"/>
+        </w:rPr>
+        <w:t>.12.2021.</w:t>
+      </w:r>
+    </w:p>
+    <w:p>
+      <w:pPr>
+        <w:rPr>
+          <w:color w:val="FF0000"/>
+        </w:rPr>
+      </w:pPr>
+      <w:r>
+        <w:rPr>
+          <w:color w:val="FF0000"/>
+        </w:rPr>
+        <w:t>[15]</w:t>
+      </w:r>
+      <w:r>
+        <w:rPr>
+          <w:color w:val="FF0000"/>
+          <w:lang w:val="en-US"/>
+        </w:rPr>
+        <w:t> </w:t>
       </w:r>
       <w:proofErr w:type="spellStart"/>
       <w:r>
@@ -51424,1051 +52785,50 @@
           <w:i/>
           <w:color w:val="FF0000"/>
         </w:rPr>
-        <w:t>MySQL</w:t>
+        <w:t>Cookie</w:t>
       </w:r>
       <w:proofErr w:type="spellEnd"/>
       <w:r>
         <w:rPr>
           <w:color w:val="FF0000"/>
         </w:rPr>
-        <w:t xml:space="preserve"> [Электронный ресурс]. – Режим доступа: https://www.w3schools.com/sql/sql_datatypes.asp. – Дата доступа: 15.11.2021.</w:t>
-      </w:r>
-    </w:p>
-    <w:p>
-      <w:pPr>
+        <w:t xml:space="preserve"> [Электронный ресурс]. – Режим доступа: https://www.kaspersky.com/resource</w:t>
+      </w:r>
+      <w:r>
         <w:rPr>
           <w:color w:val="FF0000"/>
         </w:rPr>
-      </w:pPr>
+        <w:t>–</w:t>
+      </w:r>
       <w:r>
         <w:rPr>
           <w:color w:val="FF0000"/>
         </w:rPr>
-        <w:t>[3] Нормализация отношений [Электронный ресурс]. – Режим доступа: https://habr.com/ru/post/254773/. – Дата доступа: 21.11.2021.</w:t>
-      </w:r>
-    </w:p>
-    <w:p>
-      <w:pPr>
+        <w:t xml:space="preserve">center/definitions/cookies. – Дата доступа: </w:t>
+      </w:r>
+      <w:r>
         <w:rPr>
           <w:color w:val="FF0000"/>
         </w:rPr>
-      </w:pPr>
+        <w:t>10</w:t>
+      </w:r>
       <w:r>
         <w:rPr>
           <w:color w:val="FF0000"/>
         </w:rPr>
-        <w:t>[4]</w:t>
-      </w:r>
-      <w:r>
+        <w:t>.12.2021.</w:t>
+      </w:r>
+    </w:p>
+    <w:p>
+      <w:pPr>
         <w:rPr>
           <w:color w:val="FF0000"/>
-          <w:lang w:val="en-US"/>
-        </w:rPr>
-        <w:t> </w:t>
-      </w:r>
+        </w:rPr>
+      </w:pPr>
       <w:r>
         <w:rPr>
           <w:color w:val="FF0000"/>
         </w:rPr>
-        <w:t>Первичный ключ [Электронный ресурс]. – Режим доступа: https://www.techopedia.com/definition/5547/primary</w:t>
-      </w:r>
-      <w:r>
-        <w:rPr>
-          <w:color w:val="FF0000"/>
-        </w:rPr>
-        <w:t>–</w:t>
-      </w:r>
-      <w:r>
-        <w:rPr>
-          <w:color w:val="FF0000"/>
-        </w:rPr>
-        <w:t>key. – Дата доступа: 1</w:t>
-      </w:r>
-      <w:r>
-        <w:rPr>
-          <w:color w:val="FF0000"/>
-        </w:rPr>
-        <w:t>7</w:t>
-      </w:r>
-      <w:r>
-        <w:rPr>
-          <w:color w:val="FF0000"/>
-        </w:rPr>
-        <w:t>.11.2021.</w:t>
-      </w:r>
-    </w:p>
-    <w:p>
-      <w:pPr>
-        <w:rPr>
-          <w:color w:val="FF0000"/>
-        </w:rPr>
-      </w:pPr>
-      <w:r>
-        <w:rPr>
-          <w:color w:val="FF0000"/>
-        </w:rPr>
-        <w:t>[5]</w:t>
-      </w:r>
-      <w:r>
-        <w:rPr>
-          <w:color w:val="FF0000"/>
-          <w:lang w:val="en-US"/>
-        </w:rPr>
-        <w:t> </w:t>
-      </w:r>
-      <w:r>
-        <w:rPr>
-          <w:color w:val="FF0000"/>
-        </w:rPr>
-        <w:t xml:space="preserve">Запросы </w:t>
-      </w:r>
-      <w:proofErr w:type="spellStart"/>
-      <w:r>
-        <w:rPr>
-          <w:i/>
-          <w:color w:val="FF0000"/>
-        </w:rPr>
-        <w:t>MySQL</w:t>
-      </w:r>
-      <w:proofErr w:type="spellEnd"/>
-      <w:r>
-        <w:rPr>
-          <w:color w:val="FF0000"/>
-        </w:rPr>
-        <w:t xml:space="preserve"> [Электронный ресурс]. – Режим доступа: https://www.geeksforgeeks.org/mysql</w:t>
-      </w:r>
-      <w:r>
-        <w:rPr>
-          <w:color w:val="FF0000"/>
-        </w:rPr>
-        <w:t>–</w:t>
-      </w:r>
-      <w:r>
-        <w:rPr>
-          <w:color w:val="FF0000"/>
-        </w:rPr>
-        <w:t>common</w:t>
-      </w:r>
-      <w:r>
-        <w:rPr>
-          <w:color w:val="FF0000"/>
-        </w:rPr>
-        <w:t>–</w:t>
-      </w:r>
-      <w:r>
-        <w:rPr>
-          <w:color w:val="FF0000"/>
-        </w:rPr>
-        <w:t>mysql</w:t>
-      </w:r>
-      <w:r>
-        <w:rPr>
-          <w:color w:val="FF0000"/>
-        </w:rPr>
-        <w:t>–</w:t>
-      </w:r>
-      <w:r>
-        <w:rPr>
-          <w:color w:val="FF0000"/>
-        </w:rPr>
-        <w:t>queries/. – Дата доступа: 20.11.2021.</w:t>
-      </w:r>
-    </w:p>
-    <w:p>
-      <w:pPr>
-        <w:rPr>
-          <w:color w:val="FF0000"/>
-        </w:rPr>
-      </w:pPr>
-      <w:r>
-        <w:rPr>
-          <w:color w:val="FF0000"/>
-        </w:rPr>
-        <w:t>[6]</w:t>
-      </w:r>
-      <w:r>
-        <w:rPr>
-          <w:color w:val="FF0000"/>
-          <w:lang w:val="en-US"/>
-        </w:rPr>
-        <w:t> </w:t>
-      </w:r>
-      <w:proofErr w:type="spellStart"/>
-      <w:r>
-        <w:rPr>
-          <w:i/>
-          <w:color w:val="FF0000"/>
-        </w:rPr>
-        <w:t>JavaScript</w:t>
-      </w:r>
-      <w:proofErr w:type="spellEnd"/>
-      <w:r>
-        <w:rPr>
-          <w:color w:val="FF0000"/>
-        </w:rPr>
-        <w:t xml:space="preserve"> [Электронный ресурс]. – Режим доступа: https://developer.mozilla.org/en</w:t>
-      </w:r>
-      <w:r>
-        <w:rPr>
-          <w:color w:val="FF0000"/>
-        </w:rPr>
-        <w:t>–</w:t>
-      </w:r>
-      <w:r>
-        <w:rPr>
-          <w:color w:val="FF0000"/>
-        </w:rPr>
-        <w:t xml:space="preserve">US/docs/Web/JavaScript/Guide/Introduction. – Дата доступа: </w:t>
-      </w:r>
-      <w:r>
-        <w:rPr>
-          <w:color w:val="FF0000"/>
-        </w:rPr>
-        <w:t>23</w:t>
-      </w:r>
-      <w:r>
-        <w:rPr>
-          <w:color w:val="FF0000"/>
-        </w:rPr>
-        <w:t>.11.2021.</w:t>
-      </w:r>
-    </w:p>
-    <w:p>
-      <w:pPr>
-        <w:rPr>
-          <w:color w:val="FF0000"/>
-        </w:rPr>
-      </w:pPr>
-      <w:r>
-        <w:rPr>
-          <w:color w:val="FF0000"/>
-        </w:rPr>
-        <w:t>[7]</w:t>
-      </w:r>
-      <w:r>
-        <w:rPr>
-          <w:color w:val="FF0000"/>
-          <w:lang w:val="en-US"/>
-        </w:rPr>
-        <w:t> </w:t>
-      </w:r>
-      <w:r>
-        <w:rPr>
-          <w:i/>
-          <w:color w:val="FF0000"/>
-        </w:rPr>
-        <w:t xml:space="preserve">VS </w:t>
-      </w:r>
-      <w:proofErr w:type="spellStart"/>
-      <w:r>
-        <w:rPr>
-          <w:i/>
-          <w:color w:val="FF0000"/>
-        </w:rPr>
-        <w:t>Code</w:t>
-      </w:r>
-      <w:proofErr w:type="spellEnd"/>
-      <w:r>
-        <w:rPr>
-          <w:color w:val="FF0000"/>
-        </w:rPr>
-        <w:t xml:space="preserve"> [Электронный ресурс]. – Режим доступа: https://code.visualstudio.com/docs/editor/whyvscode. – Дата доступа: </w:t>
-      </w:r>
-      <w:r>
-        <w:rPr>
-          <w:color w:val="FF0000"/>
-        </w:rPr>
-        <w:t>25</w:t>
-      </w:r>
-      <w:r>
-        <w:rPr>
-          <w:color w:val="FF0000"/>
-        </w:rPr>
-        <w:t>.11.2021.</w:t>
-      </w:r>
-    </w:p>
-    <w:p>
-      <w:pPr>
-        <w:rPr>
-          <w:color w:val="FF0000"/>
-        </w:rPr>
-      </w:pPr>
-      <w:r>
-        <w:rPr>
-          <w:color w:val="FF0000"/>
-        </w:rPr>
-        <w:t>[8]</w:t>
-      </w:r>
-      <w:r>
-        <w:rPr>
-          <w:color w:val="FF0000"/>
-          <w:lang w:val="en-US"/>
-        </w:rPr>
-        <w:t> </w:t>
-      </w:r>
-      <w:r>
-        <w:rPr>
-          <w:i/>
-          <w:color w:val="FF0000"/>
-        </w:rPr>
-        <w:t xml:space="preserve">DB </w:t>
-      </w:r>
-      <w:proofErr w:type="spellStart"/>
-      <w:r>
-        <w:rPr>
-          <w:i/>
-          <w:color w:val="FF0000"/>
-        </w:rPr>
-        <w:t>documentation</w:t>
-      </w:r>
-      <w:proofErr w:type="spellEnd"/>
-      <w:r>
-        <w:rPr>
-          <w:color w:val="FF0000"/>
-        </w:rPr>
-        <w:t xml:space="preserve"> [Электронный ресурс]. – Режим доступа: https://www.holistics.io/blog/top</w:t>
-      </w:r>
-      <w:r>
-        <w:rPr>
-          <w:color w:val="FF0000"/>
-        </w:rPr>
-        <w:t>–</w:t>
-      </w:r>
-      <w:r>
-        <w:rPr>
-          <w:color w:val="FF0000"/>
-        </w:rPr>
-        <w:t>5</w:t>
-      </w:r>
-      <w:r>
-        <w:rPr>
-          <w:color w:val="FF0000"/>
-        </w:rPr>
-        <w:t>–</w:t>
-      </w:r>
-      <w:r>
-        <w:rPr>
-          <w:color w:val="FF0000"/>
-        </w:rPr>
-        <w:t>database</w:t>
-      </w:r>
-      <w:r>
-        <w:rPr>
-          <w:color w:val="FF0000"/>
-        </w:rPr>
-        <w:t>–</w:t>
-      </w:r>
-      <w:r>
-        <w:rPr>
-          <w:color w:val="FF0000"/>
-        </w:rPr>
-        <w:t>documentation</w:t>
-      </w:r>
-      <w:r>
-        <w:rPr>
-          <w:color w:val="FF0000"/>
-        </w:rPr>
-        <w:t>–</w:t>
-      </w:r>
-      <w:r>
-        <w:rPr>
-          <w:color w:val="FF0000"/>
-        </w:rPr>
-        <w:t>tools</w:t>
-      </w:r>
-      <w:r>
-        <w:rPr>
-          <w:color w:val="FF0000"/>
-        </w:rPr>
-        <w:t>–</w:t>
-      </w:r>
-      <w:r>
-        <w:rPr>
-          <w:color w:val="FF0000"/>
-        </w:rPr>
-        <w:t>for</w:t>
-      </w:r>
-      <w:r>
-        <w:rPr>
-          <w:color w:val="FF0000"/>
-        </w:rPr>
-        <w:t>–</w:t>
-      </w:r>
-      <w:r>
-        <w:rPr>
-          <w:color w:val="FF0000"/>
-        </w:rPr>
-        <w:t>any</w:t>
-      </w:r>
-      <w:r>
-        <w:rPr>
-          <w:color w:val="FF0000"/>
-        </w:rPr>
-        <w:t>–</w:t>
-      </w:r>
-      <w:r>
-        <w:rPr>
-          <w:color w:val="FF0000"/>
-        </w:rPr>
-        <w:t>teams</w:t>
-      </w:r>
-      <w:r>
-        <w:rPr>
-          <w:color w:val="FF0000"/>
-        </w:rPr>
-        <w:t>–</w:t>
-      </w:r>
-      <w:r>
-        <w:rPr>
-          <w:color w:val="FF0000"/>
-        </w:rPr>
-        <w:t>in</w:t>
-      </w:r>
-      <w:r>
-        <w:rPr>
-          <w:color w:val="FF0000"/>
-        </w:rPr>
-        <w:t>–</w:t>
-      </w:r>
-      <w:r>
-        <w:rPr>
-          <w:color w:val="FF0000"/>
-        </w:rPr>
-        <w:t xml:space="preserve">2020/. – Дата доступа: </w:t>
-      </w:r>
-      <w:r>
-        <w:rPr>
-          <w:color w:val="FF0000"/>
-        </w:rPr>
-        <w:t>28</w:t>
-      </w:r>
-      <w:r>
-        <w:rPr>
-          <w:color w:val="FF0000"/>
-        </w:rPr>
-        <w:t>.11.2021.</w:t>
-      </w:r>
-    </w:p>
-    <w:p>
-      <w:pPr>
-        <w:rPr>
-          <w:color w:val="FF0000"/>
-        </w:rPr>
-      </w:pPr>
-      <w:r>
-        <w:rPr>
-          <w:color w:val="FF0000"/>
-        </w:rPr>
-        <w:t>[9]</w:t>
-      </w:r>
-      <w:r>
-        <w:rPr>
-          <w:color w:val="FF0000"/>
-          <w:lang w:val="en-US"/>
-        </w:rPr>
-        <w:t> </w:t>
-      </w:r>
-      <w:r>
-        <w:rPr>
-          <w:color w:val="FF0000"/>
-        </w:rPr>
-        <w:t>Руководство пользователя [Электронный ресурс]. – Режим доступа: https://zenkit.com/en/blog/how</w:t>
-      </w:r>
-      <w:r>
-        <w:rPr>
-          <w:color w:val="FF0000"/>
-        </w:rPr>
-        <w:t>–</w:t>
-      </w:r>
-      <w:r>
-        <w:rPr>
-          <w:color w:val="FF0000"/>
-        </w:rPr>
-        <w:t>to</w:t>
-      </w:r>
-      <w:r>
-        <w:rPr>
-          <w:color w:val="FF0000"/>
-        </w:rPr>
-        <w:t>–</w:t>
-      </w:r>
-      <w:r>
-        <w:rPr>
-          <w:color w:val="FF0000"/>
-        </w:rPr>
-        <w:t>write</w:t>
-      </w:r>
-      <w:r>
-        <w:rPr>
-          <w:color w:val="FF0000"/>
-        </w:rPr>
-        <w:t>–</w:t>
-      </w:r>
-      <w:r>
-        <w:rPr>
-          <w:color w:val="FF0000"/>
-        </w:rPr>
-        <w:t>a</w:t>
-      </w:r>
-      <w:r>
-        <w:rPr>
-          <w:color w:val="FF0000"/>
-        </w:rPr>
-        <w:t>–</w:t>
-      </w:r>
-      <w:r>
-        <w:rPr>
-          <w:color w:val="FF0000"/>
-        </w:rPr>
-        <w:t>user</w:t>
-      </w:r>
-      <w:r>
-        <w:rPr>
-          <w:color w:val="FF0000"/>
-        </w:rPr>
-        <w:t>–</w:t>
-      </w:r>
-      <w:r>
-        <w:rPr>
-          <w:color w:val="FF0000"/>
-        </w:rPr>
-        <w:t>manual/. – Дата доступа: 0</w:t>
-      </w:r>
-      <w:r>
-        <w:rPr>
-          <w:color w:val="FF0000"/>
-        </w:rPr>
-        <w:t>1</w:t>
-      </w:r>
-      <w:r>
-        <w:rPr>
-          <w:color w:val="FF0000"/>
-        </w:rPr>
-        <w:t>.12.2021.</w:t>
-      </w:r>
-    </w:p>
-    <w:p>
-      <w:pPr>
-        <w:rPr>
-          <w:color w:val="FF0000"/>
-        </w:rPr>
-      </w:pPr>
-      <w:r>
-        <w:rPr>
-          <w:color w:val="FF0000"/>
-        </w:rPr>
-        <w:t>[10]</w:t>
-      </w:r>
-      <w:r>
-        <w:rPr>
-          <w:color w:val="FF0000"/>
-          <w:lang w:val="en-US"/>
-        </w:rPr>
-        <w:t> </w:t>
-      </w:r>
-      <w:r>
-        <w:rPr>
-          <w:color w:val="FF0000"/>
-        </w:rPr>
-        <w:t>Администрирование [Электронный ресурс]. – Режим доступа: https://www.techopedia.com/definition/24080/database</w:t>
-      </w:r>
-      <w:r>
-        <w:rPr>
-          <w:color w:val="FF0000"/>
-        </w:rPr>
-        <w:t>–</w:t>
-      </w:r>
-      <w:r>
-        <w:rPr>
-          <w:color w:val="FF0000"/>
-        </w:rPr>
-        <w:t>administration. – Дата доступа: 0</w:t>
-      </w:r>
-      <w:r>
-        <w:rPr>
-          <w:color w:val="FF0000"/>
-        </w:rPr>
-        <w:t>3</w:t>
-      </w:r>
-      <w:r>
-        <w:rPr>
-          <w:color w:val="FF0000"/>
-        </w:rPr>
-        <w:t>.12.2021.</w:t>
-      </w:r>
-    </w:p>
-    <w:p>
-      <w:pPr>
-        <w:rPr>
-          <w:color w:val="FF0000"/>
-        </w:rPr>
-      </w:pPr>
-      <w:r>
-        <w:rPr>
-          <w:color w:val="FF0000"/>
-        </w:rPr>
-        <w:t>[11]</w:t>
-      </w:r>
-      <w:r>
-        <w:rPr>
-          <w:color w:val="FF0000"/>
-          <w:lang w:val="en-US"/>
-        </w:rPr>
-        <w:t> </w:t>
-      </w:r>
-      <w:r>
-        <w:rPr>
-          <w:color w:val="FF0000"/>
-        </w:rPr>
-        <w:t>Пользователи и роли [Электронный ресурс]. – Режим доступа: https://satoricyber.com/sql</w:t>
-      </w:r>
-      <w:r>
-        <w:rPr>
-          <w:color w:val="FF0000"/>
-        </w:rPr>
-        <w:t>–</w:t>
-      </w:r>
-      <w:r>
-        <w:rPr>
-          <w:color w:val="FF0000"/>
-        </w:rPr>
-        <w:t>server</w:t>
-      </w:r>
-      <w:r>
-        <w:rPr>
-          <w:color w:val="FF0000"/>
-        </w:rPr>
-        <w:t>–</w:t>
-      </w:r>
-      <w:r>
-        <w:rPr>
-          <w:color w:val="FF0000"/>
-        </w:rPr>
-        <w:t>security/sql</w:t>
-      </w:r>
-      <w:r>
-        <w:rPr>
-          <w:color w:val="FF0000"/>
-        </w:rPr>
-        <w:t>–</w:t>
-      </w:r>
-      <w:r>
-        <w:rPr>
-          <w:color w:val="FF0000"/>
-        </w:rPr>
-        <w:t>server</w:t>
-      </w:r>
-      <w:r>
-        <w:rPr>
-          <w:color w:val="FF0000"/>
-        </w:rPr>
-        <w:t>–</w:t>
-      </w:r>
-      <w:r>
-        <w:rPr>
-          <w:color w:val="FF0000"/>
-        </w:rPr>
-        <w:t>roles/. – Дата доступа: 07.12.2021.</w:t>
-      </w:r>
-    </w:p>
-    <w:p>
-      <w:pPr>
-        <w:rPr>
-          <w:color w:val="FF0000"/>
-        </w:rPr>
-      </w:pPr>
-      <w:r>
-        <w:rPr>
-          <w:color w:val="FF0000"/>
-        </w:rPr>
-        <w:t>[12]</w:t>
-      </w:r>
-      <w:r>
-        <w:rPr>
-          <w:color w:val="FF0000"/>
-          <w:lang w:val="en-US"/>
-        </w:rPr>
-        <w:t> </w:t>
-      </w:r>
-      <w:proofErr w:type="spellStart"/>
-      <w:r>
-        <w:rPr>
-          <w:i/>
-          <w:color w:val="FF0000"/>
-        </w:rPr>
-        <w:t>MySQL</w:t>
-      </w:r>
-      <w:proofErr w:type="spellEnd"/>
-      <w:r>
-        <w:rPr>
-          <w:i/>
-          <w:color w:val="FF0000"/>
-        </w:rPr>
-        <w:t xml:space="preserve"> </w:t>
-      </w:r>
-      <w:proofErr w:type="spellStart"/>
-      <w:r>
-        <w:rPr>
-          <w:i/>
-          <w:color w:val="FF0000"/>
-        </w:rPr>
-        <w:t>Safety</w:t>
-      </w:r>
-      <w:proofErr w:type="spellEnd"/>
-      <w:r>
-        <w:rPr>
-          <w:color w:val="FF0000"/>
-        </w:rPr>
-        <w:t xml:space="preserve"> [Электронный ресурс]. – Режим доступа: https://www.mysql.com/why</w:t>
-      </w:r>
-      <w:r>
-        <w:rPr>
-          <w:color w:val="FF0000"/>
-        </w:rPr>
-        <w:t>–</w:t>
-      </w:r>
-      <w:r>
-        <w:rPr>
-          <w:color w:val="FF0000"/>
-        </w:rPr>
-        <w:t>mysql/presentations/mysql</w:t>
-      </w:r>
-      <w:r>
-        <w:rPr>
-          <w:color w:val="FF0000"/>
-        </w:rPr>
-        <w:t>–</w:t>
-      </w:r>
-      <w:r>
-        <w:rPr>
-          <w:color w:val="FF0000"/>
-        </w:rPr>
-        <w:t>security</w:t>
-      </w:r>
-      <w:r>
-        <w:rPr>
-          <w:color w:val="FF0000"/>
-        </w:rPr>
-        <w:t>–</w:t>
-      </w:r>
-      <w:r>
-        <w:rPr>
-          <w:color w:val="FF0000"/>
-        </w:rPr>
-        <w:t>best</w:t>
-      </w:r>
-      <w:r>
-        <w:rPr>
-          <w:color w:val="FF0000"/>
-        </w:rPr>
-        <w:t>–</w:t>
-      </w:r>
-      <w:r>
-        <w:rPr>
-          <w:color w:val="FF0000"/>
-        </w:rPr>
-        <w:t>practices/. – Дата доступа: 08.12.2021.</w:t>
-      </w:r>
-    </w:p>
-    <w:p>
-      <w:pPr>
-        <w:rPr>
-          <w:color w:val="FF0000"/>
-        </w:rPr>
-      </w:pPr>
-      <w:r>
-        <w:rPr>
-          <w:color w:val="FF0000"/>
-        </w:rPr>
-        <w:t>[13]</w:t>
-      </w:r>
-      <w:r>
-        <w:rPr>
-          <w:color w:val="FF0000"/>
-          <w:lang w:val="en-US"/>
-        </w:rPr>
-        <w:t> </w:t>
-      </w:r>
-      <w:r>
-        <w:rPr>
-          <w:color w:val="FF0000"/>
-        </w:rPr>
-        <w:t>Безопасность БД [Электронный ресурс]. – Режим доступа: https://www.tripwire.com/state</w:t>
-      </w:r>
-      <w:r>
-        <w:rPr>
-          <w:color w:val="FF0000"/>
-        </w:rPr>
-        <w:t>–</w:t>
-      </w:r>
-      <w:r>
-        <w:rPr>
-          <w:color w:val="FF0000"/>
-        </w:rPr>
-        <w:t>of</w:t>
-      </w:r>
-      <w:r>
-        <w:rPr>
-          <w:color w:val="FF0000"/>
-        </w:rPr>
-        <w:t>–</w:t>
-      </w:r>
-      <w:r>
-        <w:rPr>
-          <w:color w:val="FF0000"/>
-        </w:rPr>
-        <w:t>security/featured/database</w:t>
-      </w:r>
-      <w:r>
-        <w:rPr>
-          <w:color w:val="FF0000"/>
-        </w:rPr>
-        <w:t>–</w:t>
-      </w:r>
-      <w:r>
-        <w:rPr>
-          <w:color w:val="FF0000"/>
-        </w:rPr>
-        <w:t>security</w:t>
-      </w:r>
-      <w:r>
-        <w:rPr>
-          <w:color w:val="FF0000"/>
-        </w:rPr>
-        <w:t>–</w:t>
-      </w:r>
-      <w:r>
-        <w:rPr>
-          <w:color w:val="FF0000"/>
-        </w:rPr>
-        <w:t>best</w:t>
-      </w:r>
-      <w:r>
-        <w:rPr>
-          <w:color w:val="FF0000"/>
-        </w:rPr>
-        <w:t>–</w:t>
-      </w:r>
-      <w:r>
-        <w:rPr>
-          <w:color w:val="FF0000"/>
-        </w:rPr>
-        <w:t>practices</w:t>
-      </w:r>
-      <w:r>
-        <w:rPr>
-          <w:color w:val="FF0000"/>
-        </w:rPr>
-        <w:t>–</w:t>
-      </w:r>
-      <w:r>
-        <w:rPr>
-          <w:color w:val="FF0000"/>
-        </w:rPr>
-        <w:t>you</w:t>
-      </w:r>
-      <w:r>
-        <w:rPr>
-          <w:color w:val="FF0000"/>
-        </w:rPr>
-        <w:t>–</w:t>
-      </w:r>
-      <w:r>
-        <w:rPr>
-          <w:color w:val="FF0000"/>
-        </w:rPr>
-        <w:t>should</w:t>
-      </w:r>
-      <w:r>
-        <w:rPr>
-          <w:color w:val="FF0000"/>
-        </w:rPr>
-        <w:t>–</w:t>
-      </w:r>
-      <w:r>
-        <w:rPr>
-          <w:color w:val="FF0000"/>
-        </w:rPr>
-        <w:t xml:space="preserve">know/. – Дата доступа: </w:t>
-      </w:r>
-      <w:r>
-        <w:rPr>
-          <w:color w:val="FF0000"/>
-        </w:rPr>
-        <w:t>09</w:t>
-      </w:r>
-      <w:r>
-        <w:rPr>
-          <w:color w:val="FF0000"/>
-        </w:rPr>
-        <w:t>.12.2021.</w:t>
-      </w:r>
-    </w:p>
-    <w:p>
-      <w:pPr>
-        <w:rPr>
-          <w:color w:val="FF0000"/>
-        </w:rPr>
-      </w:pPr>
-      <w:r>
-        <w:rPr>
-          <w:color w:val="FF0000"/>
-        </w:rPr>
-        <w:t>[14]</w:t>
-      </w:r>
-      <w:r>
-        <w:rPr>
-          <w:color w:val="FF0000"/>
-          <w:lang w:val="en-US"/>
-        </w:rPr>
-        <w:t> </w:t>
-      </w:r>
-      <w:proofErr w:type="spellStart"/>
-      <w:r>
-        <w:rPr>
-          <w:i/>
-          <w:color w:val="FF0000"/>
-        </w:rPr>
-        <w:t>Bcrypt</w:t>
-      </w:r>
-      <w:proofErr w:type="spellEnd"/>
-      <w:r>
-        <w:rPr>
-          <w:color w:val="FF0000"/>
-        </w:rPr>
-        <w:t xml:space="preserve"> [Электронный ресурс]. – Режим доступа: https://auth0.com/blog/hashing</w:t>
-      </w:r>
-      <w:r>
-        <w:rPr>
-          <w:color w:val="FF0000"/>
-        </w:rPr>
-        <w:t>–</w:t>
-      </w:r>
-      <w:r>
-        <w:rPr>
-          <w:color w:val="FF0000"/>
-        </w:rPr>
-        <w:t>in</w:t>
-      </w:r>
-      <w:r>
-        <w:rPr>
-          <w:color w:val="FF0000"/>
-        </w:rPr>
-        <w:t>–</w:t>
-      </w:r>
-      <w:r>
-        <w:rPr>
-          <w:color w:val="FF0000"/>
-        </w:rPr>
-        <w:t>action</w:t>
-      </w:r>
-      <w:r>
-        <w:rPr>
-          <w:color w:val="FF0000"/>
-        </w:rPr>
-        <w:t>–</w:t>
-      </w:r>
-      <w:r>
-        <w:rPr>
-          <w:color w:val="FF0000"/>
-        </w:rPr>
-        <w:t>understanding</w:t>
-      </w:r>
-      <w:r>
-        <w:rPr>
-          <w:color w:val="FF0000"/>
-        </w:rPr>
-        <w:t>–</w:t>
-      </w:r>
-      <w:r>
-        <w:rPr>
-          <w:color w:val="FF0000"/>
-        </w:rPr>
-        <w:t xml:space="preserve">bcrypt/. – Дата доступа: </w:t>
-      </w:r>
-      <w:r>
-        <w:rPr>
-          <w:color w:val="FF0000"/>
-        </w:rPr>
-        <w:t>09</w:t>
-      </w:r>
-      <w:r>
-        <w:rPr>
-          <w:color w:val="FF0000"/>
-        </w:rPr>
-        <w:t>.12.2021.</w:t>
-      </w:r>
-    </w:p>
-    <w:p>
-      <w:pPr>
-        <w:rPr>
-          <w:color w:val="FF0000"/>
-        </w:rPr>
-      </w:pPr>
-      <w:r>
-        <w:rPr>
-          <w:color w:val="FF0000"/>
-        </w:rPr>
-        <w:t>[15]</w:t>
-      </w:r>
-      <w:r>
-        <w:rPr>
-          <w:color w:val="FF0000"/>
-          <w:lang w:val="en-US"/>
-        </w:rPr>
-        <w:t> </w:t>
-      </w:r>
-      <w:proofErr w:type="spellStart"/>
-      <w:r>
-        <w:rPr>
-          <w:i/>
-          <w:color w:val="FF0000"/>
-        </w:rPr>
-        <w:t>Cookie</w:t>
-      </w:r>
-      <w:proofErr w:type="spellEnd"/>
-      <w:r>
-        <w:rPr>
-          <w:color w:val="FF0000"/>
-        </w:rPr>
-        <w:t xml:space="preserve"> [Электронный ресурс]. – Режим доступа: https://www.kaspersky.com/resource</w:t>
-      </w:r>
-      <w:r>
-        <w:rPr>
-          <w:color w:val="FF0000"/>
-        </w:rPr>
-        <w:t>–</w:t>
-      </w:r>
-      <w:r>
-        <w:rPr>
-          <w:color w:val="FF0000"/>
-        </w:rPr>
-        <w:t xml:space="preserve">center/definitions/cookies. – Дата доступа: </w:t>
-      </w:r>
-      <w:r>
-        <w:rPr>
-          <w:color w:val="FF0000"/>
-        </w:rPr>
-        <w:t>10</w:t>
-      </w:r>
-      <w:r>
-        <w:rPr>
-          <w:color w:val="FF0000"/>
-        </w:rPr>
-        <w:t>.12.2021.</w:t>
-      </w:r>
-    </w:p>
-    <w:p>
-      <w:pPr>
-        <w:rPr>
-          <w:color w:val="FF0000"/>
-        </w:rPr>
-      </w:pPr>
-      <w:r>
-        <w:rPr>
-          <w:color w:val="FF0000"/>
-        </w:rPr>
-        <w:lastRenderedPageBreak/>
         <w:t>[16]</w:t>
       </w:r>
       <w:r>
@@ -57999,7 +58359,7 @@
 </file>
 
 <file path=customXml/itemProps2.xml><?xml version="1.0" encoding="utf-8"?>
-<ds:datastoreItem xmlns:ds="http://schemas.openxmlformats.org/officeDocument/2006/customXml" ds:itemID="{BF8FD2F2-29D5-4CAE-87F9-5E5477442641}">
+<ds:datastoreItem xmlns:ds="http://schemas.openxmlformats.org/officeDocument/2006/customXml" ds:itemID="{0AE8DB89-31D3-426D-9966-A727BB37E029}">
   <ds:schemaRefs>
     <ds:schemaRef ds:uri="http://schemas.openxmlformats.org/officeDocument/2006/bibliography"/>
   </ds:schemaRefs>

</xml_diff>